<commit_message>
detailed project document complete
</commit_message>
<xml_diff>
--- a/purposal/19024775_DPP.docx
+++ b/purposal/19024775_DPP.docx
@@ -4,31 +4,20 @@
   <w:body>
     <w:p>
       <w:r>
-        <w:t xml:space="preserve">Student Number: </w:t>
-      </w:r>
-      <w:r>
-        <w:t xml:space="preserve">19024775    </w:t>
+        <w:t xml:space="preserve">Student Number: 19024775    </w:t>
       </w:r>
       <w:r>
         <w:tab/>
       </w:r>
       <w:r>
         <w:tab/>
-      </w:r>
-      <w:r>
-        <w:t xml:space="preserve">Student Name: </w:t>
-      </w:r>
-      <w:r>
-        <w:t>Talamarla Ethender Reddy</w:t>
+        <w:t>Student Name: Talamarla Ethender Reddy</w:t>
       </w:r>
     </w:p>
     <w:p/>
     <w:p>
       <w:r>
-        <w:t>Course:</w:t>
-      </w:r>
-      <w:r>
-        <w:t xml:space="preserve"> </w:t>
+        <w:t xml:space="preserve">Course: </w:t>
       </w:r>
       <w:r>
         <w:t>MSc Data Science and Analytics with placement</w:t>
@@ -271,20 +260,238 @@
       </w:r>
       <w:r>
         <w:tab/>
-      </w:r>
-      <w:r>
         <w:t xml:space="preserve">The project's overall aim was to predict the house price based on previous sold prices and changes in the overall years. </w:t>
       </w:r>
     </w:p>
     <w:p/>
     <w:p>
+      <w:pPr>
+        <w:pStyle w:val="NormalWeb"/>
+        <w:spacing w:before="0" w:beforeAutospacing="0" w:after="0" w:afterAutospacing="0"/>
+        <w:rPr>
+          <w:color w:val="0E101A"/>
+        </w:rPr>
+      </w:pPr>
       <w:r>
         <w:tab/>
-        <w:t>To complete this project, previous sold house data, statistical analysis, Machine learning techniques, and Neural networks will be required.</w:t>
+      </w:r>
+      <w:r>
+        <w:rPr>
+          <w:color w:val="0E101A"/>
+        </w:rPr>
+        <w:t>For successfully handling this project, I will use these concepts it.</w:t>
+      </w:r>
+    </w:p>
+    <w:p>
+      <w:pPr>
+        <w:rPr>
+          <w:rFonts w:ascii="Times New Roman" w:eastAsia="Times New Roman" w:hAnsi="Times New Roman" w:cs="Times New Roman"/>
+          <w:color w:val="0E101A"/>
+          <w:lang w:eastAsia="en-GB"/>
+        </w:rPr>
+      </w:pPr>
+    </w:p>
+    <w:p>
+      <w:pPr>
+        <w:numPr>
+          <w:ilvl w:val="0"/>
+          <w:numId w:val="5"/>
+        </w:numPr>
+        <w:rPr>
+          <w:rFonts w:ascii="Times New Roman" w:eastAsia="Times New Roman" w:hAnsi="Times New Roman" w:cs="Times New Roman"/>
+          <w:color w:val="0E101A"/>
+          <w:lang w:eastAsia="en-GB"/>
+        </w:rPr>
+      </w:pPr>
+      <w:r>
+        <w:rPr>
+          <w:rFonts w:ascii="Times New Roman" w:eastAsia="Times New Roman" w:hAnsi="Times New Roman" w:cs="Times New Roman"/>
+          <w:color w:val="0E101A"/>
+          <w:lang w:eastAsia="en-GB"/>
+        </w:rPr>
+        <w:t>Data wrangling</w:t>
+      </w:r>
+    </w:p>
+    <w:p>
+      <w:pPr>
+        <w:numPr>
+          <w:ilvl w:val="0"/>
+          <w:numId w:val="5"/>
+        </w:numPr>
+        <w:rPr>
+          <w:rFonts w:ascii="Times New Roman" w:eastAsia="Times New Roman" w:hAnsi="Times New Roman" w:cs="Times New Roman"/>
+          <w:color w:val="0E101A"/>
+          <w:lang w:eastAsia="en-GB"/>
+        </w:rPr>
+      </w:pPr>
+      <w:r>
+        <w:rPr>
+          <w:rFonts w:ascii="Times New Roman" w:eastAsia="Times New Roman" w:hAnsi="Times New Roman" w:cs="Times New Roman"/>
+          <w:color w:val="0E101A"/>
+          <w:lang w:eastAsia="en-GB"/>
+        </w:rPr>
+        <w:t>Statistical Analysis</w:t>
+      </w:r>
+    </w:p>
+    <w:p>
+      <w:pPr>
+        <w:numPr>
+          <w:ilvl w:val="1"/>
+          <w:numId w:val="5"/>
+        </w:numPr>
+        <w:rPr>
+          <w:rFonts w:ascii="Times New Roman" w:eastAsia="Times New Roman" w:hAnsi="Times New Roman" w:cs="Times New Roman"/>
+          <w:color w:val="0E101A"/>
+          <w:lang w:eastAsia="en-GB"/>
+        </w:rPr>
+      </w:pPr>
+      <w:r>
+        <w:rPr>
+          <w:rFonts w:ascii="Times New Roman" w:eastAsia="Times New Roman" w:hAnsi="Times New Roman" w:cs="Times New Roman"/>
+          <w:color w:val="0E101A"/>
+          <w:lang w:eastAsia="en-GB"/>
+        </w:rPr>
+        <w:t>Bayesian Statistics</w:t>
+      </w:r>
+    </w:p>
+    <w:p>
+      <w:pPr>
+        <w:ind w:left="1440"/>
+        <w:rPr>
+          <w:rFonts w:ascii="Times New Roman" w:eastAsia="Times New Roman" w:hAnsi="Times New Roman" w:cs="Times New Roman"/>
+          <w:color w:val="0E101A"/>
+          <w:lang w:eastAsia="en-GB"/>
+        </w:rPr>
+      </w:pPr>
+    </w:p>
+    <w:p>
+      <w:pPr>
+        <w:numPr>
+          <w:ilvl w:val="0"/>
+          <w:numId w:val="6"/>
+        </w:numPr>
+        <w:rPr>
+          <w:rFonts w:ascii="Times New Roman" w:eastAsia="Times New Roman" w:hAnsi="Times New Roman" w:cs="Times New Roman"/>
+          <w:color w:val="0E101A"/>
+          <w:lang w:eastAsia="en-GB"/>
+        </w:rPr>
+      </w:pPr>
+      <w:r>
+        <w:rPr>
+          <w:rFonts w:ascii="Times New Roman" w:eastAsia="Times New Roman" w:hAnsi="Times New Roman" w:cs="Times New Roman"/>
+          <w:color w:val="0E101A"/>
+          <w:lang w:eastAsia="en-GB"/>
+        </w:rPr>
+        <w:lastRenderedPageBreak/>
+        <w:t>Machine Learning Techniques</w:t>
+      </w:r>
+    </w:p>
+    <w:p>
+      <w:pPr>
+        <w:numPr>
+          <w:ilvl w:val="2"/>
+          <w:numId w:val="6"/>
+        </w:numPr>
+        <w:rPr>
+          <w:rFonts w:ascii="Times New Roman" w:eastAsia="Times New Roman" w:hAnsi="Times New Roman" w:cs="Times New Roman"/>
+          <w:color w:val="0E101A"/>
+          <w:lang w:eastAsia="en-GB"/>
+        </w:rPr>
+      </w:pPr>
+      <w:r>
+        <w:rPr>
+          <w:rFonts w:ascii="Times New Roman" w:eastAsia="Times New Roman" w:hAnsi="Times New Roman" w:cs="Times New Roman"/>
+          <w:color w:val="0E101A"/>
+          <w:lang w:eastAsia="en-GB"/>
+        </w:rPr>
+        <w:t>Regression Techniques</w:t>
+      </w:r>
+    </w:p>
+    <w:p>
+      <w:pPr>
+        <w:numPr>
+          <w:ilvl w:val="2"/>
+          <w:numId w:val="6"/>
+        </w:numPr>
+        <w:rPr>
+          <w:rFonts w:ascii="Times New Roman" w:eastAsia="Times New Roman" w:hAnsi="Times New Roman" w:cs="Times New Roman"/>
+          <w:color w:val="0E101A"/>
+          <w:lang w:eastAsia="en-GB"/>
+        </w:rPr>
+      </w:pPr>
+      <w:r>
+        <w:rPr>
+          <w:rFonts w:ascii="Times New Roman" w:eastAsia="Times New Roman" w:hAnsi="Times New Roman" w:cs="Times New Roman"/>
+          <w:color w:val="0E101A"/>
+          <w:lang w:eastAsia="en-GB"/>
+        </w:rPr>
+        <w:t>Validation</w:t>
+      </w:r>
+    </w:p>
+    <w:p>
+      <w:pPr>
+        <w:numPr>
+          <w:ilvl w:val="2"/>
+          <w:numId w:val="6"/>
+        </w:numPr>
+        <w:rPr>
+          <w:rFonts w:ascii="Times New Roman" w:eastAsia="Times New Roman" w:hAnsi="Times New Roman" w:cs="Times New Roman"/>
+          <w:color w:val="0E101A"/>
+          <w:lang w:eastAsia="en-GB"/>
+        </w:rPr>
+      </w:pPr>
+      <w:r>
+        <w:rPr>
+          <w:rFonts w:ascii="Times New Roman" w:eastAsia="Times New Roman" w:hAnsi="Times New Roman" w:cs="Times New Roman"/>
+          <w:color w:val="0E101A"/>
+          <w:lang w:eastAsia="en-GB"/>
+        </w:rPr>
+        <w:t>Hyperparameters fine-tuning</w:t>
+      </w:r>
+    </w:p>
+    <w:p>
+      <w:pPr>
+        <w:numPr>
+          <w:ilvl w:val="0"/>
+          <w:numId w:val="7"/>
+        </w:numPr>
+        <w:rPr>
+          <w:rFonts w:ascii="Times New Roman" w:eastAsia="Times New Roman" w:hAnsi="Times New Roman" w:cs="Times New Roman"/>
+          <w:color w:val="0E101A"/>
+          <w:lang w:eastAsia="en-GB"/>
+        </w:rPr>
+      </w:pPr>
+      <w:r>
+        <w:rPr>
+          <w:rFonts w:ascii="Times New Roman" w:eastAsia="Times New Roman" w:hAnsi="Times New Roman" w:cs="Times New Roman"/>
+          <w:color w:val="0E101A"/>
+          <w:lang w:eastAsia="en-GB"/>
+        </w:rPr>
+        <w:t>Neural Networks </w:t>
+      </w:r>
+    </w:p>
+    <w:p>
+      <w:pPr>
+        <w:numPr>
+          <w:ilvl w:val="0"/>
+          <w:numId w:val="7"/>
+        </w:numPr>
+        <w:rPr>
+          <w:rFonts w:ascii="Times New Roman" w:eastAsia="Times New Roman" w:hAnsi="Times New Roman" w:cs="Times New Roman"/>
+          <w:color w:val="0E101A"/>
+          <w:lang w:eastAsia="en-GB"/>
+        </w:rPr>
+      </w:pPr>
+      <w:r>
+        <w:rPr>
+          <w:rFonts w:ascii="Times New Roman" w:eastAsia="Times New Roman" w:hAnsi="Times New Roman" w:cs="Times New Roman"/>
+          <w:color w:val="0E101A"/>
+          <w:lang w:eastAsia="en-GB"/>
+        </w:rPr>
+        <w:t>Publishing and visualising final reports.</w:t>
       </w:r>
     </w:p>
     <w:p/>
-    <w:p/>
     <w:p>
       <w:pPr>
         <w:pStyle w:val="Heading3"/>
@@ -328,7 +535,2234 @@
         <w:tab/>
       </w:r>
     </w:p>
+    <w:p>
+      <w:pPr>
+        <w:numPr>
+          <w:ilvl w:val="0"/>
+          <w:numId w:val="8"/>
+        </w:numPr>
+        <w:rPr>
+          <w:rFonts w:ascii="Times New Roman" w:eastAsia="Times New Roman" w:hAnsi="Times New Roman" w:cs="Times New Roman"/>
+          <w:color w:val="0E101A"/>
+          <w:lang w:eastAsia="en-GB"/>
+        </w:rPr>
+      </w:pPr>
+      <w:r>
+        <w:rPr>
+          <w:rFonts w:ascii="Times New Roman" w:eastAsia="Times New Roman" w:hAnsi="Times New Roman" w:cs="Times New Roman"/>
+          <w:color w:val="0E101A"/>
+          <w:lang w:eastAsia="en-GB"/>
+        </w:rPr>
+        <w:t>The primary objective of this project was to prevent the loss of buying a house at high prices. </w:t>
+      </w:r>
+    </w:p>
+    <w:p>
+      <w:pPr>
+        <w:numPr>
+          <w:ilvl w:val="0"/>
+          <w:numId w:val="8"/>
+        </w:numPr>
+        <w:rPr>
+          <w:rFonts w:ascii="Times New Roman" w:eastAsia="Times New Roman" w:hAnsi="Times New Roman" w:cs="Times New Roman"/>
+          <w:color w:val="0E101A"/>
+          <w:lang w:eastAsia="en-GB"/>
+        </w:rPr>
+      </w:pPr>
+      <w:r>
+        <w:rPr>
+          <w:rFonts w:ascii="Times New Roman" w:eastAsia="Times New Roman" w:hAnsi="Times New Roman" w:cs="Times New Roman"/>
+          <w:color w:val="0E101A"/>
+          <w:lang w:eastAsia="en-GB"/>
+        </w:rPr>
+        <w:t>Even it can eradicate spikes on housing markets over prices.</w:t>
+      </w:r>
+    </w:p>
+    <w:p>
+      <w:pPr>
+        <w:numPr>
+          <w:ilvl w:val="0"/>
+          <w:numId w:val="8"/>
+        </w:numPr>
+        <w:rPr>
+          <w:rFonts w:ascii="Times New Roman" w:eastAsia="Times New Roman" w:hAnsi="Times New Roman" w:cs="Times New Roman"/>
+          <w:color w:val="0E101A"/>
+          <w:lang w:eastAsia="en-GB"/>
+        </w:rPr>
+      </w:pPr>
+      <w:r>
+        <w:rPr>
+          <w:rFonts w:ascii="Times New Roman" w:eastAsia="Times New Roman" w:hAnsi="Times New Roman" w:cs="Times New Roman"/>
+          <w:color w:val="0E101A"/>
+          <w:lang w:eastAsia="en-GB"/>
+        </w:rPr>
+        <w:t>The user will gain some understanding of the locality.</w:t>
+      </w:r>
+    </w:p>
+    <w:p>
+      <w:pPr>
+        <w:rPr>
+          <w:rFonts w:ascii="Times New Roman" w:eastAsia="Times New Roman" w:hAnsi="Times New Roman" w:cs="Times New Roman"/>
+          <w:color w:val="0E101A"/>
+          <w:lang w:eastAsia="en-GB"/>
+        </w:rPr>
+      </w:pPr>
+    </w:p>
+    <w:p>
+      <w:pPr>
+        <w:rPr>
+          <w:rFonts w:ascii="Times New Roman" w:eastAsia="Times New Roman" w:hAnsi="Times New Roman" w:cs="Times New Roman"/>
+          <w:color w:val="0E101A"/>
+          <w:lang w:eastAsia="en-GB"/>
+        </w:rPr>
+      </w:pPr>
+    </w:p>
+    <w:p>
+      <w:pPr>
+        <w:pStyle w:val="Heading3"/>
+      </w:pPr>
+      <w:r>
+        <w:t xml:space="preserve">How you plan to conduct your research </w:t>
+      </w:r>
+    </w:p>
+    <w:p>
+      <w:pPr>
+        <w:pStyle w:val="Heading3"/>
+        <w:rPr>
+          <w:lang w:val="en-US"/>
+        </w:rPr>
+      </w:pPr>
+    </w:p>
+    <w:p>
+      <w:pPr>
+        <w:rPr>
+          <w:lang w:val="en-US"/>
+        </w:rPr>
+      </w:pPr>
+      <w:r>
+        <w:rPr>
+          <w:lang w:val="en-US"/>
+        </w:rPr>
+        <w:tab/>
+      </w:r>
+    </w:p>
+    <w:p>
+      <w:pPr>
+        <w:pStyle w:val="NormalWeb"/>
+        <w:spacing w:before="0" w:beforeAutospacing="0" w:after="0" w:afterAutospacing="0"/>
+        <w:ind w:firstLine="360"/>
+        <w:rPr>
+          <w:color w:val="0E101A"/>
+        </w:rPr>
+      </w:pPr>
+      <w:r>
+        <w:rPr>
+          <w:lang w:val="en-US"/>
+        </w:rPr>
+        <w:t>T</w:t>
+      </w:r>
+      <w:r>
+        <w:rPr>
+          <w:color w:val="0E101A"/>
+        </w:rPr>
+        <w:t>his project divided into four tasks </w:t>
+      </w:r>
+    </w:p>
+    <w:p>
+      <w:pPr>
+        <w:rPr>
+          <w:rFonts w:ascii="Times New Roman" w:eastAsia="Times New Roman" w:hAnsi="Times New Roman" w:cs="Times New Roman"/>
+          <w:color w:val="0E101A"/>
+          <w:lang w:eastAsia="en-GB"/>
+        </w:rPr>
+      </w:pPr>
+    </w:p>
+    <w:p>
+      <w:pPr>
+        <w:numPr>
+          <w:ilvl w:val="0"/>
+          <w:numId w:val="14"/>
+        </w:numPr>
+        <w:rPr>
+          <w:rFonts w:ascii="Times New Roman" w:eastAsia="Times New Roman" w:hAnsi="Times New Roman" w:cs="Times New Roman"/>
+          <w:color w:val="0E101A"/>
+          <w:lang w:eastAsia="en-GB"/>
+        </w:rPr>
+      </w:pPr>
+      <w:r>
+        <w:rPr>
+          <w:rFonts w:ascii="Times New Roman" w:eastAsia="Times New Roman" w:hAnsi="Times New Roman" w:cs="Times New Roman"/>
+          <w:color w:val="0E101A"/>
+          <w:lang w:eastAsia="en-GB"/>
+        </w:rPr>
+        <w:t>Data cleaning</w:t>
+      </w:r>
+    </w:p>
+    <w:p>
+      <w:pPr>
+        <w:ind w:left="720"/>
+        <w:rPr>
+          <w:rFonts w:ascii="Times New Roman" w:eastAsia="Times New Roman" w:hAnsi="Times New Roman" w:cs="Times New Roman"/>
+          <w:color w:val="0E101A"/>
+          <w:lang w:eastAsia="en-GB"/>
+        </w:rPr>
+      </w:pPr>
+    </w:p>
+    <w:p>
+      <w:pPr>
+        <w:ind w:left="360" w:firstLine="720"/>
+        <w:rPr>
+          <w:rFonts w:ascii="Times New Roman" w:eastAsia="Times New Roman" w:hAnsi="Times New Roman" w:cs="Times New Roman"/>
+          <w:color w:val="0E101A"/>
+          <w:lang w:eastAsia="en-GB"/>
+        </w:rPr>
+      </w:pPr>
+      <w:r>
+        <w:rPr>
+          <w:rFonts w:ascii="Times New Roman" w:eastAsia="Times New Roman" w:hAnsi="Times New Roman" w:cs="Times New Roman"/>
+          <w:color w:val="0E101A"/>
+          <w:lang w:eastAsia="en-GB"/>
+        </w:rPr>
+        <w:t>The data cleaning process was crucial to check any missing values and perform data transformations if necessary.</w:t>
+      </w:r>
+    </w:p>
+    <w:p>
+      <w:pPr>
+        <w:numPr>
+          <w:ilvl w:val="0"/>
+          <w:numId w:val="11"/>
+        </w:numPr>
+        <w:rPr>
+          <w:rFonts w:ascii="Times New Roman" w:eastAsia="Times New Roman" w:hAnsi="Times New Roman" w:cs="Times New Roman"/>
+          <w:color w:val="0E101A"/>
+          <w:lang w:eastAsia="en-GB"/>
+        </w:rPr>
+      </w:pPr>
+      <w:r>
+        <w:rPr>
+          <w:rFonts w:ascii="Times New Roman" w:eastAsia="Times New Roman" w:hAnsi="Times New Roman" w:cs="Times New Roman"/>
+          <w:color w:val="0E101A"/>
+          <w:lang w:eastAsia="en-GB"/>
+        </w:rPr>
+        <w:t>Analysis on data</w:t>
+      </w:r>
+    </w:p>
+    <w:p>
+      <w:pPr>
+        <w:ind w:left="360" w:firstLine="720"/>
+        <w:rPr>
+          <w:rFonts w:ascii="Times New Roman" w:eastAsia="Times New Roman" w:hAnsi="Times New Roman" w:cs="Times New Roman"/>
+          <w:color w:val="0E101A"/>
+          <w:lang w:eastAsia="en-GB"/>
+        </w:rPr>
+      </w:pPr>
+    </w:p>
+    <w:p>
+      <w:pPr>
+        <w:ind w:left="360" w:firstLine="720"/>
+        <w:rPr>
+          <w:rFonts w:ascii="Times New Roman" w:eastAsia="Times New Roman" w:hAnsi="Times New Roman" w:cs="Times New Roman"/>
+          <w:color w:val="0E101A"/>
+          <w:lang w:eastAsia="en-GB"/>
+        </w:rPr>
+      </w:pPr>
+      <w:r>
+        <w:rPr>
+          <w:rFonts w:ascii="Times New Roman" w:eastAsia="Times New Roman" w:hAnsi="Times New Roman" w:cs="Times New Roman"/>
+          <w:color w:val="0E101A"/>
+          <w:lang w:eastAsia="en-GB"/>
+        </w:rPr>
+        <w:t>Fundamental analysis of data is mandatory to understand how each feature works and how each element relates to the other.</w:t>
+      </w:r>
+    </w:p>
+    <w:p>
+      <w:pPr>
+        <w:numPr>
+          <w:ilvl w:val="0"/>
+          <w:numId w:val="12"/>
+        </w:numPr>
+        <w:rPr>
+          <w:rFonts w:ascii="Times New Roman" w:eastAsia="Times New Roman" w:hAnsi="Times New Roman" w:cs="Times New Roman"/>
+          <w:color w:val="0E101A"/>
+          <w:lang w:eastAsia="en-GB"/>
+        </w:rPr>
+      </w:pPr>
+      <w:r>
+        <w:rPr>
+          <w:rFonts w:ascii="Times New Roman" w:eastAsia="Times New Roman" w:hAnsi="Times New Roman" w:cs="Times New Roman"/>
+          <w:color w:val="0E101A"/>
+          <w:lang w:eastAsia="en-GB"/>
+        </w:rPr>
+        <w:t>Applying machine learning</w:t>
+      </w:r>
+      <w:r>
+        <w:rPr>
+          <w:rFonts w:ascii="Times New Roman" w:eastAsia="Times New Roman" w:hAnsi="Times New Roman" w:cs="Times New Roman"/>
+          <w:color w:val="0E101A"/>
+          <w:lang w:eastAsia="en-GB"/>
+        </w:rPr>
+        <w:t xml:space="preserve"> and Neural Networks</w:t>
+      </w:r>
+    </w:p>
+    <w:p>
+      <w:pPr>
+        <w:ind w:left="360" w:firstLine="720"/>
+        <w:rPr>
+          <w:rFonts w:ascii="Times New Roman" w:eastAsia="Times New Roman" w:hAnsi="Times New Roman" w:cs="Times New Roman"/>
+          <w:color w:val="0E101A"/>
+          <w:lang w:eastAsia="en-GB"/>
+        </w:rPr>
+      </w:pPr>
+    </w:p>
+    <w:p>
+      <w:pPr>
+        <w:ind w:left="360" w:firstLine="720"/>
+        <w:rPr>
+          <w:rFonts w:ascii="Times New Roman" w:eastAsia="Times New Roman" w:hAnsi="Times New Roman" w:cs="Times New Roman"/>
+          <w:color w:val="0E101A"/>
+          <w:lang w:eastAsia="en-GB"/>
+        </w:rPr>
+      </w:pPr>
+      <w:r>
+        <w:rPr>
+          <w:rFonts w:ascii="Times New Roman" w:eastAsia="Times New Roman" w:hAnsi="Times New Roman" w:cs="Times New Roman"/>
+          <w:color w:val="0E101A"/>
+          <w:lang w:eastAsia="en-GB"/>
+        </w:rPr>
+        <w:t>Data will feed into machine learning algorithms. Upon performing, several algorithms will choose a working model.</w:t>
+      </w:r>
+    </w:p>
+    <w:p>
+      <w:pPr>
+        <w:numPr>
+          <w:ilvl w:val="0"/>
+          <w:numId w:val="13"/>
+        </w:numPr>
+        <w:rPr>
+          <w:rFonts w:ascii="Times New Roman" w:eastAsia="Times New Roman" w:hAnsi="Times New Roman" w:cs="Times New Roman"/>
+          <w:color w:val="0E101A"/>
+          <w:lang w:eastAsia="en-GB"/>
+        </w:rPr>
+      </w:pPr>
+      <w:r>
+        <w:rPr>
+          <w:rFonts w:ascii="Times New Roman" w:eastAsia="Times New Roman" w:hAnsi="Times New Roman" w:cs="Times New Roman"/>
+          <w:color w:val="0E101A"/>
+          <w:lang w:eastAsia="en-GB"/>
+        </w:rPr>
+        <w:t>Finalising the model and reports</w:t>
+      </w:r>
+    </w:p>
+    <w:p>
+      <w:pPr>
+        <w:rPr>
+          <w:rFonts w:ascii="Times New Roman" w:eastAsia="Times New Roman" w:hAnsi="Times New Roman" w:cs="Times New Roman"/>
+          <w:color w:val="0E101A"/>
+          <w:lang w:eastAsia="en-GB"/>
+        </w:rPr>
+      </w:pPr>
+    </w:p>
+    <w:p>
+      <w:pPr>
+        <w:ind w:left="360" w:firstLine="720"/>
+        <w:rPr>
+          <w:rFonts w:ascii="Times New Roman" w:eastAsia="Times New Roman" w:hAnsi="Times New Roman" w:cs="Times New Roman"/>
+          <w:color w:val="0E101A"/>
+          <w:lang w:eastAsia="en-GB"/>
+        </w:rPr>
+      </w:pPr>
+      <w:r>
+        <w:rPr>
+          <w:rFonts w:ascii="Times New Roman" w:eastAsia="Times New Roman" w:hAnsi="Times New Roman" w:cs="Times New Roman"/>
+          <w:color w:val="0E101A"/>
+          <w:lang w:eastAsia="en-GB"/>
+        </w:rPr>
+        <w:t>Once finalised model, an End-to-end model project will be done. So, the user can feed the data and fetch the reports.</w:t>
+      </w:r>
+    </w:p>
+    <w:p>
+      <w:pPr>
+        <w:rPr>
+          <w:lang w:val="en-US"/>
+        </w:rPr>
+      </w:pPr>
+    </w:p>
+    <w:p>
+      <w:pPr>
+        <w:rPr>
+          <w:lang w:val="en-US"/>
+        </w:rPr>
+      </w:pPr>
+    </w:p>
+    <w:p>
+      <w:pPr>
+        <w:rPr>
+          <w:lang w:val="en-US"/>
+        </w:rPr>
+      </w:pPr>
+    </w:p>
+    <w:p>
+      <w:pPr>
+        <w:rPr>
+          <w:lang w:val="en-US"/>
+        </w:rPr>
+      </w:pPr>
+    </w:p>
+    <w:p>
+      <w:pPr>
+        <w:rPr>
+          <w:lang w:val="en-US"/>
+        </w:rPr>
+      </w:pPr>
+    </w:p>
+    <w:p>
+      <w:pPr>
+        <w:rPr>
+          <w:lang w:val="en-US"/>
+        </w:rPr>
+      </w:pPr>
+    </w:p>
+    <w:p>
+      <w:pPr>
+        <w:rPr>
+          <w:lang w:val="en-US"/>
+        </w:rPr>
+      </w:pPr>
+    </w:p>
+    <w:p>
+      <w:pPr>
+        <w:rPr>
+          <w:lang w:val="en-US"/>
+        </w:rPr>
+      </w:pPr>
+    </w:p>
+    <w:p>
+      <w:pPr>
+        <w:rPr>
+          <w:lang w:val="en-US"/>
+        </w:rPr>
+      </w:pPr>
+    </w:p>
+    <w:p>
+      <w:pPr>
+        <w:pStyle w:val="Heading3"/>
+        <w:rPr>
+          <w:rFonts w:eastAsia="Times New Roman"/>
+          <w:lang w:eastAsia="en-GB"/>
+        </w:rPr>
+      </w:pPr>
+      <w:r>
+        <w:rPr>
+          <w:rFonts w:eastAsia="Times New Roman"/>
+          <w:lang w:eastAsia="en-GB"/>
+        </w:rPr>
+        <w:lastRenderedPageBreak/>
+        <w:t xml:space="preserve">Project plan </w:t>
+      </w:r>
+    </w:p>
+    <w:p>
+      <w:pPr>
+        <w:rPr>
+          <w:lang w:eastAsia="en-GB"/>
+        </w:rPr>
+      </w:pPr>
+    </w:p>
+    <w:p>
+      <w:pPr>
+        <w:rPr>
+          <w:lang w:eastAsia="en-GB"/>
+        </w:rPr>
+      </w:pPr>
+      <w:r>
+        <w:rPr>
+          <w:lang w:eastAsia="en-GB"/>
+        </w:rPr>
+        <w:tab/>
+      </w:r>
+      <w:r>
+        <w:rPr>
+          <w:lang w:eastAsia="en-GB"/>
+        </w:rPr>
+        <w:tab/>
+      </w:r>
+    </w:p>
+    <w:p>
+      <w:pPr>
+        <w:ind w:firstLine="720"/>
+        <w:rPr>
+          <w:lang w:eastAsia="en-GB"/>
+        </w:rPr>
+      </w:pPr>
+      <w:r>
+        <w:rPr>
+          <w:lang w:eastAsia="en-GB"/>
+        </w:rPr>
+        <w:t>This project semester has 14 weeks to complete this project.</w:t>
+      </w:r>
+    </w:p>
+    <w:p>
+      <w:pPr>
+        <w:rPr>
+          <w:lang w:eastAsia="en-GB"/>
+        </w:rPr>
+      </w:pPr>
+    </w:p>
+    <w:tbl>
+      <w:tblPr>
+        <w:tblW w:w="9040" w:type="dxa"/>
+        <w:tblLook w:val="04A0" w:firstRow="1" w:lastRow="0" w:firstColumn="1" w:lastColumn="0" w:noHBand="0" w:noVBand="1"/>
+      </w:tblPr>
+      <w:tblGrid>
+        <w:gridCol w:w="2320"/>
+        <w:gridCol w:w="960"/>
+        <w:gridCol w:w="960"/>
+        <w:gridCol w:w="960"/>
+        <w:gridCol w:w="960"/>
+        <w:gridCol w:w="960"/>
+        <w:gridCol w:w="960"/>
+        <w:gridCol w:w="960"/>
+      </w:tblGrid>
+      <w:tr>
+        <w:trPr>
+          <w:trHeight w:val="510"/>
+        </w:trPr>
+        <w:tc>
+          <w:tcPr>
+            <w:tcW w:w="2320" w:type="dxa"/>
+            <w:tcBorders>
+              <w:top w:val="single" w:sz="4" w:space="0" w:color="auto"/>
+              <w:left w:val="single" w:sz="4" w:space="0" w:color="auto"/>
+              <w:bottom w:val="single" w:sz="4" w:space="0" w:color="auto"/>
+              <w:right w:val="single" w:sz="4" w:space="0" w:color="auto"/>
+            </w:tcBorders>
+            <w:shd w:val="clear" w:color="000000" w:fill="D0CECE"/>
+            <w:vAlign w:val="center"/>
+            <w:hideMark/>
+          </w:tcPr>
+          <w:p>
+            <w:pPr>
+              <w:rPr>
+                <w:rFonts w:eastAsia="Times New Roman"/>
+                <w:b/>
+                <w:bCs/>
+                <w:color w:val="000000"/>
+                <w:sz w:val="20"/>
+                <w:szCs w:val="20"/>
+              </w:rPr>
+            </w:pPr>
+            <w:r>
+              <w:rPr>
+                <w:rFonts w:eastAsia="Times New Roman"/>
+                <w:b/>
+                <w:bCs/>
+                <w:color w:val="000000"/>
+                <w:sz w:val="20"/>
+                <w:szCs w:val="20"/>
+              </w:rPr>
+              <w:t>Implementation in Weeks</w:t>
+            </w:r>
+          </w:p>
+        </w:tc>
+        <w:tc>
+          <w:tcPr>
+            <w:tcW w:w="960" w:type="dxa"/>
+            <w:tcBorders>
+              <w:top w:val="single" w:sz="4" w:space="0" w:color="auto"/>
+              <w:left w:val="nil"/>
+              <w:bottom w:val="single" w:sz="4" w:space="0" w:color="auto"/>
+              <w:right w:val="single" w:sz="4" w:space="0" w:color="auto"/>
+            </w:tcBorders>
+            <w:shd w:val="clear" w:color="000000" w:fill="2F75B5"/>
+            <w:vAlign w:val="center"/>
+            <w:hideMark/>
+          </w:tcPr>
+          <w:p>
+            <w:pPr>
+              <w:jc w:val="center"/>
+              <w:rPr>
+                <w:rFonts w:eastAsia="Times New Roman"/>
+                <w:b/>
+                <w:bCs/>
+                <w:color w:val="000000"/>
+                <w:sz w:val="20"/>
+                <w:szCs w:val="20"/>
+              </w:rPr>
+            </w:pPr>
+            <w:r>
+              <w:rPr>
+                <w:rFonts w:eastAsia="Times New Roman"/>
+                <w:b/>
+                <w:bCs/>
+                <w:color w:val="000000"/>
+                <w:sz w:val="20"/>
+                <w:szCs w:val="20"/>
+              </w:rPr>
+              <w:t>2</w:t>
+            </w:r>
+          </w:p>
+        </w:tc>
+        <w:tc>
+          <w:tcPr>
+            <w:tcW w:w="960" w:type="dxa"/>
+            <w:tcBorders>
+              <w:top w:val="single" w:sz="4" w:space="0" w:color="auto"/>
+              <w:left w:val="nil"/>
+              <w:bottom w:val="single" w:sz="4" w:space="0" w:color="auto"/>
+              <w:right w:val="single" w:sz="4" w:space="0" w:color="auto"/>
+            </w:tcBorders>
+            <w:shd w:val="clear" w:color="000000" w:fill="2F75B5"/>
+            <w:vAlign w:val="center"/>
+            <w:hideMark/>
+          </w:tcPr>
+          <w:p>
+            <w:pPr>
+              <w:jc w:val="center"/>
+              <w:rPr>
+                <w:rFonts w:eastAsia="Times New Roman"/>
+                <w:b/>
+                <w:bCs/>
+                <w:color w:val="000000"/>
+                <w:sz w:val="20"/>
+                <w:szCs w:val="20"/>
+              </w:rPr>
+            </w:pPr>
+            <w:r>
+              <w:rPr>
+                <w:rFonts w:eastAsia="Times New Roman"/>
+                <w:b/>
+                <w:bCs/>
+                <w:color w:val="000000"/>
+                <w:sz w:val="20"/>
+                <w:szCs w:val="20"/>
+              </w:rPr>
+              <w:t>4</w:t>
+            </w:r>
+          </w:p>
+        </w:tc>
+        <w:tc>
+          <w:tcPr>
+            <w:tcW w:w="960" w:type="dxa"/>
+            <w:tcBorders>
+              <w:top w:val="single" w:sz="4" w:space="0" w:color="auto"/>
+              <w:left w:val="nil"/>
+              <w:bottom w:val="single" w:sz="4" w:space="0" w:color="auto"/>
+              <w:right w:val="single" w:sz="4" w:space="0" w:color="auto"/>
+            </w:tcBorders>
+            <w:shd w:val="clear" w:color="000000" w:fill="2F75B5"/>
+            <w:vAlign w:val="center"/>
+            <w:hideMark/>
+          </w:tcPr>
+          <w:p>
+            <w:pPr>
+              <w:jc w:val="center"/>
+              <w:rPr>
+                <w:rFonts w:eastAsia="Times New Roman"/>
+                <w:b/>
+                <w:bCs/>
+                <w:color w:val="000000"/>
+                <w:sz w:val="20"/>
+                <w:szCs w:val="20"/>
+              </w:rPr>
+            </w:pPr>
+            <w:r>
+              <w:rPr>
+                <w:rFonts w:eastAsia="Times New Roman"/>
+                <w:b/>
+                <w:bCs/>
+                <w:color w:val="000000"/>
+                <w:sz w:val="20"/>
+                <w:szCs w:val="20"/>
+              </w:rPr>
+              <w:t>6</w:t>
+            </w:r>
+          </w:p>
+        </w:tc>
+        <w:tc>
+          <w:tcPr>
+            <w:tcW w:w="960" w:type="dxa"/>
+            <w:tcBorders>
+              <w:top w:val="single" w:sz="4" w:space="0" w:color="auto"/>
+              <w:left w:val="nil"/>
+              <w:bottom w:val="single" w:sz="4" w:space="0" w:color="auto"/>
+              <w:right w:val="single" w:sz="4" w:space="0" w:color="auto"/>
+            </w:tcBorders>
+            <w:shd w:val="clear" w:color="000000" w:fill="2F75B5"/>
+            <w:vAlign w:val="center"/>
+            <w:hideMark/>
+          </w:tcPr>
+          <w:p>
+            <w:pPr>
+              <w:jc w:val="center"/>
+              <w:rPr>
+                <w:rFonts w:eastAsia="Times New Roman"/>
+                <w:b/>
+                <w:bCs/>
+                <w:color w:val="000000"/>
+                <w:sz w:val="20"/>
+                <w:szCs w:val="20"/>
+              </w:rPr>
+            </w:pPr>
+            <w:r>
+              <w:rPr>
+                <w:rFonts w:eastAsia="Times New Roman"/>
+                <w:b/>
+                <w:bCs/>
+                <w:color w:val="000000"/>
+                <w:sz w:val="20"/>
+                <w:szCs w:val="20"/>
+              </w:rPr>
+              <w:t>8</w:t>
+            </w:r>
+          </w:p>
+        </w:tc>
+        <w:tc>
+          <w:tcPr>
+            <w:tcW w:w="960" w:type="dxa"/>
+            <w:tcBorders>
+              <w:top w:val="single" w:sz="4" w:space="0" w:color="auto"/>
+              <w:left w:val="nil"/>
+              <w:bottom w:val="single" w:sz="4" w:space="0" w:color="auto"/>
+              <w:right w:val="single" w:sz="4" w:space="0" w:color="auto"/>
+            </w:tcBorders>
+            <w:shd w:val="clear" w:color="000000" w:fill="2F75B5"/>
+            <w:vAlign w:val="center"/>
+            <w:hideMark/>
+          </w:tcPr>
+          <w:p>
+            <w:pPr>
+              <w:jc w:val="center"/>
+              <w:rPr>
+                <w:rFonts w:eastAsia="Times New Roman"/>
+                <w:b/>
+                <w:bCs/>
+                <w:color w:val="000000"/>
+                <w:sz w:val="20"/>
+                <w:szCs w:val="20"/>
+              </w:rPr>
+            </w:pPr>
+            <w:r>
+              <w:rPr>
+                <w:rFonts w:eastAsia="Times New Roman"/>
+                <w:b/>
+                <w:bCs/>
+                <w:color w:val="000000"/>
+                <w:sz w:val="20"/>
+                <w:szCs w:val="20"/>
+              </w:rPr>
+              <w:t>10</w:t>
+            </w:r>
+          </w:p>
+        </w:tc>
+        <w:tc>
+          <w:tcPr>
+            <w:tcW w:w="960" w:type="dxa"/>
+            <w:tcBorders>
+              <w:top w:val="single" w:sz="4" w:space="0" w:color="auto"/>
+              <w:left w:val="nil"/>
+              <w:bottom w:val="single" w:sz="4" w:space="0" w:color="auto"/>
+              <w:right w:val="single" w:sz="4" w:space="0" w:color="auto"/>
+            </w:tcBorders>
+            <w:shd w:val="clear" w:color="000000" w:fill="2F75B5"/>
+            <w:vAlign w:val="center"/>
+            <w:hideMark/>
+          </w:tcPr>
+          <w:p>
+            <w:pPr>
+              <w:jc w:val="center"/>
+              <w:rPr>
+                <w:rFonts w:eastAsia="Times New Roman"/>
+                <w:b/>
+                <w:bCs/>
+                <w:color w:val="000000"/>
+                <w:sz w:val="20"/>
+                <w:szCs w:val="20"/>
+              </w:rPr>
+            </w:pPr>
+            <w:r>
+              <w:rPr>
+                <w:rFonts w:eastAsia="Times New Roman"/>
+                <w:b/>
+                <w:bCs/>
+                <w:color w:val="000000"/>
+                <w:sz w:val="20"/>
+                <w:szCs w:val="20"/>
+              </w:rPr>
+              <w:t>12</w:t>
+            </w:r>
+          </w:p>
+        </w:tc>
+        <w:tc>
+          <w:tcPr>
+            <w:tcW w:w="960" w:type="dxa"/>
+            <w:tcBorders>
+              <w:top w:val="single" w:sz="4" w:space="0" w:color="auto"/>
+              <w:left w:val="nil"/>
+              <w:bottom w:val="single" w:sz="4" w:space="0" w:color="auto"/>
+              <w:right w:val="single" w:sz="4" w:space="0" w:color="auto"/>
+            </w:tcBorders>
+            <w:shd w:val="clear" w:color="000000" w:fill="2F75B5"/>
+            <w:vAlign w:val="center"/>
+            <w:hideMark/>
+          </w:tcPr>
+          <w:p>
+            <w:pPr>
+              <w:jc w:val="center"/>
+              <w:rPr>
+                <w:rFonts w:eastAsia="Times New Roman"/>
+                <w:b/>
+                <w:bCs/>
+                <w:color w:val="000000"/>
+                <w:sz w:val="20"/>
+                <w:szCs w:val="20"/>
+              </w:rPr>
+            </w:pPr>
+            <w:r>
+              <w:rPr>
+                <w:rFonts w:eastAsia="Times New Roman"/>
+                <w:b/>
+                <w:bCs/>
+                <w:color w:val="000000"/>
+                <w:sz w:val="20"/>
+                <w:szCs w:val="20"/>
+              </w:rPr>
+              <w:t>14</w:t>
+            </w:r>
+          </w:p>
+        </w:tc>
+      </w:tr>
+      <w:tr>
+        <w:trPr>
+          <w:trHeight w:val="315"/>
+        </w:trPr>
+        <w:tc>
+          <w:tcPr>
+            <w:tcW w:w="2320" w:type="dxa"/>
+            <w:tcBorders>
+              <w:top w:val="nil"/>
+              <w:left w:val="single" w:sz="4" w:space="0" w:color="auto"/>
+              <w:bottom w:val="single" w:sz="4" w:space="0" w:color="auto"/>
+              <w:right w:val="single" w:sz="4" w:space="0" w:color="auto"/>
+            </w:tcBorders>
+            <w:shd w:val="clear" w:color="000000" w:fill="D0CECE"/>
+            <w:vAlign w:val="center"/>
+            <w:hideMark/>
+          </w:tcPr>
+          <w:p>
+            <w:pPr>
+              <w:jc w:val="center"/>
+              <w:rPr>
+                <w:rFonts w:eastAsia="Times New Roman"/>
+                <w:color w:val="000000"/>
+                <w:sz w:val="20"/>
+                <w:szCs w:val="20"/>
+              </w:rPr>
+            </w:pPr>
+            <w:r>
+              <w:rPr>
+                <w:rFonts w:cs="Arial Unicode MS"/>
+                <w:color w:val="000000"/>
+                <w:sz w:val="20"/>
+                <w:szCs w:val="20"/>
+              </w:rPr>
+              <w:t>Data Cleaning</w:t>
+            </w:r>
+          </w:p>
+        </w:tc>
+        <w:tc>
+          <w:tcPr>
+            <w:tcW w:w="960" w:type="dxa"/>
+            <w:tcBorders>
+              <w:top w:val="nil"/>
+              <w:left w:val="nil"/>
+              <w:bottom w:val="nil"/>
+              <w:right w:val="nil"/>
+            </w:tcBorders>
+            <w:shd w:val="clear" w:color="000000" w:fill="56C1FE"/>
+            <w:vAlign w:val="center"/>
+            <w:hideMark/>
+          </w:tcPr>
+          <w:p>
+            <w:pPr>
+              <w:rPr>
+                <w:rFonts w:eastAsia="Times New Roman"/>
+                <w:color w:val="000000"/>
+              </w:rPr>
+            </w:pPr>
+            <w:r>
+              <w:rPr>
+                <w:rFonts w:eastAsia="Times New Roman"/>
+                <w:color w:val="000000"/>
+              </w:rPr>
+              <w:t> </w:t>
+            </w:r>
+          </w:p>
+        </w:tc>
+        <w:tc>
+          <w:tcPr>
+            <w:tcW w:w="960" w:type="dxa"/>
+            <w:tcBorders>
+              <w:top w:val="nil"/>
+              <w:left w:val="nil"/>
+              <w:bottom w:val="nil"/>
+              <w:right w:val="nil"/>
+            </w:tcBorders>
+            <w:shd w:val="clear" w:color="000000" w:fill="FFFFFF"/>
+            <w:vAlign w:val="center"/>
+            <w:hideMark/>
+          </w:tcPr>
+          <w:p>
+            <w:pPr>
+              <w:rPr>
+                <w:rFonts w:eastAsia="Times New Roman"/>
+                <w:color w:val="FFFFFF"/>
+              </w:rPr>
+            </w:pPr>
+            <w:r>
+              <w:rPr>
+                <w:rFonts w:eastAsia="Times New Roman"/>
+                <w:color w:val="FFFFFF"/>
+              </w:rPr>
+              <w:t> </w:t>
+            </w:r>
+          </w:p>
+        </w:tc>
+        <w:tc>
+          <w:tcPr>
+            <w:tcW w:w="960" w:type="dxa"/>
+            <w:tcBorders>
+              <w:top w:val="nil"/>
+              <w:left w:val="nil"/>
+              <w:bottom w:val="nil"/>
+              <w:right w:val="nil"/>
+            </w:tcBorders>
+            <w:shd w:val="clear" w:color="000000" w:fill="FFFFFF"/>
+            <w:vAlign w:val="center"/>
+            <w:hideMark/>
+          </w:tcPr>
+          <w:p>
+            <w:pPr>
+              <w:rPr>
+                <w:rFonts w:eastAsia="Times New Roman"/>
+                <w:color w:val="000000"/>
+              </w:rPr>
+            </w:pPr>
+            <w:r>
+              <w:rPr>
+                <w:rFonts w:eastAsia="Times New Roman"/>
+                <w:color w:val="000000"/>
+              </w:rPr>
+              <w:t> </w:t>
+            </w:r>
+          </w:p>
+        </w:tc>
+        <w:tc>
+          <w:tcPr>
+            <w:tcW w:w="960" w:type="dxa"/>
+            <w:tcBorders>
+              <w:top w:val="nil"/>
+              <w:left w:val="nil"/>
+              <w:bottom w:val="nil"/>
+              <w:right w:val="nil"/>
+            </w:tcBorders>
+            <w:shd w:val="clear" w:color="000000" w:fill="FFFFFF"/>
+            <w:vAlign w:val="center"/>
+            <w:hideMark/>
+          </w:tcPr>
+          <w:p>
+            <w:pPr>
+              <w:rPr>
+                <w:rFonts w:eastAsia="Times New Roman"/>
+                <w:color w:val="000000"/>
+              </w:rPr>
+            </w:pPr>
+            <w:r>
+              <w:rPr>
+                <w:rFonts w:eastAsia="Times New Roman"/>
+                <w:color w:val="000000"/>
+              </w:rPr>
+              <w:t> </w:t>
+            </w:r>
+          </w:p>
+        </w:tc>
+        <w:tc>
+          <w:tcPr>
+            <w:tcW w:w="960" w:type="dxa"/>
+            <w:tcBorders>
+              <w:top w:val="nil"/>
+              <w:left w:val="nil"/>
+              <w:bottom w:val="nil"/>
+              <w:right w:val="nil"/>
+            </w:tcBorders>
+            <w:shd w:val="clear" w:color="000000" w:fill="FFFFFF"/>
+            <w:vAlign w:val="center"/>
+            <w:hideMark/>
+          </w:tcPr>
+          <w:p>
+            <w:pPr>
+              <w:rPr>
+                <w:rFonts w:eastAsia="Times New Roman"/>
+                <w:color w:val="000000"/>
+              </w:rPr>
+            </w:pPr>
+            <w:r>
+              <w:rPr>
+                <w:rFonts w:eastAsia="Times New Roman"/>
+                <w:color w:val="000000"/>
+              </w:rPr>
+              <w:t> </w:t>
+            </w:r>
+          </w:p>
+        </w:tc>
+        <w:tc>
+          <w:tcPr>
+            <w:tcW w:w="960" w:type="dxa"/>
+            <w:tcBorders>
+              <w:top w:val="nil"/>
+              <w:left w:val="nil"/>
+              <w:bottom w:val="nil"/>
+              <w:right w:val="nil"/>
+            </w:tcBorders>
+            <w:shd w:val="clear" w:color="000000" w:fill="FFFFFF"/>
+            <w:vAlign w:val="center"/>
+            <w:hideMark/>
+          </w:tcPr>
+          <w:p>
+            <w:pPr>
+              <w:rPr>
+                <w:rFonts w:eastAsia="Times New Roman"/>
+                <w:color w:val="000000"/>
+              </w:rPr>
+            </w:pPr>
+            <w:r>
+              <w:rPr>
+                <w:rFonts w:eastAsia="Times New Roman"/>
+                <w:color w:val="000000"/>
+              </w:rPr>
+              <w:t> </w:t>
+            </w:r>
+          </w:p>
+        </w:tc>
+        <w:tc>
+          <w:tcPr>
+            <w:tcW w:w="960" w:type="dxa"/>
+            <w:tcBorders>
+              <w:top w:val="nil"/>
+              <w:left w:val="nil"/>
+              <w:bottom w:val="nil"/>
+              <w:right w:val="single" w:sz="4" w:space="0" w:color="auto"/>
+            </w:tcBorders>
+            <w:shd w:val="clear" w:color="000000" w:fill="FFFFFF"/>
+            <w:vAlign w:val="center"/>
+            <w:hideMark/>
+          </w:tcPr>
+          <w:p>
+            <w:pPr>
+              <w:rPr>
+                <w:rFonts w:eastAsia="Times New Roman"/>
+                <w:color w:val="000000"/>
+              </w:rPr>
+            </w:pPr>
+            <w:r>
+              <w:rPr>
+                <w:rFonts w:eastAsia="Times New Roman"/>
+                <w:color w:val="000000"/>
+              </w:rPr>
+              <w:t> </w:t>
+            </w:r>
+          </w:p>
+        </w:tc>
+      </w:tr>
+      <w:tr>
+        <w:trPr>
+          <w:trHeight w:val="315"/>
+        </w:trPr>
+        <w:tc>
+          <w:tcPr>
+            <w:tcW w:w="2320" w:type="dxa"/>
+            <w:tcBorders>
+              <w:top w:val="nil"/>
+              <w:left w:val="single" w:sz="4" w:space="0" w:color="auto"/>
+              <w:bottom w:val="single" w:sz="4" w:space="0" w:color="auto"/>
+              <w:right w:val="single" w:sz="4" w:space="0" w:color="auto"/>
+            </w:tcBorders>
+            <w:shd w:val="clear" w:color="000000" w:fill="D0CECE"/>
+            <w:vAlign w:val="center"/>
+            <w:hideMark/>
+          </w:tcPr>
+          <w:p>
+            <w:pPr>
+              <w:jc w:val="center"/>
+              <w:rPr>
+                <w:rFonts w:eastAsia="Times New Roman"/>
+                <w:color w:val="000000"/>
+                <w:sz w:val="20"/>
+                <w:szCs w:val="20"/>
+              </w:rPr>
+            </w:pPr>
+            <w:r>
+              <w:rPr>
+                <w:rFonts w:cs="Arial Unicode MS"/>
+                <w:color w:val="000000"/>
+                <w:sz w:val="20"/>
+                <w:szCs w:val="20"/>
+              </w:rPr>
+              <w:t>Analysis</w:t>
+            </w:r>
+          </w:p>
+        </w:tc>
+        <w:tc>
+          <w:tcPr>
+            <w:tcW w:w="960" w:type="dxa"/>
+            <w:tcBorders>
+              <w:top w:val="nil"/>
+              <w:left w:val="nil"/>
+              <w:bottom w:val="nil"/>
+              <w:right w:val="nil"/>
+            </w:tcBorders>
+            <w:shd w:val="clear" w:color="auto" w:fill="auto"/>
+            <w:vAlign w:val="center"/>
+            <w:hideMark/>
+          </w:tcPr>
+          <w:p>
+            <w:pPr>
+              <w:rPr>
+                <w:rFonts w:eastAsia="Times New Roman"/>
+                <w:color w:val="000000"/>
+              </w:rPr>
+            </w:pPr>
+            <w:r>
+              <w:rPr>
+                <w:rFonts w:eastAsia="Times New Roman"/>
+                <w:color w:val="000000"/>
+              </w:rPr>
+              <w:t> </w:t>
+            </w:r>
+          </w:p>
+        </w:tc>
+        <w:tc>
+          <w:tcPr>
+            <w:tcW w:w="960" w:type="dxa"/>
+            <w:tcBorders>
+              <w:top w:val="nil"/>
+              <w:left w:val="nil"/>
+              <w:bottom w:val="nil"/>
+              <w:right w:val="nil"/>
+            </w:tcBorders>
+            <w:shd w:val="clear" w:color="000000" w:fill="88F94E"/>
+            <w:vAlign w:val="center"/>
+            <w:hideMark/>
+          </w:tcPr>
+          <w:p>
+            <w:pPr>
+              <w:rPr>
+                <w:rFonts w:eastAsia="Times New Roman"/>
+                <w:color w:val="000000"/>
+              </w:rPr>
+            </w:pPr>
+            <w:r>
+              <w:rPr>
+                <w:rFonts w:eastAsia="Times New Roman"/>
+                <w:color w:val="000000"/>
+              </w:rPr>
+              <w:t> </w:t>
+            </w:r>
+          </w:p>
+        </w:tc>
+        <w:tc>
+          <w:tcPr>
+            <w:tcW w:w="960" w:type="dxa"/>
+            <w:tcBorders>
+              <w:top w:val="nil"/>
+              <w:left w:val="nil"/>
+              <w:bottom w:val="nil"/>
+              <w:right w:val="nil"/>
+            </w:tcBorders>
+            <w:shd w:val="clear" w:color="auto" w:fill="auto"/>
+            <w:vAlign w:val="center"/>
+            <w:hideMark/>
+          </w:tcPr>
+          <w:p>
+            <w:pPr>
+              <w:rPr>
+                <w:rFonts w:eastAsia="Times New Roman"/>
+                <w:color w:val="000000"/>
+              </w:rPr>
+            </w:pPr>
+            <w:r>
+              <w:rPr>
+                <w:rFonts w:eastAsia="Times New Roman"/>
+                <w:color w:val="000000"/>
+              </w:rPr>
+              <w:t> </w:t>
+            </w:r>
+          </w:p>
+        </w:tc>
+        <w:tc>
+          <w:tcPr>
+            <w:tcW w:w="960" w:type="dxa"/>
+            <w:tcBorders>
+              <w:top w:val="nil"/>
+              <w:left w:val="nil"/>
+              <w:bottom w:val="nil"/>
+              <w:right w:val="nil"/>
+            </w:tcBorders>
+            <w:shd w:val="clear" w:color="auto" w:fill="auto"/>
+            <w:vAlign w:val="center"/>
+            <w:hideMark/>
+          </w:tcPr>
+          <w:p>
+            <w:pPr>
+              <w:rPr>
+                <w:rFonts w:eastAsia="Times New Roman"/>
+                <w:color w:val="000000"/>
+              </w:rPr>
+            </w:pPr>
+            <w:r>
+              <w:rPr>
+                <w:rFonts w:eastAsia="Times New Roman"/>
+                <w:color w:val="000000"/>
+              </w:rPr>
+              <w:t> </w:t>
+            </w:r>
+          </w:p>
+        </w:tc>
+        <w:tc>
+          <w:tcPr>
+            <w:tcW w:w="960" w:type="dxa"/>
+            <w:tcBorders>
+              <w:top w:val="nil"/>
+              <w:left w:val="nil"/>
+              <w:bottom w:val="nil"/>
+              <w:right w:val="nil"/>
+            </w:tcBorders>
+            <w:shd w:val="clear" w:color="auto" w:fill="auto"/>
+            <w:vAlign w:val="center"/>
+            <w:hideMark/>
+          </w:tcPr>
+          <w:p>
+            <w:pPr>
+              <w:rPr>
+                <w:rFonts w:eastAsia="Times New Roman"/>
+                <w:color w:val="000000"/>
+              </w:rPr>
+            </w:pPr>
+            <w:r>
+              <w:rPr>
+                <w:rFonts w:eastAsia="Times New Roman"/>
+                <w:color w:val="000000"/>
+              </w:rPr>
+              <w:t> </w:t>
+            </w:r>
+          </w:p>
+        </w:tc>
+        <w:tc>
+          <w:tcPr>
+            <w:tcW w:w="960" w:type="dxa"/>
+            <w:tcBorders>
+              <w:top w:val="nil"/>
+              <w:left w:val="nil"/>
+              <w:bottom w:val="nil"/>
+              <w:right w:val="nil"/>
+            </w:tcBorders>
+            <w:shd w:val="clear" w:color="auto" w:fill="auto"/>
+            <w:vAlign w:val="center"/>
+            <w:hideMark/>
+          </w:tcPr>
+          <w:p>
+            <w:pPr>
+              <w:rPr>
+                <w:rFonts w:eastAsia="Times New Roman"/>
+                <w:color w:val="000000"/>
+              </w:rPr>
+            </w:pPr>
+            <w:r>
+              <w:rPr>
+                <w:rFonts w:eastAsia="Times New Roman"/>
+                <w:color w:val="000000"/>
+              </w:rPr>
+              <w:t> </w:t>
+            </w:r>
+          </w:p>
+        </w:tc>
+        <w:tc>
+          <w:tcPr>
+            <w:tcW w:w="960" w:type="dxa"/>
+            <w:tcBorders>
+              <w:top w:val="nil"/>
+              <w:left w:val="nil"/>
+              <w:bottom w:val="nil"/>
+              <w:right w:val="single" w:sz="4" w:space="0" w:color="auto"/>
+            </w:tcBorders>
+            <w:shd w:val="clear" w:color="000000" w:fill="FFFFFF"/>
+            <w:vAlign w:val="center"/>
+            <w:hideMark/>
+          </w:tcPr>
+          <w:p>
+            <w:pPr>
+              <w:rPr>
+                <w:rFonts w:eastAsia="Times New Roman"/>
+                <w:color w:val="000000"/>
+              </w:rPr>
+            </w:pPr>
+            <w:r>
+              <w:rPr>
+                <w:rFonts w:eastAsia="Times New Roman"/>
+                <w:color w:val="000000"/>
+              </w:rPr>
+              <w:t> </w:t>
+            </w:r>
+          </w:p>
+        </w:tc>
+      </w:tr>
+      <w:tr>
+        <w:trPr>
+          <w:trHeight w:val="315"/>
+        </w:trPr>
+        <w:tc>
+          <w:tcPr>
+            <w:tcW w:w="2320" w:type="dxa"/>
+            <w:tcBorders>
+              <w:top w:val="nil"/>
+              <w:left w:val="single" w:sz="4" w:space="0" w:color="auto"/>
+              <w:bottom w:val="single" w:sz="4" w:space="0" w:color="auto"/>
+              <w:right w:val="single" w:sz="4" w:space="0" w:color="auto"/>
+            </w:tcBorders>
+            <w:shd w:val="clear" w:color="000000" w:fill="D0CECE"/>
+            <w:vAlign w:val="center"/>
+            <w:hideMark/>
+          </w:tcPr>
+          <w:p>
+            <w:pPr>
+              <w:jc w:val="center"/>
+              <w:rPr>
+                <w:rFonts w:eastAsia="Times New Roman"/>
+                <w:color w:val="000000"/>
+                <w:sz w:val="20"/>
+                <w:szCs w:val="20"/>
+              </w:rPr>
+            </w:pPr>
+            <w:r>
+              <w:rPr>
+                <w:rFonts w:cs="Arial Unicode MS"/>
+                <w:color w:val="000000"/>
+                <w:sz w:val="20"/>
+                <w:szCs w:val="20"/>
+              </w:rPr>
+              <w:t>ML &amp; Neural Networks</w:t>
+            </w:r>
+          </w:p>
+        </w:tc>
+        <w:tc>
+          <w:tcPr>
+            <w:tcW w:w="960" w:type="dxa"/>
+            <w:tcBorders>
+              <w:top w:val="nil"/>
+              <w:left w:val="nil"/>
+              <w:bottom w:val="nil"/>
+              <w:right w:val="nil"/>
+            </w:tcBorders>
+            <w:shd w:val="clear" w:color="auto" w:fill="auto"/>
+            <w:vAlign w:val="center"/>
+            <w:hideMark/>
+          </w:tcPr>
+          <w:p>
+            <w:pPr>
+              <w:rPr>
+                <w:rFonts w:eastAsia="Times New Roman"/>
+                <w:color w:val="000000"/>
+              </w:rPr>
+            </w:pPr>
+            <w:r>
+              <w:rPr>
+                <w:rFonts w:eastAsia="Times New Roman"/>
+                <w:color w:val="000000"/>
+              </w:rPr>
+              <w:t> </w:t>
+            </w:r>
+          </w:p>
+        </w:tc>
+        <w:tc>
+          <w:tcPr>
+            <w:tcW w:w="960" w:type="dxa"/>
+            <w:tcBorders>
+              <w:top w:val="nil"/>
+              <w:left w:val="nil"/>
+              <w:bottom w:val="nil"/>
+              <w:right w:val="nil"/>
+            </w:tcBorders>
+            <w:shd w:val="clear" w:color="auto" w:fill="auto"/>
+            <w:vAlign w:val="center"/>
+            <w:hideMark/>
+          </w:tcPr>
+          <w:p>
+            <w:pPr>
+              <w:rPr>
+                <w:rFonts w:eastAsia="Times New Roman"/>
+                <w:color w:val="000000"/>
+              </w:rPr>
+            </w:pPr>
+            <w:r>
+              <w:rPr>
+                <w:rFonts w:eastAsia="Times New Roman"/>
+                <w:color w:val="000000"/>
+              </w:rPr>
+              <w:t> </w:t>
+            </w:r>
+          </w:p>
+        </w:tc>
+        <w:tc>
+          <w:tcPr>
+            <w:tcW w:w="960" w:type="dxa"/>
+            <w:tcBorders>
+              <w:top w:val="nil"/>
+              <w:left w:val="nil"/>
+              <w:bottom w:val="nil"/>
+              <w:right w:val="nil"/>
+            </w:tcBorders>
+            <w:shd w:val="clear" w:color="000000" w:fill="0075B9"/>
+            <w:vAlign w:val="center"/>
+            <w:hideMark/>
+          </w:tcPr>
+          <w:p>
+            <w:pPr>
+              <w:rPr>
+                <w:rFonts w:eastAsia="Times New Roman"/>
+                <w:color w:val="000000"/>
+              </w:rPr>
+            </w:pPr>
+            <w:r>
+              <w:rPr>
+                <w:rFonts w:eastAsia="Times New Roman"/>
+                <w:color w:val="000000"/>
+              </w:rPr>
+              <w:t> </w:t>
+            </w:r>
+          </w:p>
+        </w:tc>
+        <w:tc>
+          <w:tcPr>
+            <w:tcW w:w="960" w:type="dxa"/>
+            <w:tcBorders>
+              <w:top w:val="nil"/>
+              <w:left w:val="nil"/>
+              <w:bottom w:val="nil"/>
+              <w:right w:val="nil"/>
+            </w:tcBorders>
+            <w:shd w:val="clear" w:color="000000" w:fill="0075B9"/>
+            <w:vAlign w:val="center"/>
+            <w:hideMark/>
+          </w:tcPr>
+          <w:p>
+            <w:pPr>
+              <w:rPr>
+                <w:rFonts w:eastAsia="Times New Roman"/>
+                <w:color w:val="000000"/>
+              </w:rPr>
+            </w:pPr>
+            <w:r>
+              <w:rPr>
+                <w:rFonts w:eastAsia="Times New Roman"/>
+                <w:color w:val="000000"/>
+              </w:rPr>
+              <w:t> </w:t>
+            </w:r>
+          </w:p>
+        </w:tc>
+        <w:tc>
+          <w:tcPr>
+            <w:tcW w:w="960" w:type="dxa"/>
+            <w:tcBorders>
+              <w:top w:val="nil"/>
+              <w:left w:val="nil"/>
+              <w:bottom w:val="nil"/>
+              <w:right w:val="nil"/>
+            </w:tcBorders>
+            <w:shd w:val="clear" w:color="auto" w:fill="auto"/>
+            <w:vAlign w:val="center"/>
+            <w:hideMark/>
+          </w:tcPr>
+          <w:p>
+            <w:pPr>
+              <w:rPr>
+                <w:rFonts w:eastAsia="Times New Roman"/>
+                <w:color w:val="000000"/>
+              </w:rPr>
+            </w:pPr>
+            <w:r>
+              <w:rPr>
+                <w:rFonts w:eastAsia="Times New Roman"/>
+                <w:color w:val="000000"/>
+              </w:rPr>
+              <w:t> </w:t>
+            </w:r>
+          </w:p>
+        </w:tc>
+        <w:tc>
+          <w:tcPr>
+            <w:tcW w:w="960" w:type="dxa"/>
+            <w:tcBorders>
+              <w:top w:val="nil"/>
+              <w:left w:val="nil"/>
+              <w:bottom w:val="nil"/>
+              <w:right w:val="nil"/>
+            </w:tcBorders>
+            <w:shd w:val="clear" w:color="auto" w:fill="auto"/>
+            <w:vAlign w:val="center"/>
+            <w:hideMark/>
+          </w:tcPr>
+          <w:p>
+            <w:pPr>
+              <w:rPr>
+                <w:rFonts w:eastAsia="Times New Roman"/>
+                <w:color w:val="000000"/>
+              </w:rPr>
+            </w:pPr>
+            <w:r>
+              <w:rPr>
+                <w:rFonts w:eastAsia="Times New Roman"/>
+                <w:color w:val="000000"/>
+              </w:rPr>
+              <w:t> </w:t>
+            </w:r>
+          </w:p>
+        </w:tc>
+        <w:tc>
+          <w:tcPr>
+            <w:tcW w:w="960" w:type="dxa"/>
+            <w:tcBorders>
+              <w:top w:val="nil"/>
+              <w:left w:val="nil"/>
+              <w:bottom w:val="nil"/>
+              <w:right w:val="single" w:sz="4" w:space="0" w:color="auto"/>
+            </w:tcBorders>
+            <w:shd w:val="clear" w:color="000000" w:fill="FFFFFF"/>
+            <w:vAlign w:val="center"/>
+            <w:hideMark/>
+          </w:tcPr>
+          <w:p>
+            <w:pPr>
+              <w:rPr>
+                <w:rFonts w:eastAsia="Times New Roman"/>
+                <w:color w:val="000000"/>
+              </w:rPr>
+            </w:pPr>
+            <w:r>
+              <w:rPr>
+                <w:rFonts w:eastAsia="Times New Roman"/>
+                <w:color w:val="000000"/>
+              </w:rPr>
+              <w:t> </w:t>
+            </w:r>
+          </w:p>
+        </w:tc>
+      </w:tr>
+      <w:tr>
+        <w:trPr>
+          <w:trHeight w:val="315"/>
+        </w:trPr>
+        <w:tc>
+          <w:tcPr>
+            <w:tcW w:w="2320" w:type="dxa"/>
+            <w:tcBorders>
+              <w:top w:val="nil"/>
+              <w:left w:val="single" w:sz="4" w:space="0" w:color="auto"/>
+              <w:bottom w:val="single" w:sz="4" w:space="0" w:color="auto"/>
+              <w:right w:val="single" w:sz="4" w:space="0" w:color="auto"/>
+            </w:tcBorders>
+            <w:shd w:val="clear" w:color="000000" w:fill="D0CECE"/>
+            <w:vAlign w:val="center"/>
+            <w:hideMark/>
+          </w:tcPr>
+          <w:p>
+            <w:pPr>
+              <w:jc w:val="center"/>
+              <w:rPr>
+                <w:rFonts w:eastAsia="Times New Roman"/>
+                <w:color w:val="000000"/>
+                <w:sz w:val="20"/>
+                <w:szCs w:val="20"/>
+              </w:rPr>
+            </w:pPr>
+            <w:r>
+              <w:rPr>
+                <w:rFonts w:cs="Arial Unicode MS"/>
+                <w:color w:val="000000"/>
+                <w:sz w:val="20"/>
+                <w:szCs w:val="20"/>
+              </w:rPr>
+              <w:t>Final Model</w:t>
+            </w:r>
+          </w:p>
+        </w:tc>
+        <w:tc>
+          <w:tcPr>
+            <w:tcW w:w="960" w:type="dxa"/>
+            <w:tcBorders>
+              <w:top w:val="nil"/>
+              <w:left w:val="nil"/>
+              <w:bottom w:val="nil"/>
+              <w:right w:val="nil"/>
+            </w:tcBorders>
+            <w:shd w:val="clear" w:color="auto" w:fill="auto"/>
+            <w:vAlign w:val="center"/>
+            <w:hideMark/>
+          </w:tcPr>
+          <w:p>
+            <w:pPr>
+              <w:rPr>
+                <w:rFonts w:eastAsia="Times New Roman"/>
+                <w:color w:val="000000"/>
+              </w:rPr>
+            </w:pPr>
+            <w:r>
+              <w:rPr>
+                <w:rFonts w:eastAsia="Times New Roman"/>
+                <w:color w:val="000000"/>
+              </w:rPr>
+              <w:t> </w:t>
+            </w:r>
+          </w:p>
+        </w:tc>
+        <w:tc>
+          <w:tcPr>
+            <w:tcW w:w="960" w:type="dxa"/>
+            <w:tcBorders>
+              <w:top w:val="nil"/>
+              <w:left w:val="nil"/>
+              <w:bottom w:val="nil"/>
+              <w:right w:val="nil"/>
+            </w:tcBorders>
+            <w:shd w:val="clear" w:color="auto" w:fill="auto"/>
+            <w:vAlign w:val="center"/>
+            <w:hideMark/>
+          </w:tcPr>
+          <w:p>
+            <w:pPr>
+              <w:rPr>
+                <w:rFonts w:eastAsia="Times New Roman"/>
+                <w:color w:val="000000"/>
+              </w:rPr>
+            </w:pPr>
+            <w:r>
+              <w:rPr>
+                <w:rFonts w:eastAsia="Times New Roman"/>
+                <w:color w:val="000000"/>
+              </w:rPr>
+              <w:t> </w:t>
+            </w:r>
+          </w:p>
+        </w:tc>
+        <w:tc>
+          <w:tcPr>
+            <w:tcW w:w="960" w:type="dxa"/>
+            <w:tcBorders>
+              <w:top w:val="nil"/>
+              <w:left w:val="nil"/>
+              <w:bottom w:val="nil"/>
+              <w:right w:val="nil"/>
+            </w:tcBorders>
+            <w:shd w:val="clear" w:color="auto" w:fill="auto"/>
+            <w:vAlign w:val="center"/>
+            <w:hideMark/>
+          </w:tcPr>
+          <w:p>
+            <w:pPr>
+              <w:rPr>
+                <w:rFonts w:eastAsia="Times New Roman"/>
+                <w:color w:val="000000"/>
+              </w:rPr>
+            </w:pPr>
+            <w:r>
+              <w:rPr>
+                <w:rFonts w:eastAsia="Times New Roman"/>
+                <w:color w:val="000000"/>
+              </w:rPr>
+              <w:t> </w:t>
+            </w:r>
+          </w:p>
+        </w:tc>
+        <w:tc>
+          <w:tcPr>
+            <w:tcW w:w="960" w:type="dxa"/>
+            <w:tcBorders>
+              <w:top w:val="nil"/>
+              <w:left w:val="nil"/>
+              <w:bottom w:val="nil"/>
+              <w:right w:val="nil"/>
+            </w:tcBorders>
+            <w:shd w:val="clear" w:color="auto" w:fill="auto"/>
+            <w:vAlign w:val="center"/>
+            <w:hideMark/>
+          </w:tcPr>
+          <w:p>
+            <w:pPr>
+              <w:rPr>
+                <w:rFonts w:eastAsia="Times New Roman"/>
+                <w:color w:val="000000"/>
+              </w:rPr>
+            </w:pPr>
+            <w:r>
+              <w:rPr>
+                <w:rFonts w:eastAsia="Times New Roman"/>
+                <w:color w:val="000000"/>
+              </w:rPr>
+              <w:t> </w:t>
+            </w:r>
+          </w:p>
+        </w:tc>
+        <w:tc>
+          <w:tcPr>
+            <w:tcW w:w="960" w:type="dxa"/>
+            <w:tcBorders>
+              <w:top w:val="nil"/>
+              <w:left w:val="nil"/>
+              <w:bottom w:val="nil"/>
+              <w:right w:val="nil"/>
+            </w:tcBorders>
+            <w:shd w:val="clear" w:color="000000" w:fill="00AB8E"/>
+            <w:vAlign w:val="center"/>
+            <w:hideMark/>
+          </w:tcPr>
+          <w:p>
+            <w:pPr>
+              <w:rPr>
+                <w:rFonts w:eastAsia="Times New Roman"/>
+                <w:color w:val="000000"/>
+              </w:rPr>
+            </w:pPr>
+            <w:r>
+              <w:rPr>
+                <w:rFonts w:eastAsia="Times New Roman"/>
+                <w:color w:val="000000"/>
+              </w:rPr>
+              <w:t> </w:t>
+            </w:r>
+          </w:p>
+        </w:tc>
+        <w:tc>
+          <w:tcPr>
+            <w:tcW w:w="960" w:type="dxa"/>
+            <w:tcBorders>
+              <w:top w:val="nil"/>
+              <w:left w:val="nil"/>
+              <w:bottom w:val="nil"/>
+              <w:right w:val="nil"/>
+            </w:tcBorders>
+            <w:shd w:val="clear" w:color="auto" w:fill="auto"/>
+            <w:vAlign w:val="center"/>
+            <w:hideMark/>
+          </w:tcPr>
+          <w:p>
+            <w:pPr>
+              <w:rPr>
+                <w:rFonts w:eastAsia="Times New Roman"/>
+                <w:color w:val="000000"/>
+              </w:rPr>
+            </w:pPr>
+            <w:r>
+              <w:rPr>
+                <w:rFonts w:eastAsia="Times New Roman"/>
+                <w:color w:val="000000"/>
+              </w:rPr>
+              <w:t> </w:t>
+            </w:r>
+          </w:p>
+        </w:tc>
+        <w:tc>
+          <w:tcPr>
+            <w:tcW w:w="960" w:type="dxa"/>
+            <w:tcBorders>
+              <w:top w:val="nil"/>
+              <w:left w:val="nil"/>
+              <w:bottom w:val="nil"/>
+              <w:right w:val="single" w:sz="4" w:space="0" w:color="auto"/>
+            </w:tcBorders>
+            <w:shd w:val="clear" w:color="000000" w:fill="FFFFFF"/>
+            <w:vAlign w:val="center"/>
+            <w:hideMark/>
+          </w:tcPr>
+          <w:p>
+            <w:pPr>
+              <w:rPr>
+                <w:rFonts w:eastAsia="Times New Roman"/>
+                <w:color w:val="000000"/>
+              </w:rPr>
+            </w:pPr>
+            <w:r>
+              <w:rPr>
+                <w:rFonts w:eastAsia="Times New Roman"/>
+                <w:color w:val="000000"/>
+              </w:rPr>
+              <w:t> </w:t>
+            </w:r>
+          </w:p>
+        </w:tc>
+      </w:tr>
+      <w:tr>
+        <w:trPr>
+          <w:trHeight w:val="315"/>
+        </w:trPr>
+        <w:tc>
+          <w:tcPr>
+            <w:tcW w:w="2320" w:type="dxa"/>
+            <w:tcBorders>
+              <w:top w:val="nil"/>
+              <w:left w:val="single" w:sz="4" w:space="0" w:color="auto"/>
+              <w:bottom w:val="single" w:sz="4" w:space="0" w:color="auto"/>
+              <w:right w:val="single" w:sz="4" w:space="0" w:color="auto"/>
+            </w:tcBorders>
+            <w:shd w:val="clear" w:color="000000" w:fill="D0CECE"/>
+            <w:vAlign w:val="center"/>
+            <w:hideMark/>
+          </w:tcPr>
+          <w:p>
+            <w:pPr>
+              <w:jc w:val="center"/>
+              <w:rPr>
+                <w:rFonts w:eastAsia="Times New Roman"/>
+                <w:color w:val="000000"/>
+                <w:sz w:val="20"/>
+                <w:szCs w:val="20"/>
+              </w:rPr>
+            </w:pPr>
+            <w:r>
+              <w:rPr>
+                <w:rFonts w:cs="Arial Unicode MS"/>
+                <w:color w:val="000000"/>
+                <w:sz w:val="20"/>
+                <w:szCs w:val="20"/>
+              </w:rPr>
+              <w:t>Final Documentation</w:t>
+            </w:r>
+          </w:p>
+        </w:tc>
+        <w:tc>
+          <w:tcPr>
+            <w:tcW w:w="960" w:type="dxa"/>
+            <w:tcBorders>
+              <w:top w:val="nil"/>
+              <w:left w:val="nil"/>
+              <w:bottom w:val="single" w:sz="4" w:space="0" w:color="auto"/>
+              <w:right w:val="nil"/>
+            </w:tcBorders>
+            <w:shd w:val="clear" w:color="000000" w:fill="FFFFFF"/>
+            <w:vAlign w:val="center"/>
+            <w:hideMark/>
+          </w:tcPr>
+          <w:p>
+            <w:pPr>
+              <w:rPr>
+                <w:rFonts w:eastAsia="Times New Roman"/>
+                <w:color w:val="000000"/>
+              </w:rPr>
+            </w:pPr>
+            <w:r>
+              <w:rPr>
+                <w:rFonts w:eastAsia="Times New Roman"/>
+                <w:color w:val="000000"/>
+              </w:rPr>
+              <w:t> </w:t>
+            </w:r>
+          </w:p>
+        </w:tc>
+        <w:tc>
+          <w:tcPr>
+            <w:tcW w:w="960" w:type="dxa"/>
+            <w:tcBorders>
+              <w:top w:val="nil"/>
+              <w:left w:val="nil"/>
+              <w:bottom w:val="single" w:sz="4" w:space="0" w:color="auto"/>
+              <w:right w:val="nil"/>
+            </w:tcBorders>
+            <w:shd w:val="clear" w:color="000000" w:fill="FFFFFF"/>
+            <w:vAlign w:val="center"/>
+            <w:hideMark/>
+          </w:tcPr>
+          <w:p>
+            <w:pPr>
+              <w:rPr>
+                <w:rFonts w:eastAsia="Times New Roman"/>
+                <w:color w:val="000000"/>
+              </w:rPr>
+            </w:pPr>
+            <w:r>
+              <w:rPr>
+                <w:rFonts w:eastAsia="Times New Roman"/>
+                <w:color w:val="000000"/>
+              </w:rPr>
+              <w:t> </w:t>
+            </w:r>
+          </w:p>
+        </w:tc>
+        <w:tc>
+          <w:tcPr>
+            <w:tcW w:w="960" w:type="dxa"/>
+            <w:tcBorders>
+              <w:top w:val="nil"/>
+              <w:left w:val="nil"/>
+              <w:bottom w:val="single" w:sz="4" w:space="0" w:color="auto"/>
+              <w:right w:val="nil"/>
+            </w:tcBorders>
+            <w:shd w:val="clear" w:color="000000" w:fill="FFFFFF"/>
+            <w:vAlign w:val="center"/>
+            <w:hideMark/>
+          </w:tcPr>
+          <w:p>
+            <w:pPr>
+              <w:rPr>
+                <w:rFonts w:eastAsia="Times New Roman"/>
+                <w:color w:val="000000"/>
+              </w:rPr>
+            </w:pPr>
+            <w:r>
+              <w:rPr>
+                <w:rFonts w:eastAsia="Times New Roman"/>
+                <w:color w:val="000000"/>
+              </w:rPr>
+              <w:t> </w:t>
+            </w:r>
+          </w:p>
+        </w:tc>
+        <w:tc>
+          <w:tcPr>
+            <w:tcW w:w="960" w:type="dxa"/>
+            <w:tcBorders>
+              <w:top w:val="nil"/>
+              <w:left w:val="nil"/>
+              <w:bottom w:val="single" w:sz="4" w:space="0" w:color="auto"/>
+              <w:right w:val="nil"/>
+            </w:tcBorders>
+            <w:shd w:val="clear" w:color="000000" w:fill="FFFFFF"/>
+            <w:vAlign w:val="center"/>
+            <w:hideMark/>
+          </w:tcPr>
+          <w:p>
+            <w:pPr>
+              <w:rPr>
+                <w:rFonts w:eastAsia="Times New Roman"/>
+                <w:color w:val="000000"/>
+              </w:rPr>
+            </w:pPr>
+            <w:r>
+              <w:rPr>
+                <w:rFonts w:eastAsia="Times New Roman"/>
+                <w:color w:val="000000"/>
+              </w:rPr>
+              <w:t> </w:t>
+            </w:r>
+          </w:p>
+        </w:tc>
+        <w:tc>
+          <w:tcPr>
+            <w:tcW w:w="960" w:type="dxa"/>
+            <w:tcBorders>
+              <w:top w:val="nil"/>
+              <w:left w:val="nil"/>
+              <w:bottom w:val="single" w:sz="4" w:space="0" w:color="auto"/>
+              <w:right w:val="nil"/>
+            </w:tcBorders>
+            <w:shd w:val="clear" w:color="000000" w:fill="FFFFFF"/>
+            <w:vAlign w:val="center"/>
+            <w:hideMark/>
+          </w:tcPr>
+          <w:p>
+            <w:pPr>
+              <w:rPr>
+                <w:rFonts w:eastAsia="Times New Roman"/>
+                <w:color w:val="000000"/>
+              </w:rPr>
+            </w:pPr>
+            <w:r>
+              <w:rPr>
+                <w:rFonts w:eastAsia="Times New Roman"/>
+                <w:color w:val="000000"/>
+              </w:rPr>
+              <w:t> </w:t>
+            </w:r>
+          </w:p>
+        </w:tc>
+        <w:tc>
+          <w:tcPr>
+            <w:tcW w:w="960" w:type="dxa"/>
+            <w:tcBorders>
+              <w:top w:val="nil"/>
+              <w:left w:val="nil"/>
+              <w:bottom w:val="single" w:sz="4" w:space="0" w:color="auto"/>
+              <w:right w:val="nil"/>
+            </w:tcBorders>
+            <w:shd w:val="clear" w:color="000000" w:fill="017000"/>
+            <w:vAlign w:val="center"/>
+            <w:hideMark/>
+          </w:tcPr>
+          <w:p>
+            <w:pPr>
+              <w:rPr>
+                <w:rFonts w:eastAsia="Times New Roman"/>
+                <w:color w:val="000000"/>
+              </w:rPr>
+            </w:pPr>
+            <w:r>
+              <w:rPr>
+                <w:rFonts w:eastAsia="Times New Roman"/>
+                <w:color w:val="000000"/>
+              </w:rPr>
+              <w:t> </w:t>
+            </w:r>
+          </w:p>
+        </w:tc>
+        <w:tc>
+          <w:tcPr>
+            <w:tcW w:w="960" w:type="dxa"/>
+            <w:tcBorders>
+              <w:top w:val="nil"/>
+              <w:left w:val="nil"/>
+              <w:bottom w:val="single" w:sz="4" w:space="0" w:color="auto"/>
+              <w:right w:val="single" w:sz="4" w:space="0" w:color="auto"/>
+            </w:tcBorders>
+            <w:shd w:val="clear" w:color="000000" w:fill="017000"/>
+            <w:vAlign w:val="center"/>
+            <w:hideMark/>
+          </w:tcPr>
+          <w:p>
+            <w:pPr>
+              <w:rPr>
+                <w:rFonts w:eastAsia="Times New Roman"/>
+                <w:color w:val="000000"/>
+              </w:rPr>
+            </w:pPr>
+            <w:r>
+              <w:rPr>
+                <w:rFonts w:eastAsia="Times New Roman"/>
+                <w:color w:val="000000"/>
+              </w:rPr>
+              <w:t> </w:t>
+            </w:r>
+          </w:p>
+        </w:tc>
+      </w:tr>
+    </w:tbl>
+    <w:p>
+      <w:pPr>
+        <w:spacing w:before="100" w:beforeAutospacing="1" w:after="100" w:afterAutospacing="1"/>
+        <w:rPr>
+          <w:rFonts w:ascii="Calibri" w:eastAsia="Times New Roman" w:hAnsi="Calibri" w:cs="Calibri"/>
+          <w:lang w:eastAsia="en-GB"/>
+        </w:rPr>
+      </w:pPr>
+    </w:p>
+    <w:p>
+      <w:pPr>
+        <w:spacing w:before="100" w:beforeAutospacing="1" w:after="100" w:afterAutospacing="1"/>
+        <w:rPr>
+          <w:rFonts w:ascii="Calibri" w:eastAsia="Times New Roman" w:hAnsi="Calibri" w:cs="Calibri"/>
+          <w:lang w:eastAsia="en-GB"/>
+        </w:rPr>
+      </w:pPr>
+    </w:p>
+    <w:p>
+      <w:pPr>
+        <w:pStyle w:val="Heading3"/>
+        <w:rPr>
+          <w:rFonts w:eastAsia="Times New Roman"/>
+          <w:lang w:eastAsia="en-GB"/>
+        </w:rPr>
+      </w:pPr>
+      <w:r>
+        <w:rPr>
+          <w:rFonts w:eastAsia="Times New Roman"/>
+          <w:lang w:eastAsia="en-GB"/>
+        </w:rPr>
+        <w:t xml:space="preserve">References/ Bibliography </w:t>
+      </w:r>
+    </w:p>
+    <w:p>
+      <w:pPr>
+        <w:pStyle w:val="Heading2"/>
+        <w:rPr>
+          <w:lang w:val="en-US"/>
+        </w:rPr>
+      </w:pPr>
+    </w:p>
+    <w:p>
+      <w:pPr>
+        <w:rPr>
+          <w:lang w:val="en-US"/>
+        </w:rPr>
+      </w:pPr>
+      <w:r>
+        <w:rPr>
+          <w:lang w:val="en-US"/>
+        </w:rPr>
+        <w:tab/>
+        <w:t>This whole project based these books.</w:t>
+      </w:r>
+    </w:p>
+    <w:p>
+      <w:pPr>
+        <w:rPr>
+          <w:lang w:val="en-US"/>
+        </w:rPr>
+      </w:pPr>
+    </w:p>
+    <w:p>
+      <w:pPr>
+        <w:rPr>
+          <w:lang w:val="en-US"/>
+        </w:rPr>
+      </w:pPr>
+    </w:p>
+    <w:p>
+      <w:pPr>
+        <w:pStyle w:val="ListParagraph"/>
+        <w:numPr>
+          <w:ilvl w:val="1"/>
+          <w:numId w:val="14"/>
+        </w:numPr>
+        <w:rPr>
+          <w:rFonts w:ascii="Times New Roman" w:eastAsia="Times New Roman" w:hAnsi="Times New Roman" w:cs="Times New Roman"/>
+          <w:lang w:eastAsia="en-GB"/>
+        </w:rPr>
+      </w:pPr>
+      <w:r>
+        <w:rPr>
+          <w:rFonts w:ascii="Open Sans" w:eastAsia="Times New Roman" w:hAnsi="Open Sans" w:cs="Open Sans"/>
+          <w:color w:val="000000"/>
+          <w:sz w:val="20"/>
+          <w:szCs w:val="20"/>
+          <w:shd w:val="clear" w:color="auto" w:fill="FFFFFF"/>
+          <w:lang w:eastAsia="en-GB"/>
+        </w:rPr>
+        <w:t>Walpole, R., 2016. </w:t>
+      </w:r>
+      <w:r>
+        <w:rPr>
+          <w:rFonts w:ascii="Open Sans" w:eastAsia="Times New Roman" w:hAnsi="Open Sans" w:cs="Open Sans"/>
+          <w:i/>
+          <w:iCs/>
+          <w:color w:val="000000"/>
+          <w:sz w:val="20"/>
+          <w:szCs w:val="20"/>
+          <w:shd w:val="clear" w:color="auto" w:fill="FFFFFF"/>
+          <w:lang w:eastAsia="en-GB"/>
+        </w:rPr>
+        <w:t>Probability &amp; statistics for engineers &amp; scientists, global edition</w:t>
+      </w:r>
+      <w:r>
+        <w:rPr>
+          <w:rFonts w:ascii="Open Sans" w:eastAsia="Times New Roman" w:hAnsi="Open Sans" w:cs="Open Sans"/>
+          <w:color w:val="000000"/>
+          <w:sz w:val="20"/>
+          <w:szCs w:val="20"/>
+          <w:shd w:val="clear" w:color="auto" w:fill="FFFFFF"/>
+          <w:lang w:eastAsia="en-GB"/>
+        </w:rPr>
+        <w:t>. 9th ed. [Place of publication not identified]: Pearson Education Limited.</w:t>
+      </w:r>
+    </w:p>
+    <w:p>
+      <w:pPr>
+        <w:pStyle w:val="ListParagraph"/>
+        <w:numPr>
+          <w:ilvl w:val="1"/>
+          <w:numId w:val="14"/>
+        </w:numPr>
+        <w:rPr>
+          <w:rFonts w:ascii="Times New Roman" w:eastAsia="Times New Roman" w:hAnsi="Times New Roman" w:cs="Times New Roman"/>
+          <w:lang w:eastAsia="en-GB"/>
+        </w:rPr>
+      </w:pPr>
+      <w:proofErr w:type="spellStart"/>
+      <w:r>
+        <w:rPr>
+          <w:rFonts w:ascii="Open Sans" w:eastAsia="Times New Roman" w:hAnsi="Open Sans" w:cs="Open Sans"/>
+          <w:color w:val="000000"/>
+          <w:sz w:val="20"/>
+          <w:szCs w:val="20"/>
+          <w:shd w:val="clear" w:color="auto" w:fill="FFFFFF"/>
+          <w:lang w:eastAsia="en-GB"/>
+        </w:rPr>
+        <w:t>Géron</w:t>
+      </w:r>
+      <w:proofErr w:type="spellEnd"/>
+      <w:r>
+        <w:rPr>
+          <w:rFonts w:ascii="Open Sans" w:eastAsia="Times New Roman" w:hAnsi="Open Sans" w:cs="Open Sans"/>
+          <w:color w:val="000000"/>
+          <w:sz w:val="20"/>
+          <w:szCs w:val="20"/>
+          <w:shd w:val="clear" w:color="auto" w:fill="FFFFFF"/>
+          <w:lang w:eastAsia="en-GB"/>
+        </w:rPr>
+        <w:t>, A. and Demarest, R., 2019. </w:t>
+      </w:r>
+      <w:r>
+        <w:rPr>
+          <w:rFonts w:ascii="Open Sans" w:eastAsia="Times New Roman" w:hAnsi="Open Sans" w:cs="Open Sans"/>
+          <w:i/>
+          <w:iCs/>
+          <w:color w:val="000000"/>
+          <w:sz w:val="20"/>
+          <w:szCs w:val="20"/>
+          <w:shd w:val="clear" w:color="auto" w:fill="FFFFFF"/>
+          <w:lang w:eastAsia="en-GB"/>
+        </w:rPr>
+        <w:t>Hands-on machine learning with Scikit-Learn and TensorFlow</w:t>
+      </w:r>
+      <w:r>
+        <w:rPr>
+          <w:rFonts w:ascii="Open Sans" w:eastAsia="Times New Roman" w:hAnsi="Open Sans" w:cs="Open Sans"/>
+          <w:color w:val="000000"/>
+          <w:sz w:val="20"/>
+          <w:szCs w:val="20"/>
+          <w:shd w:val="clear" w:color="auto" w:fill="FFFFFF"/>
+          <w:lang w:eastAsia="en-GB"/>
+        </w:rPr>
+        <w:t>. 2nd ed. Sebastopol (</w:t>
+      </w:r>
+      <w:proofErr w:type="spellStart"/>
+      <w:r>
+        <w:rPr>
+          <w:rFonts w:ascii="Open Sans" w:eastAsia="Times New Roman" w:hAnsi="Open Sans" w:cs="Open Sans"/>
+          <w:color w:val="000000"/>
+          <w:sz w:val="20"/>
+          <w:szCs w:val="20"/>
+          <w:shd w:val="clear" w:color="auto" w:fill="FFFFFF"/>
+          <w:lang w:eastAsia="en-GB"/>
+        </w:rPr>
+        <w:t>Clif</w:t>
+      </w:r>
+      <w:proofErr w:type="spellEnd"/>
+      <w:r>
+        <w:rPr>
+          <w:rFonts w:ascii="Open Sans" w:eastAsia="Times New Roman" w:hAnsi="Open Sans" w:cs="Open Sans"/>
+          <w:color w:val="000000"/>
+          <w:sz w:val="20"/>
+          <w:szCs w:val="20"/>
+          <w:shd w:val="clear" w:color="auto" w:fill="FFFFFF"/>
+          <w:lang w:eastAsia="en-GB"/>
+        </w:rPr>
+        <w:t>.) [etc.]: O'Reilly.</w:t>
+      </w:r>
+    </w:p>
+    <w:p>
+      <w:pPr>
+        <w:pStyle w:val="ListParagraph"/>
+        <w:ind w:left="1440"/>
+        <w:rPr>
+          <w:rFonts w:ascii="Times New Roman" w:eastAsia="Times New Roman" w:hAnsi="Times New Roman" w:cs="Times New Roman"/>
+          <w:lang w:eastAsia="en-GB"/>
+        </w:rPr>
+      </w:pPr>
+    </w:p>
+    <w:p>
+      <w:pPr>
+        <w:rPr>
+          <w:lang w:val="en-US"/>
+        </w:rPr>
+      </w:pPr>
+    </w:p>
     <w:sectPr>
+      <w:footerReference w:type="even" r:id="rId7"/>
+      <w:footerReference w:type="default" r:id="rId8"/>
       <w:pgSz w:w="11906" w:h="16838"/>
       <w:pgMar w:top="1440" w:right="1440" w:bottom="1440" w:left="1440" w:header="708" w:footer="708" w:gutter="0"/>
       <w:cols w:space="708"/>
@@ -338,9 +2772,525 @@
 </w:document>
 </file>
 
+<file path=word/endnotes.xml><?xml version="1.0" encoding="utf-8"?>
+<w:endnotes xmlns:wpc="http://schemas.microsoft.com/office/word/2010/wordprocessingCanvas" xmlns:cx="http://schemas.microsoft.com/office/drawing/2014/chartex" xmlns:cx1="http://schemas.microsoft.com/office/drawing/2015/9/8/chartex" xmlns:cx2="http://schemas.microsoft.com/office/drawing/2015/10/21/chartex" xmlns:cx3="http://schemas.microsoft.com/office/drawing/2016/5/9/chartex" xmlns:cx4="http://schemas.microsoft.com/office/drawing/2016/5/10/chartex" xmlns:cx5="http://schemas.microsoft.com/office/drawing/2016/5/11/chartex" xmlns:cx6="http://schemas.microsoft.com/office/drawing/2016/5/12/chartex" xmlns:cx7="http://schemas.microsoft.com/office/drawing/2016/5/13/chartex" xmlns:cx8="http://schemas.microsoft.com/office/drawing/2016/5/14/chartex" xmlns:mc="http://schemas.openxmlformats.org/markup-compatibility/2006" xmlns:aink="http://schemas.microsoft.com/office/drawing/2016/ink" xmlns:am3d="http://schemas.microsoft.com/office/drawing/2017/model3d" xmlns:o="urn:schemas-microsoft-com:office:office" xmlns:r="http://schemas.openxmlformats.org/officeDocument/2006/relationships" xmlns:m="http://schemas.openxmlformats.org/officeDocument/2006/math" xmlns:v="urn:schemas-microsoft-com:vml" xmlns:wp14="http://schemas.microsoft.com/office/word/2010/wordprocessingDrawing" xmlns:wp="http://schemas.openxmlformats.org/drawingml/2006/wordprocessingDrawing" xmlns:w10="urn:schemas-microsoft-com:office:word" xmlns:w="http://schemas.openxmlformats.org/wordprocessingml/2006/main" xmlns:w14="http://schemas.microsoft.com/office/word/2010/wordml" xmlns:w15="http://schemas.microsoft.com/office/word/2012/wordml" xmlns:w16cex="http://schemas.microsoft.com/office/word/2018/wordml/cex" xmlns:w16cid="http://schemas.microsoft.com/office/word/2016/wordml/cid" xmlns:w16="http://schemas.microsoft.com/office/word/2018/wordml" xmlns:w16se="http://schemas.microsoft.com/office/word/2015/wordml/symex" xmlns:wpg="http://schemas.microsoft.com/office/word/2010/wordprocessingGroup" xmlns:wpi="http://schemas.microsoft.com/office/word/2010/wordprocessingInk" xmlns:wne="http://schemas.microsoft.com/office/word/2006/wordml" xmlns:wps="http://schemas.microsoft.com/office/word/2010/wordprocessingShape" mc:Ignorable="w14 w15 w16se w16cid w16 w16cex wp14">
+  <w:endnote w:type="separator" w:id="-1">
+    <w:p>
+      <w:r>
+        <w:separator/>
+      </w:r>
+    </w:p>
+  </w:endnote>
+  <w:endnote w:type="continuationSeparator" w:id="0">
+    <w:p>
+      <w:r>
+        <w:continuationSeparator/>
+      </w:r>
+    </w:p>
+  </w:endnote>
+</w:endnotes>
+</file>
+
+<file path=word/footer1.xml><?xml version="1.0" encoding="utf-8"?>
+<w:ftr xmlns:wpc="http://schemas.microsoft.com/office/word/2010/wordprocessingCanvas" xmlns:cx="http://schemas.microsoft.com/office/drawing/2014/chartex" xmlns:cx1="http://schemas.microsoft.com/office/drawing/2015/9/8/chartex" xmlns:cx2="http://schemas.microsoft.com/office/drawing/2015/10/21/chartex" xmlns:cx3="http://schemas.microsoft.com/office/drawing/2016/5/9/chartex" xmlns:cx4="http://schemas.microsoft.com/office/drawing/2016/5/10/chartex" xmlns:cx5="http://schemas.microsoft.com/office/drawing/2016/5/11/chartex" xmlns:cx6="http://schemas.microsoft.com/office/drawing/2016/5/12/chartex" xmlns:cx7="http://schemas.microsoft.com/office/drawing/2016/5/13/chartex" xmlns:cx8="http://schemas.microsoft.com/office/drawing/2016/5/14/chartex" xmlns:mc="http://schemas.openxmlformats.org/markup-compatibility/2006" xmlns:aink="http://schemas.microsoft.com/office/drawing/2016/ink" xmlns:am3d="http://schemas.microsoft.com/office/drawing/2017/model3d" xmlns:o="urn:schemas-microsoft-com:office:office" xmlns:r="http://schemas.openxmlformats.org/officeDocument/2006/relationships" xmlns:m="http://schemas.openxmlformats.org/officeDocument/2006/math" xmlns:v="urn:schemas-microsoft-com:vml" xmlns:wp14="http://schemas.microsoft.com/office/word/2010/wordprocessingDrawing" xmlns:wp="http://schemas.openxmlformats.org/drawingml/2006/wordprocessingDrawing" xmlns:w10="urn:schemas-microsoft-com:office:word" xmlns:w="http://schemas.openxmlformats.org/wordprocessingml/2006/main" xmlns:w14="http://schemas.microsoft.com/office/word/2010/wordml" xmlns:w15="http://schemas.microsoft.com/office/word/2012/wordml" xmlns:w16cex="http://schemas.microsoft.com/office/word/2018/wordml/cex" xmlns:w16cid="http://schemas.microsoft.com/office/word/2016/wordml/cid" xmlns:w16="http://schemas.microsoft.com/office/word/2018/wordml" xmlns:w16se="http://schemas.microsoft.com/office/word/2015/wordml/symex" xmlns:wpg="http://schemas.microsoft.com/office/word/2010/wordprocessingGroup" xmlns:wpi="http://schemas.microsoft.com/office/word/2010/wordprocessingInk" xmlns:wne="http://schemas.microsoft.com/office/word/2006/wordml" xmlns:wps="http://schemas.microsoft.com/office/word/2010/wordprocessingShape" mc:Ignorable="w14 w15 w16se w16cid w16 w16cex wp14">
+  <w:sdt>
+    <w:sdtPr>
+      <w:rPr>
+        <w:rStyle w:val="PageNumber"/>
+      </w:rPr>
+      <w:id w:val="-494885555"/>
+      <w:docPartObj>
+        <w:docPartGallery w:val="Page Numbers (Bottom of Page)"/>
+        <w:docPartUnique/>
+      </w:docPartObj>
+    </w:sdtPr>
+    <w:sdtContent>
+      <w:p>
+        <w:pPr>
+          <w:pStyle w:val="Footer"/>
+          <w:framePr w:wrap="none" w:vAnchor="text" w:hAnchor="margin" w:xAlign="right" w:y="1"/>
+          <w:rPr>
+            <w:rStyle w:val="PageNumber"/>
+          </w:rPr>
+        </w:pPr>
+        <w:r>
+          <w:rPr>
+            <w:rStyle w:val="PageNumber"/>
+          </w:rPr>
+          <w:fldChar w:fldCharType="begin"/>
+        </w:r>
+        <w:r>
+          <w:rPr>
+            <w:rStyle w:val="PageNumber"/>
+          </w:rPr>
+          <w:instrText xml:space="preserve"> PAGE </w:instrText>
+        </w:r>
+        <w:r>
+          <w:rPr>
+            <w:rStyle w:val="PageNumber"/>
+          </w:rPr>
+          <w:fldChar w:fldCharType="end"/>
+        </w:r>
+      </w:p>
+    </w:sdtContent>
+  </w:sdt>
+  <w:p>
+    <w:pPr>
+      <w:pStyle w:val="Footer"/>
+      <w:ind w:right="360"/>
+    </w:pPr>
+  </w:p>
+</w:ftr>
+</file>
+
+<file path=word/footer2.xml><?xml version="1.0" encoding="utf-8"?>
+<w:ftr xmlns:wpc="http://schemas.microsoft.com/office/word/2010/wordprocessingCanvas" xmlns:cx="http://schemas.microsoft.com/office/drawing/2014/chartex" xmlns:cx1="http://schemas.microsoft.com/office/drawing/2015/9/8/chartex" xmlns:cx2="http://schemas.microsoft.com/office/drawing/2015/10/21/chartex" xmlns:cx3="http://schemas.microsoft.com/office/drawing/2016/5/9/chartex" xmlns:cx4="http://schemas.microsoft.com/office/drawing/2016/5/10/chartex" xmlns:cx5="http://schemas.microsoft.com/office/drawing/2016/5/11/chartex" xmlns:cx6="http://schemas.microsoft.com/office/drawing/2016/5/12/chartex" xmlns:cx7="http://schemas.microsoft.com/office/drawing/2016/5/13/chartex" xmlns:cx8="http://schemas.microsoft.com/office/drawing/2016/5/14/chartex" xmlns:mc="http://schemas.openxmlformats.org/markup-compatibility/2006" xmlns:aink="http://schemas.microsoft.com/office/drawing/2016/ink" xmlns:am3d="http://schemas.microsoft.com/office/drawing/2017/model3d" xmlns:o="urn:schemas-microsoft-com:office:office" xmlns:r="http://schemas.openxmlformats.org/officeDocument/2006/relationships" xmlns:m="http://schemas.openxmlformats.org/officeDocument/2006/math" xmlns:v="urn:schemas-microsoft-com:vml" xmlns:wp14="http://schemas.microsoft.com/office/word/2010/wordprocessingDrawing" xmlns:wp="http://schemas.openxmlformats.org/drawingml/2006/wordprocessingDrawing" xmlns:w10="urn:schemas-microsoft-com:office:word" xmlns:w="http://schemas.openxmlformats.org/wordprocessingml/2006/main" xmlns:w14="http://schemas.microsoft.com/office/word/2010/wordml" xmlns:w15="http://schemas.microsoft.com/office/word/2012/wordml" xmlns:w16cex="http://schemas.microsoft.com/office/word/2018/wordml/cex" xmlns:w16cid="http://schemas.microsoft.com/office/word/2016/wordml/cid" xmlns:w16="http://schemas.microsoft.com/office/word/2018/wordml" xmlns:w16se="http://schemas.microsoft.com/office/word/2015/wordml/symex" xmlns:wpg="http://schemas.microsoft.com/office/word/2010/wordprocessingGroup" xmlns:wpi="http://schemas.microsoft.com/office/word/2010/wordprocessingInk" xmlns:wne="http://schemas.microsoft.com/office/word/2006/wordml" xmlns:wps="http://schemas.microsoft.com/office/word/2010/wordprocessingShape" mc:Ignorable="w14 w15 w16se w16cid w16 w16cex wp14">
+  <w:sdt>
+    <w:sdtPr>
+      <w:rPr>
+        <w:rStyle w:val="PageNumber"/>
+      </w:rPr>
+      <w:id w:val="100771163"/>
+      <w:docPartObj>
+        <w:docPartGallery w:val="Page Numbers (Bottom of Page)"/>
+        <w:docPartUnique/>
+      </w:docPartObj>
+    </w:sdtPr>
+    <w:sdtContent>
+      <w:p>
+        <w:pPr>
+          <w:pStyle w:val="Footer"/>
+          <w:framePr w:wrap="none" w:vAnchor="text" w:hAnchor="margin" w:xAlign="right" w:y="1"/>
+          <w:rPr>
+            <w:rStyle w:val="PageNumber"/>
+          </w:rPr>
+        </w:pPr>
+        <w:r>
+          <w:rPr>
+            <w:rStyle w:val="PageNumber"/>
+          </w:rPr>
+          <w:fldChar w:fldCharType="begin"/>
+        </w:r>
+        <w:r>
+          <w:rPr>
+            <w:rStyle w:val="PageNumber"/>
+          </w:rPr>
+          <w:instrText xml:space="preserve"> PAGE </w:instrText>
+        </w:r>
+        <w:r>
+          <w:rPr>
+            <w:rStyle w:val="PageNumber"/>
+          </w:rPr>
+          <w:fldChar w:fldCharType="separate"/>
+        </w:r>
+        <w:r>
+          <w:rPr>
+            <w:rStyle w:val="PageNumber"/>
+            <w:noProof/>
+          </w:rPr>
+          <w:t>1</w:t>
+        </w:r>
+        <w:r>
+          <w:rPr>
+            <w:rStyle w:val="PageNumber"/>
+          </w:rPr>
+          <w:fldChar w:fldCharType="end"/>
+        </w:r>
+      </w:p>
+    </w:sdtContent>
+  </w:sdt>
+  <w:p>
+    <w:pPr>
+      <w:pStyle w:val="Footer"/>
+      <w:ind w:right="360"/>
+    </w:pPr>
+  </w:p>
+</w:ftr>
+</file>
+
+<file path=word/footnotes.xml><?xml version="1.0" encoding="utf-8"?>
+<w:footnotes xmlns:wpc="http://schemas.microsoft.com/office/word/2010/wordprocessingCanvas" xmlns:cx="http://schemas.microsoft.com/office/drawing/2014/chartex" xmlns:cx1="http://schemas.microsoft.com/office/drawing/2015/9/8/chartex" xmlns:cx2="http://schemas.microsoft.com/office/drawing/2015/10/21/chartex" xmlns:cx3="http://schemas.microsoft.com/office/drawing/2016/5/9/chartex" xmlns:cx4="http://schemas.microsoft.com/office/drawing/2016/5/10/chartex" xmlns:cx5="http://schemas.microsoft.com/office/drawing/2016/5/11/chartex" xmlns:cx6="http://schemas.microsoft.com/office/drawing/2016/5/12/chartex" xmlns:cx7="http://schemas.microsoft.com/office/drawing/2016/5/13/chartex" xmlns:cx8="http://schemas.microsoft.com/office/drawing/2016/5/14/chartex" xmlns:mc="http://schemas.openxmlformats.org/markup-compatibility/2006" xmlns:aink="http://schemas.microsoft.com/office/drawing/2016/ink" xmlns:am3d="http://schemas.microsoft.com/office/drawing/2017/model3d" xmlns:o="urn:schemas-microsoft-com:office:office" xmlns:r="http://schemas.openxmlformats.org/officeDocument/2006/relationships" xmlns:m="http://schemas.openxmlformats.org/officeDocument/2006/math" xmlns:v="urn:schemas-microsoft-com:vml" xmlns:wp14="http://schemas.microsoft.com/office/word/2010/wordprocessingDrawing" xmlns:wp="http://schemas.openxmlformats.org/drawingml/2006/wordprocessingDrawing" xmlns:w10="urn:schemas-microsoft-com:office:word" xmlns:w="http://schemas.openxmlformats.org/wordprocessingml/2006/main" xmlns:w14="http://schemas.microsoft.com/office/word/2010/wordml" xmlns:w15="http://schemas.microsoft.com/office/word/2012/wordml" xmlns:w16cex="http://schemas.microsoft.com/office/word/2018/wordml/cex" xmlns:w16cid="http://schemas.microsoft.com/office/word/2016/wordml/cid" xmlns:w16="http://schemas.microsoft.com/office/word/2018/wordml" xmlns:w16se="http://schemas.microsoft.com/office/word/2015/wordml/symex" xmlns:wpg="http://schemas.microsoft.com/office/word/2010/wordprocessingGroup" xmlns:wpi="http://schemas.microsoft.com/office/word/2010/wordprocessingInk" xmlns:wne="http://schemas.microsoft.com/office/word/2006/wordml" xmlns:wps="http://schemas.microsoft.com/office/word/2010/wordprocessingShape" mc:Ignorable="w14 w15 w16se w16cid w16 w16cex wp14">
+  <w:footnote w:type="separator" w:id="-1">
+    <w:p>
+      <w:r>
+        <w:separator/>
+      </w:r>
+    </w:p>
+  </w:footnote>
+  <w:footnote w:type="continuationSeparator" w:id="0">
+    <w:p>
+      <w:r>
+        <w:continuationSeparator/>
+      </w:r>
+    </w:p>
+  </w:footnote>
+</w:footnotes>
+</file>
+
 <file path=word/numbering.xml><?xml version="1.0" encoding="utf-8"?>
 <w:numbering xmlns:wpc="http://schemas.microsoft.com/office/word/2010/wordprocessingCanvas" xmlns:cx="http://schemas.microsoft.com/office/drawing/2014/chartex" xmlns:cx1="http://schemas.microsoft.com/office/drawing/2015/9/8/chartex" xmlns:cx2="http://schemas.microsoft.com/office/drawing/2015/10/21/chartex" xmlns:cx3="http://schemas.microsoft.com/office/drawing/2016/5/9/chartex" xmlns:cx4="http://schemas.microsoft.com/office/drawing/2016/5/10/chartex" xmlns:cx5="http://schemas.microsoft.com/office/drawing/2016/5/11/chartex" xmlns:cx6="http://schemas.microsoft.com/office/drawing/2016/5/12/chartex" xmlns:cx7="http://schemas.microsoft.com/office/drawing/2016/5/13/chartex" xmlns:cx8="http://schemas.microsoft.com/office/drawing/2016/5/14/chartex" xmlns:mc="http://schemas.openxmlformats.org/markup-compatibility/2006" xmlns:aink="http://schemas.microsoft.com/office/drawing/2016/ink" xmlns:am3d="http://schemas.microsoft.com/office/drawing/2017/model3d" xmlns:o="urn:schemas-microsoft-com:office:office" xmlns:r="http://schemas.openxmlformats.org/officeDocument/2006/relationships" xmlns:m="http://schemas.openxmlformats.org/officeDocument/2006/math" xmlns:v="urn:schemas-microsoft-com:vml" xmlns:wp14="http://schemas.microsoft.com/office/word/2010/wordprocessingDrawing" xmlns:wp="http://schemas.openxmlformats.org/drawingml/2006/wordprocessingDrawing" xmlns:w10="urn:schemas-microsoft-com:office:word" xmlns:w="http://schemas.openxmlformats.org/wordprocessingml/2006/main" xmlns:w14="http://schemas.microsoft.com/office/word/2010/wordml" xmlns:w15="http://schemas.microsoft.com/office/word/2012/wordml" xmlns:w16cex="http://schemas.microsoft.com/office/word/2018/wordml/cex" xmlns:w16cid="http://schemas.microsoft.com/office/word/2016/wordml/cid" xmlns:w16="http://schemas.microsoft.com/office/word/2018/wordml" xmlns:w16se="http://schemas.microsoft.com/office/word/2015/wordml/symex" xmlns:wpg="http://schemas.microsoft.com/office/word/2010/wordprocessingGroup" xmlns:wpi="http://schemas.microsoft.com/office/word/2010/wordprocessingInk" xmlns:wne="http://schemas.microsoft.com/office/word/2006/wordml" xmlns:wps="http://schemas.microsoft.com/office/word/2010/wordprocessingShape" mc:Ignorable="w14 w15 w16se w16cid w16 w16cex wp14">
   <w:abstractNum w:abstractNumId="0" w15:restartNumberingAfterBreak="0">
+    <w:nsid w:val="0C5E14C4"/>
+    <w:multiLevelType w:val="multilevel"/>
+    <w:tmpl w:val="B0A6742E"/>
+    <w:lvl w:ilvl="0">
+      <w:start w:val="1"/>
+      <w:numFmt w:val="decimal"/>
+      <w:lvlText w:val="%1."/>
+      <w:lvlJc w:val="left"/>
+      <w:pPr>
+        <w:ind w:left="720" w:hanging="360"/>
+      </w:pPr>
+    </w:lvl>
+    <w:lvl w:ilvl="1">
+      <w:numFmt w:val="bullet"/>
+      <w:lvlText w:val="-"/>
+      <w:lvlJc w:val="left"/>
+      <w:pPr>
+        <w:ind w:left="1440" w:hanging="360"/>
+      </w:pPr>
+      <w:rPr>
+        <w:rFonts w:ascii="Open Sans" w:eastAsia="Times New Roman" w:hAnsi="Open Sans" w:cs="Open Sans" w:hint="default"/>
+        <w:color w:val="000000"/>
+        <w:sz w:val="20"/>
+      </w:rPr>
+    </w:lvl>
+    <w:lvl w:ilvl="2" w:tentative="1">
+      <w:start w:val="1"/>
+      <w:numFmt w:val="decimal"/>
+      <w:lvlText w:val="%3."/>
+      <w:lvlJc w:val="left"/>
+      <w:pPr>
+        <w:tabs>
+          <w:tab w:val="num" w:pos="2160"/>
+        </w:tabs>
+        <w:ind w:left="2160" w:hanging="360"/>
+      </w:pPr>
+    </w:lvl>
+    <w:lvl w:ilvl="3" w:tentative="1">
+      <w:start w:val="1"/>
+      <w:numFmt w:val="decimal"/>
+      <w:lvlText w:val="%4."/>
+      <w:lvlJc w:val="left"/>
+      <w:pPr>
+        <w:tabs>
+          <w:tab w:val="num" w:pos="2880"/>
+        </w:tabs>
+        <w:ind w:left="2880" w:hanging="360"/>
+      </w:pPr>
+    </w:lvl>
+    <w:lvl w:ilvl="4" w:tentative="1">
+      <w:start w:val="1"/>
+      <w:numFmt w:val="decimal"/>
+      <w:lvlText w:val="%5."/>
+      <w:lvlJc w:val="left"/>
+      <w:pPr>
+        <w:tabs>
+          <w:tab w:val="num" w:pos="3600"/>
+        </w:tabs>
+        <w:ind w:left="3600" w:hanging="360"/>
+      </w:pPr>
+    </w:lvl>
+    <w:lvl w:ilvl="5" w:tentative="1">
+      <w:start w:val="1"/>
+      <w:numFmt w:val="decimal"/>
+      <w:lvlText w:val="%6."/>
+      <w:lvlJc w:val="left"/>
+      <w:pPr>
+        <w:tabs>
+          <w:tab w:val="num" w:pos="4320"/>
+        </w:tabs>
+        <w:ind w:left="4320" w:hanging="360"/>
+      </w:pPr>
+    </w:lvl>
+    <w:lvl w:ilvl="6" w:tentative="1">
+      <w:start w:val="1"/>
+      <w:numFmt w:val="decimal"/>
+      <w:lvlText w:val="%7."/>
+      <w:lvlJc w:val="left"/>
+      <w:pPr>
+        <w:tabs>
+          <w:tab w:val="num" w:pos="5040"/>
+        </w:tabs>
+        <w:ind w:left="5040" w:hanging="360"/>
+      </w:pPr>
+    </w:lvl>
+    <w:lvl w:ilvl="7" w:tentative="1">
+      <w:start w:val="1"/>
+      <w:numFmt w:val="decimal"/>
+      <w:lvlText w:val="%8."/>
+      <w:lvlJc w:val="left"/>
+      <w:pPr>
+        <w:tabs>
+          <w:tab w:val="num" w:pos="5760"/>
+        </w:tabs>
+        <w:ind w:left="5760" w:hanging="360"/>
+      </w:pPr>
+    </w:lvl>
+    <w:lvl w:ilvl="8" w:tentative="1">
+      <w:start w:val="1"/>
+      <w:numFmt w:val="decimal"/>
+      <w:lvlText w:val="%9."/>
+      <w:lvlJc w:val="left"/>
+      <w:pPr>
+        <w:tabs>
+          <w:tab w:val="num" w:pos="6480"/>
+        </w:tabs>
+        <w:ind w:left="6480" w:hanging="360"/>
+      </w:pPr>
+    </w:lvl>
+  </w:abstractNum>
+  <w:abstractNum w:abstractNumId="1" w15:restartNumberingAfterBreak="0">
+    <w:nsid w:val="0FA31701"/>
+    <w:multiLevelType w:val="multilevel"/>
+    <w:tmpl w:val="B2F4D80C"/>
+    <w:lvl w:ilvl="0">
+      <w:start w:val="1"/>
+      <w:numFmt w:val="decimal"/>
+      <w:lvlText w:val="%1."/>
+      <w:lvlJc w:val="left"/>
+      <w:pPr>
+        <w:tabs>
+          <w:tab w:val="num" w:pos="720"/>
+        </w:tabs>
+        <w:ind w:left="720" w:hanging="360"/>
+      </w:pPr>
+    </w:lvl>
+    <w:lvl w:ilvl="1" w:tentative="1">
+      <w:start w:val="1"/>
+      <w:numFmt w:val="decimal"/>
+      <w:lvlText w:val="%2."/>
+      <w:lvlJc w:val="left"/>
+      <w:pPr>
+        <w:tabs>
+          <w:tab w:val="num" w:pos="1440"/>
+        </w:tabs>
+        <w:ind w:left="1440" w:hanging="360"/>
+      </w:pPr>
+    </w:lvl>
+    <w:lvl w:ilvl="2" w:tentative="1">
+      <w:start w:val="1"/>
+      <w:numFmt w:val="decimal"/>
+      <w:lvlText w:val="%3."/>
+      <w:lvlJc w:val="left"/>
+      <w:pPr>
+        <w:tabs>
+          <w:tab w:val="num" w:pos="2160"/>
+        </w:tabs>
+        <w:ind w:left="2160" w:hanging="360"/>
+      </w:pPr>
+    </w:lvl>
+    <w:lvl w:ilvl="3" w:tentative="1">
+      <w:start w:val="1"/>
+      <w:numFmt w:val="decimal"/>
+      <w:lvlText w:val="%4."/>
+      <w:lvlJc w:val="left"/>
+      <w:pPr>
+        <w:tabs>
+          <w:tab w:val="num" w:pos="2880"/>
+        </w:tabs>
+        <w:ind w:left="2880" w:hanging="360"/>
+      </w:pPr>
+    </w:lvl>
+    <w:lvl w:ilvl="4" w:tentative="1">
+      <w:start w:val="1"/>
+      <w:numFmt w:val="decimal"/>
+      <w:lvlText w:val="%5."/>
+      <w:lvlJc w:val="left"/>
+      <w:pPr>
+        <w:tabs>
+          <w:tab w:val="num" w:pos="3600"/>
+        </w:tabs>
+        <w:ind w:left="3600" w:hanging="360"/>
+      </w:pPr>
+    </w:lvl>
+    <w:lvl w:ilvl="5" w:tentative="1">
+      <w:start w:val="1"/>
+      <w:numFmt w:val="decimal"/>
+      <w:lvlText w:val="%6."/>
+      <w:lvlJc w:val="left"/>
+      <w:pPr>
+        <w:tabs>
+          <w:tab w:val="num" w:pos="4320"/>
+        </w:tabs>
+        <w:ind w:left="4320" w:hanging="360"/>
+      </w:pPr>
+    </w:lvl>
+    <w:lvl w:ilvl="6" w:tentative="1">
+      <w:start w:val="1"/>
+      <w:numFmt w:val="decimal"/>
+      <w:lvlText w:val="%7."/>
+      <w:lvlJc w:val="left"/>
+      <w:pPr>
+        <w:tabs>
+          <w:tab w:val="num" w:pos="5040"/>
+        </w:tabs>
+        <w:ind w:left="5040" w:hanging="360"/>
+      </w:pPr>
+    </w:lvl>
+    <w:lvl w:ilvl="7" w:tentative="1">
+      <w:start w:val="1"/>
+      <w:numFmt w:val="decimal"/>
+      <w:lvlText w:val="%8."/>
+      <w:lvlJc w:val="left"/>
+      <w:pPr>
+        <w:tabs>
+          <w:tab w:val="num" w:pos="5760"/>
+        </w:tabs>
+        <w:ind w:left="5760" w:hanging="360"/>
+      </w:pPr>
+    </w:lvl>
+    <w:lvl w:ilvl="8" w:tentative="1">
+      <w:start w:val="1"/>
+      <w:numFmt w:val="decimal"/>
+      <w:lvlText w:val="%9."/>
+      <w:lvlJc w:val="left"/>
+      <w:pPr>
+        <w:tabs>
+          <w:tab w:val="num" w:pos="6480"/>
+        </w:tabs>
+        <w:ind w:left="6480" w:hanging="360"/>
+      </w:pPr>
+    </w:lvl>
+  </w:abstractNum>
+  <w:abstractNum w:abstractNumId="2" w15:restartNumberingAfterBreak="0">
+    <w:nsid w:val="13C35FB8"/>
+    <w:multiLevelType w:val="multilevel"/>
+    <w:tmpl w:val="A282E8C4"/>
+    <w:lvl w:ilvl="0">
+      <w:start w:val="2"/>
+      <w:numFmt w:val="decimal"/>
+      <w:lvlText w:val="%1."/>
+      <w:lvlJc w:val="left"/>
+      <w:pPr>
+        <w:ind w:left="720" w:hanging="360"/>
+      </w:pPr>
+      <w:rPr>
+        <w:rFonts w:hint="default"/>
+      </w:rPr>
+    </w:lvl>
+    <w:lvl w:ilvl="1">
+      <w:start w:val="1"/>
+      <w:numFmt w:val="decimal"/>
+      <w:lvlText w:val="%2."/>
+      <w:lvlJc w:val="left"/>
+      <w:pPr>
+        <w:tabs>
+          <w:tab w:val="num" w:pos="1440"/>
+        </w:tabs>
+        <w:ind w:left="1440" w:hanging="360"/>
+      </w:pPr>
+      <w:rPr>
+        <w:rFonts w:hint="default"/>
+      </w:rPr>
+    </w:lvl>
+    <w:lvl w:ilvl="2">
+      <w:start w:val="1"/>
+      <w:numFmt w:val="decimal"/>
+      <w:lvlText w:val="%3."/>
+      <w:lvlJc w:val="left"/>
+      <w:pPr>
+        <w:tabs>
+          <w:tab w:val="num" w:pos="2160"/>
+        </w:tabs>
+        <w:ind w:left="2160" w:hanging="360"/>
+      </w:pPr>
+      <w:rPr>
+        <w:rFonts w:hint="default"/>
+      </w:rPr>
+    </w:lvl>
+    <w:lvl w:ilvl="3">
+      <w:start w:val="1"/>
+      <w:numFmt w:val="decimal"/>
+      <w:lvlText w:val="%4."/>
+      <w:lvlJc w:val="left"/>
+      <w:pPr>
+        <w:tabs>
+          <w:tab w:val="num" w:pos="2880"/>
+        </w:tabs>
+        <w:ind w:left="2880" w:hanging="360"/>
+      </w:pPr>
+      <w:rPr>
+        <w:rFonts w:hint="default"/>
+      </w:rPr>
+    </w:lvl>
+    <w:lvl w:ilvl="4">
+      <w:start w:val="1"/>
+      <w:numFmt w:val="decimal"/>
+      <w:lvlText w:val="%5."/>
+      <w:lvlJc w:val="left"/>
+      <w:pPr>
+        <w:tabs>
+          <w:tab w:val="num" w:pos="3600"/>
+        </w:tabs>
+        <w:ind w:left="3600" w:hanging="360"/>
+      </w:pPr>
+      <w:rPr>
+        <w:rFonts w:hint="default"/>
+      </w:rPr>
+    </w:lvl>
+    <w:lvl w:ilvl="5">
+      <w:start w:val="1"/>
+      <w:numFmt w:val="decimal"/>
+      <w:lvlText w:val="%6."/>
+      <w:lvlJc w:val="left"/>
+      <w:pPr>
+        <w:tabs>
+          <w:tab w:val="num" w:pos="4320"/>
+        </w:tabs>
+        <w:ind w:left="4320" w:hanging="360"/>
+      </w:pPr>
+      <w:rPr>
+        <w:rFonts w:hint="default"/>
+      </w:rPr>
+    </w:lvl>
+    <w:lvl w:ilvl="6">
+      <w:start w:val="1"/>
+      <w:numFmt w:val="decimal"/>
+      <w:lvlText w:val="%7."/>
+      <w:lvlJc w:val="left"/>
+      <w:pPr>
+        <w:tabs>
+          <w:tab w:val="num" w:pos="5040"/>
+        </w:tabs>
+        <w:ind w:left="5040" w:hanging="360"/>
+      </w:pPr>
+      <w:rPr>
+        <w:rFonts w:hint="default"/>
+      </w:rPr>
+    </w:lvl>
+    <w:lvl w:ilvl="7">
+      <w:start w:val="1"/>
+      <w:numFmt w:val="decimal"/>
+      <w:lvlText w:val="%8."/>
+      <w:lvlJc w:val="left"/>
+      <w:pPr>
+        <w:tabs>
+          <w:tab w:val="num" w:pos="5760"/>
+        </w:tabs>
+        <w:ind w:left="5760" w:hanging="360"/>
+      </w:pPr>
+      <w:rPr>
+        <w:rFonts w:hint="default"/>
+      </w:rPr>
+    </w:lvl>
+    <w:lvl w:ilvl="8">
+      <w:start w:val="1"/>
+      <w:numFmt w:val="decimal"/>
+      <w:lvlText w:val="%9."/>
+      <w:lvlJc w:val="left"/>
+      <w:pPr>
+        <w:tabs>
+          <w:tab w:val="num" w:pos="6480"/>
+        </w:tabs>
+        <w:ind w:left="6480" w:hanging="360"/>
+      </w:pPr>
+      <w:rPr>
+        <w:rFonts w:hint="default"/>
+      </w:rPr>
+    </w:lvl>
+  </w:abstractNum>
+  <w:abstractNum w:abstractNumId="3" w15:restartNumberingAfterBreak="0">
     <w:nsid w:val="13E439F4"/>
     <w:multiLevelType w:val="multilevel"/>
     <w:tmpl w:val="F4ACFAEE"/>
@@ -453,7 +3403,7 @@
       </w:pPr>
     </w:lvl>
   </w:abstractNum>
-  <w:abstractNum w:abstractNumId="1" w15:restartNumberingAfterBreak="0">
+  <w:abstractNum w:abstractNumId="4" w15:restartNumberingAfterBreak="0">
     <w:nsid w:val="1B913223"/>
     <w:multiLevelType w:val="hybridMultilevel"/>
     <w:tmpl w:val="6406C684"/>
@@ -543,7 +3493,7 @@
       </w:pPr>
     </w:lvl>
   </w:abstractNum>
-  <w:abstractNum w:abstractNumId="2" w15:restartNumberingAfterBreak="0">
+  <w:abstractNum w:abstractNumId="5" w15:restartNumberingAfterBreak="0">
     <w:nsid w:val="20384E34"/>
     <w:multiLevelType w:val="multilevel"/>
     <w:tmpl w:val="E8EAF626"/>
@@ -656,7 +3606,489 @@
       </w:pPr>
     </w:lvl>
   </w:abstractNum>
-  <w:abstractNum w:abstractNumId="3" w15:restartNumberingAfterBreak="0">
+  <w:abstractNum w:abstractNumId="6" w15:restartNumberingAfterBreak="0">
+    <w:nsid w:val="226B1FAC"/>
+    <w:multiLevelType w:val="multilevel"/>
+    <w:tmpl w:val="1FA8E4FC"/>
+    <w:lvl w:ilvl="0">
+      <w:start w:val="1"/>
+      <w:numFmt w:val="decimal"/>
+      <w:lvlText w:val="%1."/>
+      <w:lvlJc w:val="left"/>
+      <w:pPr>
+        <w:ind w:left="720" w:hanging="360"/>
+      </w:pPr>
+    </w:lvl>
+    <w:lvl w:ilvl="1">
+      <w:start w:val="1"/>
+      <w:numFmt w:val="decimal"/>
+      <w:lvlText w:val="%2."/>
+      <w:lvlJc w:val="left"/>
+      <w:pPr>
+        <w:tabs>
+          <w:tab w:val="num" w:pos="1440"/>
+        </w:tabs>
+        <w:ind w:left="1440" w:hanging="360"/>
+      </w:pPr>
+    </w:lvl>
+    <w:lvl w:ilvl="2">
+      <w:start w:val="1"/>
+      <w:numFmt w:val="decimal"/>
+      <w:lvlText w:val="%3."/>
+      <w:lvlJc w:val="left"/>
+      <w:pPr>
+        <w:tabs>
+          <w:tab w:val="num" w:pos="2160"/>
+        </w:tabs>
+        <w:ind w:left="2160" w:hanging="360"/>
+      </w:pPr>
+    </w:lvl>
+    <w:lvl w:ilvl="3">
+      <w:start w:val="1"/>
+      <w:numFmt w:val="decimal"/>
+      <w:lvlText w:val="%4."/>
+      <w:lvlJc w:val="left"/>
+      <w:pPr>
+        <w:tabs>
+          <w:tab w:val="num" w:pos="2880"/>
+        </w:tabs>
+        <w:ind w:left="2880" w:hanging="360"/>
+      </w:pPr>
+    </w:lvl>
+    <w:lvl w:ilvl="4">
+      <w:start w:val="1"/>
+      <w:numFmt w:val="decimal"/>
+      <w:lvlText w:val="%5."/>
+      <w:lvlJc w:val="left"/>
+      <w:pPr>
+        <w:tabs>
+          <w:tab w:val="num" w:pos="3600"/>
+        </w:tabs>
+        <w:ind w:left="3600" w:hanging="360"/>
+      </w:pPr>
+    </w:lvl>
+    <w:lvl w:ilvl="5">
+      <w:start w:val="1"/>
+      <w:numFmt w:val="decimal"/>
+      <w:lvlText w:val="%6."/>
+      <w:lvlJc w:val="left"/>
+      <w:pPr>
+        <w:tabs>
+          <w:tab w:val="num" w:pos="4320"/>
+        </w:tabs>
+        <w:ind w:left="4320" w:hanging="360"/>
+      </w:pPr>
+    </w:lvl>
+    <w:lvl w:ilvl="6">
+      <w:start w:val="1"/>
+      <w:numFmt w:val="decimal"/>
+      <w:lvlText w:val="%7."/>
+      <w:lvlJc w:val="left"/>
+      <w:pPr>
+        <w:tabs>
+          <w:tab w:val="num" w:pos="5040"/>
+        </w:tabs>
+        <w:ind w:left="5040" w:hanging="360"/>
+      </w:pPr>
+    </w:lvl>
+    <w:lvl w:ilvl="7">
+      <w:start w:val="1"/>
+      <w:numFmt w:val="decimal"/>
+      <w:lvlText w:val="%8."/>
+      <w:lvlJc w:val="left"/>
+      <w:pPr>
+        <w:tabs>
+          <w:tab w:val="num" w:pos="5760"/>
+        </w:tabs>
+        <w:ind w:left="5760" w:hanging="360"/>
+      </w:pPr>
+    </w:lvl>
+    <w:lvl w:ilvl="8">
+      <w:start w:val="1"/>
+      <w:numFmt w:val="decimal"/>
+      <w:lvlText w:val="%9."/>
+      <w:lvlJc w:val="left"/>
+      <w:pPr>
+        <w:tabs>
+          <w:tab w:val="num" w:pos="6480"/>
+        </w:tabs>
+        <w:ind w:left="6480" w:hanging="360"/>
+      </w:pPr>
+    </w:lvl>
+  </w:abstractNum>
+  <w:abstractNum w:abstractNumId="7" w15:restartNumberingAfterBreak="0">
+    <w:nsid w:val="2B7A15AD"/>
+    <w:multiLevelType w:val="multilevel"/>
+    <w:tmpl w:val="BE4279E0"/>
+    <w:lvl w:ilvl="0">
+      <w:start w:val="1"/>
+      <w:numFmt w:val="decimal"/>
+      <w:lvlText w:val="%1."/>
+      <w:lvlJc w:val="left"/>
+      <w:pPr>
+        <w:ind w:left="720" w:hanging="360"/>
+      </w:pPr>
+    </w:lvl>
+    <w:lvl w:ilvl="1">
+      <w:start w:val="1"/>
+      <w:numFmt w:val="decimal"/>
+      <w:lvlText w:val="%2."/>
+      <w:lvlJc w:val="left"/>
+      <w:pPr>
+        <w:tabs>
+          <w:tab w:val="num" w:pos="1440"/>
+        </w:tabs>
+        <w:ind w:left="1440" w:hanging="360"/>
+      </w:pPr>
+    </w:lvl>
+    <w:lvl w:ilvl="2">
+      <w:start w:val="1"/>
+      <w:numFmt w:val="decimal"/>
+      <w:lvlText w:val="%3."/>
+      <w:lvlJc w:val="left"/>
+      <w:pPr>
+        <w:tabs>
+          <w:tab w:val="num" w:pos="2160"/>
+        </w:tabs>
+        <w:ind w:left="2160" w:hanging="360"/>
+      </w:pPr>
+    </w:lvl>
+    <w:lvl w:ilvl="3">
+      <w:start w:val="1"/>
+      <w:numFmt w:val="decimal"/>
+      <w:lvlText w:val="%4."/>
+      <w:lvlJc w:val="left"/>
+      <w:pPr>
+        <w:tabs>
+          <w:tab w:val="num" w:pos="2880"/>
+        </w:tabs>
+        <w:ind w:left="2880" w:hanging="360"/>
+      </w:pPr>
+    </w:lvl>
+    <w:lvl w:ilvl="4">
+      <w:start w:val="1"/>
+      <w:numFmt w:val="decimal"/>
+      <w:lvlText w:val="%5."/>
+      <w:lvlJc w:val="left"/>
+      <w:pPr>
+        <w:tabs>
+          <w:tab w:val="num" w:pos="3600"/>
+        </w:tabs>
+        <w:ind w:left="3600" w:hanging="360"/>
+      </w:pPr>
+    </w:lvl>
+    <w:lvl w:ilvl="5">
+      <w:start w:val="1"/>
+      <w:numFmt w:val="decimal"/>
+      <w:lvlText w:val="%6."/>
+      <w:lvlJc w:val="left"/>
+      <w:pPr>
+        <w:tabs>
+          <w:tab w:val="num" w:pos="4320"/>
+        </w:tabs>
+        <w:ind w:left="4320" w:hanging="360"/>
+      </w:pPr>
+    </w:lvl>
+    <w:lvl w:ilvl="6">
+      <w:start w:val="1"/>
+      <w:numFmt w:val="decimal"/>
+      <w:lvlText w:val="%7."/>
+      <w:lvlJc w:val="left"/>
+      <w:pPr>
+        <w:tabs>
+          <w:tab w:val="num" w:pos="5040"/>
+        </w:tabs>
+        <w:ind w:left="5040" w:hanging="360"/>
+      </w:pPr>
+    </w:lvl>
+    <w:lvl w:ilvl="7">
+      <w:start w:val="1"/>
+      <w:numFmt w:val="decimal"/>
+      <w:lvlText w:val="%8."/>
+      <w:lvlJc w:val="left"/>
+      <w:pPr>
+        <w:tabs>
+          <w:tab w:val="num" w:pos="5760"/>
+        </w:tabs>
+        <w:ind w:left="5760" w:hanging="360"/>
+      </w:pPr>
+    </w:lvl>
+    <w:lvl w:ilvl="8">
+      <w:start w:val="1"/>
+      <w:numFmt w:val="decimal"/>
+      <w:lvlText w:val="%9."/>
+      <w:lvlJc w:val="left"/>
+      <w:pPr>
+        <w:tabs>
+          <w:tab w:val="num" w:pos="6480"/>
+        </w:tabs>
+        <w:ind w:left="6480" w:hanging="360"/>
+      </w:pPr>
+    </w:lvl>
+  </w:abstractNum>
+  <w:abstractNum w:abstractNumId="8" w15:restartNumberingAfterBreak="0">
+    <w:nsid w:val="2C84785D"/>
+    <w:multiLevelType w:val="multilevel"/>
+    <w:tmpl w:val="C81ED15A"/>
+    <w:lvl w:ilvl="0">
+      <w:start w:val="1"/>
+      <w:numFmt w:val="bullet"/>
+      <w:lvlText w:val=""/>
+      <w:lvlJc w:val="left"/>
+      <w:pPr>
+        <w:tabs>
+          <w:tab w:val="num" w:pos="720"/>
+        </w:tabs>
+        <w:ind w:left="720" w:hanging="360"/>
+      </w:pPr>
+      <w:rPr>
+        <w:rFonts w:ascii="Symbol" w:hAnsi="Symbol" w:hint="default"/>
+        <w:sz w:val="20"/>
+      </w:rPr>
+    </w:lvl>
+    <w:lvl w:ilvl="1" w:tentative="1">
+      <w:start w:val="1"/>
+      <w:numFmt w:val="bullet"/>
+      <w:lvlText w:val="o"/>
+      <w:lvlJc w:val="left"/>
+      <w:pPr>
+        <w:tabs>
+          <w:tab w:val="num" w:pos="1440"/>
+        </w:tabs>
+        <w:ind w:left="1440" w:hanging="360"/>
+      </w:pPr>
+      <w:rPr>
+        <w:rFonts w:ascii="Courier New" w:hAnsi="Courier New" w:hint="default"/>
+        <w:sz w:val="20"/>
+      </w:rPr>
+    </w:lvl>
+    <w:lvl w:ilvl="2" w:tentative="1">
+      <w:start w:val="1"/>
+      <w:numFmt w:val="bullet"/>
+      <w:lvlText w:val=""/>
+      <w:lvlJc w:val="left"/>
+      <w:pPr>
+        <w:tabs>
+          <w:tab w:val="num" w:pos="2160"/>
+        </w:tabs>
+        <w:ind w:left="2160" w:hanging="360"/>
+      </w:pPr>
+      <w:rPr>
+        <w:rFonts w:ascii="Wingdings" w:hAnsi="Wingdings" w:hint="default"/>
+        <w:sz w:val="20"/>
+      </w:rPr>
+    </w:lvl>
+    <w:lvl w:ilvl="3" w:tentative="1">
+      <w:start w:val="1"/>
+      <w:numFmt w:val="bullet"/>
+      <w:lvlText w:val=""/>
+      <w:lvlJc w:val="left"/>
+      <w:pPr>
+        <w:tabs>
+          <w:tab w:val="num" w:pos="2880"/>
+        </w:tabs>
+        <w:ind w:left="2880" w:hanging="360"/>
+      </w:pPr>
+      <w:rPr>
+        <w:rFonts w:ascii="Wingdings" w:hAnsi="Wingdings" w:hint="default"/>
+        <w:sz w:val="20"/>
+      </w:rPr>
+    </w:lvl>
+    <w:lvl w:ilvl="4" w:tentative="1">
+      <w:start w:val="1"/>
+      <w:numFmt w:val="bullet"/>
+      <w:lvlText w:val=""/>
+      <w:lvlJc w:val="left"/>
+      <w:pPr>
+        <w:tabs>
+          <w:tab w:val="num" w:pos="3600"/>
+        </w:tabs>
+        <w:ind w:left="3600" w:hanging="360"/>
+      </w:pPr>
+      <w:rPr>
+        <w:rFonts w:ascii="Wingdings" w:hAnsi="Wingdings" w:hint="default"/>
+        <w:sz w:val="20"/>
+      </w:rPr>
+    </w:lvl>
+    <w:lvl w:ilvl="5" w:tentative="1">
+      <w:start w:val="1"/>
+      <w:numFmt w:val="bullet"/>
+      <w:lvlText w:val=""/>
+      <w:lvlJc w:val="left"/>
+      <w:pPr>
+        <w:tabs>
+          <w:tab w:val="num" w:pos="4320"/>
+        </w:tabs>
+        <w:ind w:left="4320" w:hanging="360"/>
+      </w:pPr>
+      <w:rPr>
+        <w:rFonts w:ascii="Wingdings" w:hAnsi="Wingdings" w:hint="default"/>
+        <w:sz w:val="20"/>
+      </w:rPr>
+    </w:lvl>
+    <w:lvl w:ilvl="6" w:tentative="1">
+      <w:start w:val="1"/>
+      <w:numFmt w:val="bullet"/>
+      <w:lvlText w:val=""/>
+      <w:lvlJc w:val="left"/>
+      <w:pPr>
+        <w:tabs>
+          <w:tab w:val="num" w:pos="5040"/>
+        </w:tabs>
+        <w:ind w:left="5040" w:hanging="360"/>
+      </w:pPr>
+      <w:rPr>
+        <w:rFonts w:ascii="Wingdings" w:hAnsi="Wingdings" w:hint="default"/>
+        <w:sz w:val="20"/>
+      </w:rPr>
+    </w:lvl>
+    <w:lvl w:ilvl="7" w:tentative="1">
+      <w:start w:val="1"/>
+      <w:numFmt w:val="bullet"/>
+      <w:lvlText w:val=""/>
+      <w:lvlJc w:val="left"/>
+      <w:pPr>
+        <w:tabs>
+          <w:tab w:val="num" w:pos="5760"/>
+        </w:tabs>
+        <w:ind w:left="5760" w:hanging="360"/>
+      </w:pPr>
+      <w:rPr>
+        <w:rFonts w:ascii="Wingdings" w:hAnsi="Wingdings" w:hint="default"/>
+        <w:sz w:val="20"/>
+      </w:rPr>
+    </w:lvl>
+    <w:lvl w:ilvl="8" w:tentative="1">
+      <w:start w:val="1"/>
+      <w:numFmt w:val="bullet"/>
+      <w:lvlText w:val=""/>
+      <w:lvlJc w:val="left"/>
+      <w:pPr>
+        <w:tabs>
+          <w:tab w:val="num" w:pos="6480"/>
+        </w:tabs>
+        <w:ind w:left="6480" w:hanging="360"/>
+      </w:pPr>
+      <w:rPr>
+        <w:rFonts w:ascii="Wingdings" w:hAnsi="Wingdings" w:hint="default"/>
+        <w:sz w:val="20"/>
+      </w:rPr>
+    </w:lvl>
+  </w:abstractNum>
+  <w:abstractNum w:abstractNumId="9" w15:restartNumberingAfterBreak="0">
+    <w:nsid w:val="301546A9"/>
+    <w:multiLevelType w:val="multilevel"/>
+    <w:tmpl w:val="EEDAE514"/>
+    <w:lvl w:ilvl="0">
+      <w:start w:val="1"/>
+      <w:numFmt w:val="decimal"/>
+      <w:lvlText w:val="%1."/>
+      <w:lvlJc w:val="left"/>
+      <w:pPr>
+        <w:tabs>
+          <w:tab w:val="num" w:pos="720"/>
+        </w:tabs>
+        <w:ind w:left="720" w:hanging="360"/>
+      </w:pPr>
+    </w:lvl>
+    <w:lvl w:ilvl="1" w:tentative="1">
+      <w:start w:val="1"/>
+      <w:numFmt w:val="decimal"/>
+      <w:lvlText w:val="%2."/>
+      <w:lvlJc w:val="left"/>
+      <w:pPr>
+        <w:tabs>
+          <w:tab w:val="num" w:pos="1440"/>
+        </w:tabs>
+        <w:ind w:left="1440" w:hanging="360"/>
+      </w:pPr>
+    </w:lvl>
+    <w:lvl w:ilvl="2" w:tentative="1">
+      <w:start w:val="1"/>
+      <w:numFmt w:val="decimal"/>
+      <w:lvlText w:val="%3."/>
+      <w:lvlJc w:val="left"/>
+      <w:pPr>
+        <w:tabs>
+          <w:tab w:val="num" w:pos="2160"/>
+        </w:tabs>
+        <w:ind w:left="2160" w:hanging="360"/>
+      </w:pPr>
+    </w:lvl>
+    <w:lvl w:ilvl="3" w:tentative="1">
+      <w:start w:val="1"/>
+      <w:numFmt w:val="decimal"/>
+      <w:lvlText w:val="%4."/>
+      <w:lvlJc w:val="left"/>
+      <w:pPr>
+        <w:tabs>
+          <w:tab w:val="num" w:pos="2880"/>
+        </w:tabs>
+        <w:ind w:left="2880" w:hanging="360"/>
+      </w:pPr>
+    </w:lvl>
+    <w:lvl w:ilvl="4" w:tentative="1">
+      <w:start w:val="1"/>
+      <w:numFmt w:val="decimal"/>
+      <w:lvlText w:val="%5."/>
+      <w:lvlJc w:val="left"/>
+      <w:pPr>
+        <w:tabs>
+          <w:tab w:val="num" w:pos="3600"/>
+        </w:tabs>
+        <w:ind w:left="3600" w:hanging="360"/>
+      </w:pPr>
+    </w:lvl>
+    <w:lvl w:ilvl="5" w:tentative="1">
+      <w:start w:val="1"/>
+      <w:numFmt w:val="decimal"/>
+      <w:lvlText w:val="%6."/>
+      <w:lvlJc w:val="left"/>
+      <w:pPr>
+        <w:tabs>
+          <w:tab w:val="num" w:pos="4320"/>
+        </w:tabs>
+        <w:ind w:left="4320" w:hanging="360"/>
+      </w:pPr>
+    </w:lvl>
+    <w:lvl w:ilvl="6" w:tentative="1">
+      <w:start w:val="1"/>
+      <w:numFmt w:val="decimal"/>
+      <w:lvlText w:val="%7."/>
+      <w:lvlJc w:val="left"/>
+      <w:pPr>
+        <w:tabs>
+          <w:tab w:val="num" w:pos="5040"/>
+        </w:tabs>
+        <w:ind w:left="5040" w:hanging="360"/>
+      </w:pPr>
+    </w:lvl>
+    <w:lvl w:ilvl="7" w:tentative="1">
+      <w:start w:val="1"/>
+      <w:numFmt w:val="decimal"/>
+      <w:lvlText w:val="%8."/>
+      <w:lvlJc w:val="left"/>
+      <w:pPr>
+        <w:tabs>
+          <w:tab w:val="num" w:pos="5760"/>
+        </w:tabs>
+        <w:ind w:left="5760" w:hanging="360"/>
+      </w:pPr>
+    </w:lvl>
+    <w:lvl w:ilvl="8" w:tentative="1">
+      <w:start w:val="1"/>
+      <w:numFmt w:val="decimal"/>
+      <w:lvlText w:val="%9."/>
+      <w:lvlJc w:val="left"/>
+      <w:pPr>
+        <w:tabs>
+          <w:tab w:val="num" w:pos="6480"/>
+        </w:tabs>
+        <w:ind w:left="6480" w:hanging="360"/>
+      </w:pPr>
+    </w:lvl>
+  </w:abstractNum>
+  <w:abstractNum w:abstractNumId="10" w15:restartNumberingAfterBreak="0">
     <w:nsid w:val="4D8A6DF2"/>
     <w:multiLevelType w:val="multilevel"/>
     <w:tmpl w:val="71F2E5F2"/>
@@ -769,17 +4201,909 @@
       </w:pPr>
     </w:lvl>
   </w:abstractNum>
+  <w:abstractNum w:abstractNumId="11" w15:restartNumberingAfterBreak="0">
+    <w:nsid w:val="5B9D6F2C"/>
+    <w:multiLevelType w:val="multilevel"/>
+    <w:tmpl w:val="B2F4D80C"/>
+    <w:lvl w:ilvl="0">
+      <w:start w:val="1"/>
+      <w:numFmt w:val="decimal"/>
+      <w:lvlText w:val="%1."/>
+      <w:lvlJc w:val="left"/>
+      <w:pPr>
+        <w:tabs>
+          <w:tab w:val="num" w:pos="720"/>
+        </w:tabs>
+        <w:ind w:left="720" w:hanging="360"/>
+      </w:pPr>
+    </w:lvl>
+    <w:lvl w:ilvl="1" w:tentative="1">
+      <w:start w:val="1"/>
+      <w:numFmt w:val="decimal"/>
+      <w:lvlText w:val="%2."/>
+      <w:lvlJc w:val="left"/>
+      <w:pPr>
+        <w:tabs>
+          <w:tab w:val="num" w:pos="1440"/>
+        </w:tabs>
+        <w:ind w:left="1440" w:hanging="360"/>
+      </w:pPr>
+    </w:lvl>
+    <w:lvl w:ilvl="2" w:tentative="1">
+      <w:start w:val="1"/>
+      <w:numFmt w:val="decimal"/>
+      <w:lvlText w:val="%3."/>
+      <w:lvlJc w:val="left"/>
+      <w:pPr>
+        <w:tabs>
+          <w:tab w:val="num" w:pos="2160"/>
+        </w:tabs>
+        <w:ind w:left="2160" w:hanging="360"/>
+      </w:pPr>
+    </w:lvl>
+    <w:lvl w:ilvl="3" w:tentative="1">
+      <w:start w:val="1"/>
+      <w:numFmt w:val="decimal"/>
+      <w:lvlText w:val="%4."/>
+      <w:lvlJc w:val="left"/>
+      <w:pPr>
+        <w:tabs>
+          <w:tab w:val="num" w:pos="2880"/>
+        </w:tabs>
+        <w:ind w:left="2880" w:hanging="360"/>
+      </w:pPr>
+    </w:lvl>
+    <w:lvl w:ilvl="4" w:tentative="1">
+      <w:start w:val="1"/>
+      <w:numFmt w:val="decimal"/>
+      <w:lvlText w:val="%5."/>
+      <w:lvlJc w:val="left"/>
+      <w:pPr>
+        <w:tabs>
+          <w:tab w:val="num" w:pos="3600"/>
+        </w:tabs>
+        <w:ind w:left="3600" w:hanging="360"/>
+      </w:pPr>
+    </w:lvl>
+    <w:lvl w:ilvl="5" w:tentative="1">
+      <w:start w:val="1"/>
+      <w:numFmt w:val="decimal"/>
+      <w:lvlText w:val="%6."/>
+      <w:lvlJc w:val="left"/>
+      <w:pPr>
+        <w:tabs>
+          <w:tab w:val="num" w:pos="4320"/>
+        </w:tabs>
+        <w:ind w:left="4320" w:hanging="360"/>
+      </w:pPr>
+    </w:lvl>
+    <w:lvl w:ilvl="6" w:tentative="1">
+      <w:start w:val="1"/>
+      <w:numFmt w:val="decimal"/>
+      <w:lvlText w:val="%7."/>
+      <w:lvlJc w:val="left"/>
+      <w:pPr>
+        <w:tabs>
+          <w:tab w:val="num" w:pos="5040"/>
+        </w:tabs>
+        <w:ind w:left="5040" w:hanging="360"/>
+      </w:pPr>
+    </w:lvl>
+    <w:lvl w:ilvl="7" w:tentative="1">
+      <w:start w:val="1"/>
+      <w:numFmt w:val="decimal"/>
+      <w:lvlText w:val="%8."/>
+      <w:lvlJc w:val="left"/>
+      <w:pPr>
+        <w:tabs>
+          <w:tab w:val="num" w:pos="5760"/>
+        </w:tabs>
+        <w:ind w:left="5760" w:hanging="360"/>
+      </w:pPr>
+    </w:lvl>
+    <w:lvl w:ilvl="8" w:tentative="1">
+      <w:start w:val="1"/>
+      <w:numFmt w:val="decimal"/>
+      <w:lvlText w:val="%9."/>
+      <w:lvlJc w:val="left"/>
+      <w:pPr>
+        <w:tabs>
+          <w:tab w:val="num" w:pos="6480"/>
+        </w:tabs>
+        <w:ind w:left="6480" w:hanging="360"/>
+      </w:pPr>
+    </w:lvl>
+  </w:abstractNum>
+  <w:abstractNum w:abstractNumId="12" w15:restartNumberingAfterBreak="0">
+    <w:nsid w:val="5C015BD9"/>
+    <w:multiLevelType w:val="multilevel"/>
+    <w:tmpl w:val="B2F4D80C"/>
+    <w:lvl w:ilvl="0">
+      <w:start w:val="4"/>
+      <w:numFmt w:val="decimal"/>
+      <w:lvlText w:val="%1."/>
+      <w:lvlJc w:val="left"/>
+      <w:pPr>
+        <w:ind w:left="720" w:hanging="360"/>
+      </w:pPr>
+      <w:rPr>
+        <w:rFonts w:hint="default"/>
+      </w:rPr>
+    </w:lvl>
+    <w:lvl w:ilvl="1">
+      <w:start w:val="1"/>
+      <w:numFmt w:val="decimal"/>
+      <w:lvlText w:val="%2."/>
+      <w:lvlJc w:val="left"/>
+      <w:pPr>
+        <w:tabs>
+          <w:tab w:val="num" w:pos="1440"/>
+        </w:tabs>
+        <w:ind w:left="1440" w:hanging="360"/>
+      </w:pPr>
+      <w:rPr>
+        <w:rFonts w:hint="default"/>
+      </w:rPr>
+    </w:lvl>
+    <w:lvl w:ilvl="2">
+      <w:start w:val="1"/>
+      <w:numFmt w:val="decimal"/>
+      <w:lvlText w:val="%3."/>
+      <w:lvlJc w:val="left"/>
+      <w:pPr>
+        <w:tabs>
+          <w:tab w:val="num" w:pos="2160"/>
+        </w:tabs>
+        <w:ind w:left="2160" w:hanging="360"/>
+      </w:pPr>
+      <w:rPr>
+        <w:rFonts w:hint="default"/>
+      </w:rPr>
+    </w:lvl>
+    <w:lvl w:ilvl="3">
+      <w:start w:val="1"/>
+      <w:numFmt w:val="decimal"/>
+      <w:lvlText w:val="%4."/>
+      <w:lvlJc w:val="left"/>
+      <w:pPr>
+        <w:tabs>
+          <w:tab w:val="num" w:pos="2880"/>
+        </w:tabs>
+        <w:ind w:left="2880" w:hanging="360"/>
+      </w:pPr>
+      <w:rPr>
+        <w:rFonts w:hint="default"/>
+      </w:rPr>
+    </w:lvl>
+    <w:lvl w:ilvl="4">
+      <w:start w:val="1"/>
+      <w:numFmt w:val="decimal"/>
+      <w:lvlText w:val="%5."/>
+      <w:lvlJc w:val="left"/>
+      <w:pPr>
+        <w:tabs>
+          <w:tab w:val="num" w:pos="3600"/>
+        </w:tabs>
+        <w:ind w:left="3600" w:hanging="360"/>
+      </w:pPr>
+      <w:rPr>
+        <w:rFonts w:hint="default"/>
+      </w:rPr>
+    </w:lvl>
+    <w:lvl w:ilvl="5">
+      <w:start w:val="1"/>
+      <w:numFmt w:val="decimal"/>
+      <w:lvlText w:val="%6."/>
+      <w:lvlJc w:val="left"/>
+      <w:pPr>
+        <w:tabs>
+          <w:tab w:val="num" w:pos="4320"/>
+        </w:tabs>
+        <w:ind w:left="4320" w:hanging="360"/>
+      </w:pPr>
+      <w:rPr>
+        <w:rFonts w:hint="default"/>
+      </w:rPr>
+    </w:lvl>
+    <w:lvl w:ilvl="6">
+      <w:start w:val="1"/>
+      <w:numFmt w:val="decimal"/>
+      <w:lvlText w:val="%7."/>
+      <w:lvlJc w:val="left"/>
+      <w:pPr>
+        <w:tabs>
+          <w:tab w:val="num" w:pos="5040"/>
+        </w:tabs>
+        <w:ind w:left="5040" w:hanging="360"/>
+      </w:pPr>
+      <w:rPr>
+        <w:rFonts w:hint="default"/>
+      </w:rPr>
+    </w:lvl>
+    <w:lvl w:ilvl="7">
+      <w:start w:val="1"/>
+      <w:numFmt w:val="decimal"/>
+      <w:lvlText w:val="%8."/>
+      <w:lvlJc w:val="left"/>
+      <w:pPr>
+        <w:tabs>
+          <w:tab w:val="num" w:pos="5760"/>
+        </w:tabs>
+        <w:ind w:left="5760" w:hanging="360"/>
+      </w:pPr>
+      <w:rPr>
+        <w:rFonts w:hint="default"/>
+      </w:rPr>
+    </w:lvl>
+    <w:lvl w:ilvl="8">
+      <w:start w:val="1"/>
+      <w:numFmt w:val="decimal"/>
+      <w:lvlText w:val="%9."/>
+      <w:lvlJc w:val="left"/>
+      <w:pPr>
+        <w:tabs>
+          <w:tab w:val="num" w:pos="6480"/>
+        </w:tabs>
+        <w:ind w:left="6480" w:hanging="360"/>
+      </w:pPr>
+      <w:rPr>
+        <w:rFonts w:hint="default"/>
+      </w:rPr>
+    </w:lvl>
+  </w:abstractNum>
+  <w:abstractNum w:abstractNumId="13" w15:restartNumberingAfterBreak="0">
+    <w:nsid w:val="62145FFA"/>
+    <w:multiLevelType w:val="multilevel"/>
+    <w:tmpl w:val="BE4279E0"/>
+    <w:lvl w:ilvl="0">
+      <w:start w:val="1"/>
+      <w:numFmt w:val="decimal"/>
+      <w:lvlText w:val="%1."/>
+      <w:lvlJc w:val="left"/>
+      <w:pPr>
+        <w:ind w:left="720" w:hanging="360"/>
+      </w:pPr>
+    </w:lvl>
+    <w:lvl w:ilvl="1" w:tentative="1">
+      <w:start w:val="1"/>
+      <w:numFmt w:val="decimal"/>
+      <w:lvlText w:val="%2."/>
+      <w:lvlJc w:val="left"/>
+      <w:pPr>
+        <w:tabs>
+          <w:tab w:val="num" w:pos="1440"/>
+        </w:tabs>
+        <w:ind w:left="1440" w:hanging="360"/>
+      </w:pPr>
+    </w:lvl>
+    <w:lvl w:ilvl="2" w:tentative="1">
+      <w:start w:val="1"/>
+      <w:numFmt w:val="decimal"/>
+      <w:lvlText w:val="%3."/>
+      <w:lvlJc w:val="left"/>
+      <w:pPr>
+        <w:tabs>
+          <w:tab w:val="num" w:pos="2160"/>
+        </w:tabs>
+        <w:ind w:left="2160" w:hanging="360"/>
+      </w:pPr>
+    </w:lvl>
+    <w:lvl w:ilvl="3" w:tentative="1">
+      <w:start w:val="1"/>
+      <w:numFmt w:val="decimal"/>
+      <w:lvlText w:val="%4."/>
+      <w:lvlJc w:val="left"/>
+      <w:pPr>
+        <w:tabs>
+          <w:tab w:val="num" w:pos="2880"/>
+        </w:tabs>
+        <w:ind w:left="2880" w:hanging="360"/>
+      </w:pPr>
+    </w:lvl>
+    <w:lvl w:ilvl="4" w:tentative="1">
+      <w:start w:val="1"/>
+      <w:numFmt w:val="decimal"/>
+      <w:lvlText w:val="%5."/>
+      <w:lvlJc w:val="left"/>
+      <w:pPr>
+        <w:tabs>
+          <w:tab w:val="num" w:pos="3600"/>
+        </w:tabs>
+        <w:ind w:left="3600" w:hanging="360"/>
+      </w:pPr>
+    </w:lvl>
+    <w:lvl w:ilvl="5" w:tentative="1">
+      <w:start w:val="1"/>
+      <w:numFmt w:val="decimal"/>
+      <w:lvlText w:val="%6."/>
+      <w:lvlJc w:val="left"/>
+      <w:pPr>
+        <w:tabs>
+          <w:tab w:val="num" w:pos="4320"/>
+        </w:tabs>
+        <w:ind w:left="4320" w:hanging="360"/>
+      </w:pPr>
+    </w:lvl>
+    <w:lvl w:ilvl="6" w:tentative="1">
+      <w:start w:val="1"/>
+      <w:numFmt w:val="decimal"/>
+      <w:lvlText w:val="%7."/>
+      <w:lvlJc w:val="left"/>
+      <w:pPr>
+        <w:tabs>
+          <w:tab w:val="num" w:pos="5040"/>
+        </w:tabs>
+        <w:ind w:left="5040" w:hanging="360"/>
+      </w:pPr>
+    </w:lvl>
+    <w:lvl w:ilvl="7" w:tentative="1">
+      <w:start w:val="1"/>
+      <w:numFmt w:val="decimal"/>
+      <w:lvlText w:val="%8."/>
+      <w:lvlJc w:val="left"/>
+      <w:pPr>
+        <w:tabs>
+          <w:tab w:val="num" w:pos="5760"/>
+        </w:tabs>
+        <w:ind w:left="5760" w:hanging="360"/>
+      </w:pPr>
+    </w:lvl>
+    <w:lvl w:ilvl="8" w:tentative="1">
+      <w:start w:val="1"/>
+      <w:numFmt w:val="decimal"/>
+      <w:lvlText w:val="%9."/>
+      <w:lvlJc w:val="left"/>
+      <w:pPr>
+        <w:tabs>
+          <w:tab w:val="num" w:pos="6480"/>
+        </w:tabs>
+        <w:ind w:left="6480" w:hanging="360"/>
+      </w:pPr>
+    </w:lvl>
+  </w:abstractNum>
+  <w:abstractNum w:abstractNumId="14" w15:restartNumberingAfterBreak="0">
+    <w:nsid w:val="65886ADA"/>
+    <w:multiLevelType w:val="multilevel"/>
+    <w:tmpl w:val="6264EE76"/>
+    <w:lvl w:ilvl="0">
+      <w:start w:val="1"/>
+      <w:numFmt w:val="decimal"/>
+      <w:lvlText w:val="%1."/>
+      <w:lvlJc w:val="left"/>
+      <w:pPr>
+        <w:ind w:left="720" w:hanging="360"/>
+      </w:pPr>
+    </w:lvl>
+    <w:lvl w:ilvl="1">
+      <w:start w:val="1"/>
+      <w:numFmt w:val="decimal"/>
+      <w:lvlText w:val="%2."/>
+      <w:lvlJc w:val="left"/>
+      <w:pPr>
+        <w:tabs>
+          <w:tab w:val="num" w:pos="1440"/>
+        </w:tabs>
+        <w:ind w:left="1440" w:hanging="360"/>
+      </w:pPr>
+    </w:lvl>
+    <w:lvl w:ilvl="2">
+      <w:start w:val="1"/>
+      <w:numFmt w:val="decimal"/>
+      <w:lvlText w:val="%3."/>
+      <w:lvlJc w:val="left"/>
+      <w:pPr>
+        <w:tabs>
+          <w:tab w:val="num" w:pos="2160"/>
+        </w:tabs>
+        <w:ind w:left="2160" w:hanging="360"/>
+      </w:pPr>
+    </w:lvl>
+    <w:lvl w:ilvl="3">
+      <w:start w:val="1"/>
+      <w:numFmt w:val="decimal"/>
+      <w:lvlText w:val="%4."/>
+      <w:lvlJc w:val="left"/>
+      <w:pPr>
+        <w:tabs>
+          <w:tab w:val="num" w:pos="2880"/>
+        </w:tabs>
+        <w:ind w:left="2880" w:hanging="360"/>
+      </w:pPr>
+    </w:lvl>
+    <w:lvl w:ilvl="4">
+      <w:start w:val="1"/>
+      <w:numFmt w:val="decimal"/>
+      <w:lvlText w:val="%5."/>
+      <w:lvlJc w:val="left"/>
+      <w:pPr>
+        <w:tabs>
+          <w:tab w:val="num" w:pos="3600"/>
+        </w:tabs>
+        <w:ind w:left="3600" w:hanging="360"/>
+      </w:pPr>
+    </w:lvl>
+    <w:lvl w:ilvl="5">
+      <w:start w:val="1"/>
+      <w:numFmt w:val="decimal"/>
+      <w:lvlText w:val="%6."/>
+      <w:lvlJc w:val="left"/>
+      <w:pPr>
+        <w:tabs>
+          <w:tab w:val="num" w:pos="4320"/>
+        </w:tabs>
+        <w:ind w:left="4320" w:hanging="360"/>
+      </w:pPr>
+    </w:lvl>
+    <w:lvl w:ilvl="6">
+      <w:start w:val="1"/>
+      <w:numFmt w:val="decimal"/>
+      <w:lvlText w:val="%7."/>
+      <w:lvlJc w:val="left"/>
+      <w:pPr>
+        <w:tabs>
+          <w:tab w:val="num" w:pos="5040"/>
+        </w:tabs>
+        <w:ind w:left="5040" w:hanging="360"/>
+      </w:pPr>
+    </w:lvl>
+    <w:lvl w:ilvl="7">
+      <w:start w:val="1"/>
+      <w:numFmt w:val="decimal"/>
+      <w:lvlText w:val="%8."/>
+      <w:lvlJc w:val="left"/>
+      <w:pPr>
+        <w:tabs>
+          <w:tab w:val="num" w:pos="5760"/>
+        </w:tabs>
+        <w:ind w:left="5760" w:hanging="360"/>
+      </w:pPr>
+    </w:lvl>
+    <w:lvl w:ilvl="8">
+      <w:start w:val="1"/>
+      <w:numFmt w:val="decimal"/>
+      <w:lvlText w:val="%9."/>
+      <w:lvlJc w:val="left"/>
+      <w:pPr>
+        <w:tabs>
+          <w:tab w:val="num" w:pos="6480"/>
+        </w:tabs>
+        <w:ind w:left="6480" w:hanging="360"/>
+      </w:pPr>
+    </w:lvl>
+  </w:abstractNum>
+  <w:abstractNum w:abstractNumId="15" w15:restartNumberingAfterBreak="0">
+    <w:nsid w:val="6B3E7605"/>
+    <w:multiLevelType w:val="multilevel"/>
+    <w:tmpl w:val="4A228D28"/>
+    <w:lvl w:ilvl="0">
+      <w:start w:val="3"/>
+      <w:numFmt w:val="decimal"/>
+      <w:lvlText w:val="%1."/>
+      <w:lvlJc w:val="left"/>
+      <w:pPr>
+        <w:ind w:left="720" w:hanging="360"/>
+      </w:pPr>
+      <w:rPr>
+        <w:rFonts w:hint="default"/>
+      </w:rPr>
+    </w:lvl>
+    <w:lvl w:ilvl="1">
+      <w:start w:val="1"/>
+      <w:numFmt w:val="decimal"/>
+      <w:lvlText w:val="%2."/>
+      <w:lvlJc w:val="left"/>
+      <w:pPr>
+        <w:tabs>
+          <w:tab w:val="num" w:pos="1440"/>
+        </w:tabs>
+        <w:ind w:left="1440" w:hanging="360"/>
+      </w:pPr>
+      <w:rPr>
+        <w:rFonts w:hint="default"/>
+      </w:rPr>
+    </w:lvl>
+    <w:lvl w:ilvl="2">
+      <w:start w:val="1"/>
+      <w:numFmt w:val="decimal"/>
+      <w:lvlText w:val="%3."/>
+      <w:lvlJc w:val="left"/>
+      <w:pPr>
+        <w:tabs>
+          <w:tab w:val="num" w:pos="2160"/>
+        </w:tabs>
+        <w:ind w:left="2160" w:hanging="360"/>
+      </w:pPr>
+      <w:rPr>
+        <w:rFonts w:hint="default"/>
+      </w:rPr>
+    </w:lvl>
+    <w:lvl w:ilvl="3">
+      <w:start w:val="1"/>
+      <w:numFmt w:val="decimal"/>
+      <w:lvlText w:val="%4."/>
+      <w:lvlJc w:val="left"/>
+      <w:pPr>
+        <w:tabs>
+          <w:tab w:val="num" w:pos="2880"/>
+        </w:tabs>
+        <w:ind w:left="2880" w:hanging="360"/>
+      </w:pPr>
+      <w:rPr>
+        <w:rFonts w:hint="default"/>
+      </w:rPr>
+    </w:lvl>
+    <w:lvl w:ilvl="4">
+      <w:start w:val="1"/>
+      <w:numFmt w:val="decimal"/>
+      <w:lvlText w:val="%5."/>
+      <w:lvlJc w:val="left"/>
+      <w:pPr>
+        <w:tabs>
+          <w:tab w:val="num" w:pos="3600"/>
+        </w:tabs>
+        <w:ind w:left="3600" w:hanging="360"/>
+      </w:pPr>
+      <w:rPr>
+        <w:rFonts w:hint="default"/>
+      </w:rPr>
+    </w:lvl>
+    <w:lvl w:ilvl="5">
+      <w:start w:val="1"/>
+      <w:numFmt w:val="decimal"/>
+      <w:lvlText w:val="%6."/>
+      <w:lvlJc w:val="left"/>
+      <w:pPr>
+        <w:tabs>
+          <w:tab w:val="num" w:pos="4320"/>
+        </w:tabs>
+        <w:ind w:left="4320" w:hanging="360"/>
+      </w:pPr>
+      <w:rPr>
+        <w:rFonts w:hint="default"/>
+      </w:rPr>
+    </w:lvl>
+    <w:lvl w:ilvl="6">
+      <w:start w:val="1"/>
+      <w:numFmt w:val="decimal"/>
+      <w:lvlText w:val="%7."/>
+      <w:lvlJc w:val="left"/>
+      <w:pPr>
+        <w:tabs>
+          <w:tab w:val="num" w:pos="5040"/>
+        </w:tabs>
+        <w:ind w:left="5040" w:hanging="360"/>
+      </w:pPr>
+      <w:rPr>
+        <w:rFonts w:hint="default"/>
+      </w:rPr>
+    </w:lvl>
+    <w:lvl w:ilvl="7">
+      <w:start w:val="1"/>
+      <w:numFmt w:val="decimal"/>
+      <w:lvlText w:val="%8."/>
+      <w:lvlJc w:val="left"/>
+      <w:pPr>
+        <w:tabs>
+          <w:tab w:val="num" w:pos="5760"/>
+        </w:tabs>
+        <w:ind w:left="5760" w:hanging="360"/>
+      </w:pPr>
+      <w:rPr>
+        <w:rFonts w:hint="default"/>
+      </w:rPr>
+    </w:lvl>
+    <w:lvl w:ilvl="8">
+      <w:start w:val="1"/>
+      <w:numFmt w:val="decimal"/>
+      <w:lvlText w:val="%9."/>
+      <w:lvlJc w:val="left"/>
+      <w:pPr>
+        <w:tabs>
+          <w:tab w:val="num" w:pos="6480"/>
+        </w:tabs>
+        <w:ind w:left="6480" w:hanging="360"/>
+      </w:pPr>
+      <w:rPr>
+        <w:rFonts w:hint="default"/>
+      </w:rPr>
+    </w:lvl>
+  </w:abstractNum>
+  <w:abstractNum w:abstractNumId="16" w15:restartNumberingAfterBreak="0">
+    <w:nsid w:val="6DEB1D22"/>
+    <w:multiLevelType w:val="multilevel"/>
+    <w:tmpl w:val="C65A1226"/>
+    <w:lvl w:ilvl="0">
+      <w:start w:val="1"/>
+      <w:numFmt w:val="decimal"/>
+      <w:lvlText w:val="%1."/>
+      <w:lvlJc w:val="left"/>
+      <w:pPr>
+        <w:tabs>
+          <w:tab w:val="num" w:pos="720"/>
+        </w:tabs>
+        <w:ind w:left="720" w:hanging="360"/>
+      </w:pPr>
+    </w:lvl>
+    <w:lvl w:ilvl="1">
+      <w:start w:val="1"/>
+      <w:numFmt w:val="decimal"/>
+      <w:lvlText w:val="%2."/>
+      <w:lvlJc w:val="left"/>
+      <w:pPr>
+        <w:tabs>
+          <w:tab w:val="num" w:pos="1440"/>
+        </w:tabs>
+        <w:ind w:left="1440" w:hanging="360"/>
+      </w:pPr>
+    </w:lvl>
+    <w:lvl w:ilvl="2">
+      <w:start w:val="1"/>
+      <w:numFmt w:val="decimal"/>
+      <w:lvlText w:val="%3."/>
+      <w:lvlJc w:val="left"/>
+      <w:pPr>
+        <w:tabs>
+          <w:tab w:val="num" w:pos="2160"/>
+        </w:tabs>
+        <w:ind w:left="2160" w:hanging="360"/>
+      </w:pPr>
+    </w:lvl>
+    <w:lvl w:ilvl="3" w:tentative="1">
+      <w:start w:val="1"/>
+      <w:numFmt w:val="decimal"/>
+      <w:lvlText w:val="%4."/>
+      <w:lvlJc w:val="left"/>
+      <w:pPr>
+        <w:tabs>
+          <w:tab w:val="num" w:pos="2880"/>
+        </w:tabs>
+        <w:ind w:left="2880" w:hanging="360"/>
+      </w:pPr>
+    </w:lvl>
+    <w:lvl w:ilvl="4" w:tentative="1">
+      <w:start w:val="1"/>
+      <w:numFmt w:val="decimal"/>
+      <w:lvlText w:val="%5."/>
+      <w:lvlJc w:val="left"/>
+      <w:pPr>
+        <w:tabs>
+          <w:tab w:val="num" w:pos="3600"/>
+        </w:tabs>
+        <w:ind w:left="3600" w:hanging="360"/>
+      </w:pPr>
+    </w:lvl>
+    <w:lvl w:ilvl="5" w:tentative="1">
+      <w:start w:val="1"/>
+      <w:numFmt w:val="decimal"/>
+      <w:lvlText w:val="%6."/>
+      <w:lvlJc w:val="left"/>
+      <w:pPr>
+        <w:tabs>
+          <w:tab w:val="num" w:pos="4320"/>
+        </w:tabs>
+        <w:ind w:left="4320" w:hanging="360"/>
+      </w:pPr>
+    </w:lvl>
+    <w:lvl w:ilvl="6" w:tentative="1">
+      <w:start w:val="1"/>
+      <w:numFmt w:val="decimal"/>
+      <w:lvlText w:val="%7."/>
+      <w:lvlJc w:val="left"/>
+      <w:pPr>
+        <w:tabs>
+          <w:tab w:val="num" w:pos="5040"/>
+        </w:tabs>
+        <w:ind w:left="5040" w:hanging="360"/>
+      </w:pPr>
+    </w:lvl>
+    <w:lvl w:ilvl="7" w:tentative="1">
+      <w:start w:val="1"/>
+      <w:numFmt w:val="decimal"/>
+      <w:lvlText w:val="%8."/>
+      <w:lvlJc w:val="left"/>
+      <w:pPr>
+        <w:tabs>
+          <w:tab w:val="num" w:pos="5760"/>
+        </w:tabs>
+        <w:ind w:left="5760" w:hanging="360"/>
+      </w:pPr>
+    </w:lvl>
+    <w:lvl w:ilvl="8" w:tentative="1">
+      <w:start w:val="1"/>
+      <w:numFmt w:val="decimal"/>
+      <w:lvlText w:val="%9."/>
+      <w:lvlJc w:val="left"/>
+      <w:pPr>
+        <w:tabs>
+          <w:tab w:val="num" w:pos="6480"/>
+        </w:tabs>
+        <w:ind w:left="6480" w:hanging="360"/>
+      </w:pPr>
+    </w:lvl>
+  </w:abstractNum>
+  <w:abstractNum w:abstractNumId="17" w15:restartNumberingAfterBreak="0">
+    <w:nsid w:val="6F154E83"/>
+    <w:multiLevelType w:val="multilevel"/>
+    <w:tmpl w:val="802C80CA"/>
+    <w:lvl w:ilvl="0">
+      <w:start w:val="1"/>
+      <w:numFmt w:val="decimal"/>
+      <w:lvlText w:val="%1."/>
+      <w:lvlJc w:val="left"/>
+      <w:pPr>
+        <w:ind w:left="720" w:hanging="360"/>
+      </w:pPr>
+    </w:lvl>
+    <w:lvl w:ilvl="1">
+      <w:start w:val="1"/>
+      <w:numFmt w:val="decimal"/>
+      <w:lvlText w:val="%2."/>
+      <w:lvlJc w:val="left"/>
+      <w:pPr>
+        <w:tabs>
+          <w:tab w:val="num" w:pos="1440"/>
+        </w:tabs>
+        <w:ind w:left="1440" w:hanging="360"/>
+      </w:pPr>
+    </w:lvl>
+    <w:lvl w:ilvl="2">
+      <w:start w:val="1"/>
+      <w:numFmt w:val="decimal"/>
+      <w:lvlText w:val="%3."/>
+      <w:lvlJc w:val="left"/>
+      <w:pPr>
+        <w:tabs>
+          <w:tab w:val="num" w:pos="2160"/>
+        </w:tabs>
+        <w:ind w:left="2160" w:hanging="360"/>
+      </w:pPr>
+    </w:lvl>
+    <w:lvl w:ilvl="3">
+      <w:start w:val="1"/>
+      <w:numFmt w:val="decimal"/>
+      <w:lvlText w:val="%4."/>
+      <w:lvlJc w:val="left"/>
+      <w:pPr>
+        <w:tabs>
+          <w:tab w:val="num" w:pos="2880"/>
+        </w:tabs>
+        <w:ind w:left="2880" w:hanging="360"/>
+      </w:pPr>
+    </w:lvl>
+    <w:lvl w:ilvl="4">
+      <w:start w:val="1"/>
+      <w:numFmt w:val="decimal"/>
+      <w:lvlText w:val="%5."/>
+      <w:lvlJc w:val="left"/>
+      <w:pPr>
+        <w:tabs>
+          <w:tab w:val="num" w:pos="3600"/>
+        </w:tabs>
+        <w:ind w:left="3600" w:hanging="360"/>
+      </w:pPr>
+    </w:lvl>
+    <w:lvl w:ilvl="5">
+      <w:start w:val="1"/>
+      <w:numFmt w:val="decimal"/>
+      <w:lvlText w:val="%6."/>
+      <w:lvlJc w:val="left"/>
+      <w:pPr>
+        <w:tabs>
+          <w:tab w:val="num" w:pos="4320"/>
+        </w:tabs>
+        <w:ind w:left="4320" w:hanging="360"/>
+      </w:pPr>
+    </w:lvl>
+    <w:lvl w:ilvl="6">
+      <w:start w:val="1"/>
+      <w:numFmt w:val="decimal"/>
+      <w:lvlText w:val="%7."/>
+      <w:lvlJc w:val="left"/>
+      <w:pPr>
+        <w:tabs>
+          <w:tab w:val="num" w:pos="5040"/>
+        </w:tabs>
+        <w:ind w:left="5040" w:hanging="360"/>
+      </w:pPr>
+    </w:lvl>
+    <w:lvl w:ilvl="7">
+      <w:start w:val="1"/>
+      <w:numFmt w:val="decimal"/>
+      <w:lvlText w:val="%8."/>
+      <w:lvlJc w:val="left"/>
+      <w:pPr>
+        <w:tabs>
+          <w:tab w:val="num" w:pos="5760"/>
+        </w:tabs>
+        <w:ind w:left="5760" w:hanging="360"/>
+      </w:pPr>
+    </w:lvl>
+    <w:lvl w:ilvl="8">
+      <w:start w:val="1"/>
+      <w:numFmt w:val="decimal"/>
+      <w:lvlText w:val="%9."/>
+      <w:lvlJc w:val="left"/>
+      <w:pPr>
+        <w:tabs>
+          <w:tab w:val="num" w:pos="6480"/>
+        </w:tabs>
+        <w:ind w:left="6480" w:hanging="360"/>
+      </w:pPr>
+    </w:lvl>
+  </w:abstractNum>
   <w:num w:numId="1">
+    <w:abstractNumId w:val="4"/>
+  </w:num>
+  <w:num w:numId="2">
+    <w:abstractNumId w:val="10"/>
+  </w:num>
+  <w:num w:numId="3">
+    <w:abstractNumId w:val="5"/>
+  </w:num>
+  <w:num w:numId="4">
+    <w:abstractNumId w:val="3"/>
+  </w:num>
+  <w:num w:numId="5">
+    <w:abstractNumId w:val="16"/>
+  </w:num>
+  <w:num w:numId="6">
+    <w:abstractNumId w:val="16"/>
+    <w:lvlOverride w:ilvl="1">
+      <w:lvl w:ilvl="1">
+        <w:numFmt w:val="lowerLetter"/>
+        <w:lvlText w:val="%2."/>
+        <w:lvlJc w:val="left"/>
+      </w:lvl>
+    </w:lvlOverride>
+  </w:num>
+  <w:num w:numId="7">
+    <w:abstractNumId w:val="16"/>
+    <w:lvlOverride w:ilvl="1">
+      <w:lvl w:ilvl="1">
+        <w:numFmt w:val="lowerLetter"/>
+        <w:lvlText w:val="%2."/>
+        <w:lvlJc w:val="left"/>
+      </w:lvl>
+    </w:lvlOverride>
+  </w:num>
+  <w:num w:numId="8">
+    <w:abstractNumId w:val="8"/>
+  </w:num>
+  <w:num w:numId="9">
+    <w:abstractNumId w:val="9"/>
+  </w:num>
+  <w:num w:numId="10">
+    <w:abstractNumId w:val="13"/>
+  </w:num>
+  <w:num w:numId="11">
+    <w:abstractNumId w:val="2"/>
+  </w:num>
+  <w:num w:numId="12">
+    <w:abstractNumId w:val="15"/>
+  </w:num>
+  <w:num w:numId="13">
+    <w:abstractNumId w:val="12"/>
+  </w:num>
+  <w:num w:numId="14">
+    <w:abstractNumId w:val="0"/>
+  </w:num>
+  <w:num w:numId="15">
+    <w:abstractNumId w:val="7"/>
+  </w:num>
+  <w:num w:numId="16">
+    <w:abstractNumId w:val="6"/>
+  </w:num>
+  <w:num w:numId="17">
+    <w:abstractNumId w:val="14"/>
+  </w:num>
+  <w:num w:numId="18">
+    <w:abstractNumId w:val="17"/>
+  </w:num>
+  <w:num w:numId="19">
     <w:abstractNumId w:val="1"/>
   </w:num>
-  <w:num w:numId="2">
-    <w:abstractNumId w:val="3"/>
-  </w:num>
-  <w:num w:numId="3">
-    <w:abstractNumId w:val="2"/>
-  </w:num>
-  <w:num w:numId="4">
-    <w:abstractNumId w:val="0"/>
+  <w:num w:numId="20">
+    <w:abstractNumId w:val="11"/>
   </w:num>
 </w:numbering>
 </file>
@@ -1355,6 +5679,79 @@
       <w:color w:val="2F5496" w:themeColor="accent1" w:themeShade="BF"/>
     </w:rPr>
   </w:style>
+  <w:style w:type="paragraph" w:customStyle="1" w:styleId="ql-indent-1">
+    <w:name w:val="ql-indent-1"/>
+    <w:basedOn w:val="Normal"/>
+    <w:rsid w:val="00646CE6"/>
+    <w:pPr>
+      <w:spacing w:before="100" w:beforeAutospacing="1" w:after="100" w:afterAutospacing="1"/>
+    </w:pPr>
+    <w:rPr>
+      <w:rFonts w:ascii="Times New Roman" w:eastAsia="Times New Roman" w:hAnsi="Times New Roman" w:cs="Times New Roman"/>
+      <w:lang w:eastAsia="en-GB"/>
+    </w:rPr>
+  </w:style>
+  <w:style w:type="paragraph" w:styleId="Header">
+    <w:name w:val="header"/>
+    <w:basedOn w:val="Normal"/>
+    <w:link w:val="HeaderChar"/>
+    <w:uiPriority w:val="99"/>
+    <w:unhideWhenUsed/>
+    <w:rsid w:val="0087393B"/>
+    <w:pPr>
+      <w:tabs>
+        <w:tab w:val="center" w:pos="4513"/>
+        <w:tab w:val="right" w:pos="9026"/>
+      </w:tabs>
+    </w:pPr>
+  </w:style>
+  <w:style w:type="character" w:customStyle="1" w:styleId="HeaderChar">
+    <w:name w:val="Header Char"/>
+    <w:basedOn w:val="DefaultParagraphFont"/>
+    <w:link w:val="Header"/>
+    <w:uiPriority w:val="99"/>
+    <w:rsid w:val="0087393B"/>
+  </w:style>
+  <w:style w:type="paragraph" w:styleId="Footer">
+    <w:name w:val="footer"/>
+    <w:basedOn w:val="Normal"/>
+    <w:link w:val="FooterChar"/>
+    <w:uiPriority w:val="99"/>
+    <w:unhideWhenUsed/>
+    <w:rsid w:val="0087393B"/>
+    <w:pPr>
+      <w:tabs>
+        <w:tab w:val="center" w:pos="4513"/>
+        <w:tab w:val="right" w:pos="9026"/>
+      </w:tabs>
+    </w:pPr>
+  </w:style>
+  <w:style w:type="character" w:customStyle="1" w:styleId="FooterChar">
+    <w:name w:val="Footer Char"/>
+    <w:basedOn w:val="DefaultParagraphFont"/>
+    <w:link w:val="Footer"/>
+    <w:uiPriority w:val="99"/>
+    <w:rsid w:val="0087393B"/>
+  </w:style>
+  <w:style w:type="character" w:styleId="PageNumber">
+    <w:name w:val="page number"/>
+    <w:basedOn w:val="DefaultParagraphFont"/>
+    <w:uiPriority w:val="99"/>
+    <w:semiHidden/>
+    <w:unhideWhenUsed/>
+    <w:rsid w:val="0087393B"/>
+  </w:style>
+  <w:style w:type="paragraph" w:styleId="ListParagraph">
+    <w:name w:val="List Paragraph"/>
+    <w:basedOn w:val="Normal"/>
+    <w:uiPriority w:val="34"/>
+    <w:qFormat/>
+    <w:rsid w:val="00BD5A8A"/>
+    <w:pPr>
+      <w:ind w:left="720"/>
+      <w:contextualSpacing/>
+    </w:pPr>
+  </w:style>
 </w:styles>
 </file>
 

</xml_diff>

<commit_message>
adding new documentation files and ordering
</commit_message>
<xml_diff>
--- a/purposal/19024775_DPP.docx
+++ b/purposal/19024775_DPP.docx
@@ -3,41 +3,268 @@
 <w:document xmlns:wpc="http://schemas.microsoft.com/office/word/2010/wordprocessingCanvas" xmlns:cx="http://schemas.microsoft.com/office/drawing/2014/chartex" xmlns:cx1="http://schemas.microsoft.com/office/drawing/2015/9/8/chartex" xmlns:cx2="http://schemas.microsoft.com/office/drawing/2015/10/21/chartex" xmlns:cx3="http://schemas.microsoft.com/office/drawing/2016/5/9/chartex" xmlns:cx4="http://schemas.microsoft.com/office/drawing/2016/5/10/chartex" xmlns:cx5="http://schemas.microsoft.com/office/drawing/2016/5/11/chartex" xmlns:cx6="http://schemas.microsoft.com/office/drawing/2016/5/12/chartex" xmlns:cx7="http://schemas.microsoft.com/office/drawing/2016/5/13/chartex" xmlns:cx8="http://schemas.microsoft.com/office/drawing/2016/5/14/chartex" xmlns:mc="http://schemas.openxmlformats.org/markup-compatibility/2006" xmlns:aink="http://schemas.microsoft.com/office/drawing/2016/ink" xmlns:am3d="http://schemas.microsoft.com/office/drawing/2017/model3d" xmlns:o="urn:schemas-microsoft-com:office:office" xmlns:r="http://schemas.openxmlformats.org/officeDocument/2006/relationships" xmlns:m="http://schemas.openxmlformats.org/officeDocument/2006/math" xmlns:v="urn:schemas-microsoft-com:vml" xmlns:wp14="http://schemas.microsoft.com/office/word/2010/wordprocessingDrawing" xmlns:wp="http://schemas.openxmlformats.org/drawingml/2006/wordprocessingDrawing" xmlns:w10="urn:schemas-microsoft-com:office:word" xmlns:w="http://schemas.openxmlformats.org/wordprocessingml/2006/main" xmlns:w14="http://schemas.microsoft.com/office/word/2010/wordml" xmlns:w15="http://schemas.microsoft.com/office/word/2012/wordml" xmlns:w16cex="http://schemas.microsoft.com/office/word/2018/wordml/cex" xmlns:w16cid="http://schemas.microsoft.com/office/word/2016/wordml/cid" xmlns:w16="http://schemas.microsoft.com/office/word/2018/wordml" xmlns:w16se="http://schemas.microsoft.com/office/word/2015/wordml/symex" xmlns:wpg="http://schemas.microsoft.com/office/word/2010/wordprocessingGroup" xmlns:wpi="http://schemas.microsoft.com/office/word/2010/wordprocessingInk" xmlns:wne="http://schemas.microsoft.com/office/word/2006/wordml" xmlns:wps="http://schemas.microsoft.com/office/word/2010/wordprocessingShape" mc:Ignorable="w14 w15 w16se w16cid w16 w16cex wp14">
   <w:body>
     <w:p>
-      <w:r>
-        <w:t xml:space="preserve">Student Number: 19024775    </w:t>
-      </w:r>
-      <w:r>
-        <w:tab/>
-      </w:r>
-      <w:r>
-        <w:tab/>
-        <w:t>Student Name: Talamarla Ethender Reddy</w:t>
-      </w:r>
-    </w:p>
-    <w:p/>
-    <w:p>
-      <w:r>
-        <w:t xml:space="preserve">Course: </w:t>
-      </w:r>
-      <w:r>
-        <w:t>MSc Data Science and Analytics with placement</w:t>
-      </w:r>
-    </w:p>
-    <w:p>
-      <w:pPr>
-        <w:rPr>
-          <w:rFonts w:ascii="TimesNewRomanPSMT" w:hAnsi="TimesNewRomanPSMT"/>
-        </w:rPr>
-      </w:pPr>
-      <w:r>
-        <w:rPr>
-          <w:rFonts w:ascii="TimesNewRomanPSMT" w:hAnsi="TimesNewRomanPSMT"/>
-        </w:rPr>
-        <w:t xml:space="preserve">Supervised by: </w:t>
-      </w:r>
-      <w:r>
-        <w:rPr>
-          <w:rFonts w:ascii="TimesNewRomanPSMT" w:hAnsi="TimesNewRomanPSMT"/>
+      <w:pPr>
+        <w:rPr>
+          <w:rFonts w:ascii="Arial" w:hAnsi="Arial" w:cs="Arial"/>
+          <w:b/>
+          <w:bCs/>
+          <w:sz w:val="36"/>
+          <w:szCs w:val="36"/>
+        </w:rPr>
+      </w:pPr>
+    </w:p>
+    <w:p>
+      <w:pPr>
+        <w:rPr>
+          <w:rFonts w:ascii="Arial" w:hAnsi="Arial" w:cs="Arial"/>
+          <w:b/>
+          <w:bCs/>
+          <w:sz w:val="36"/>
+          <w:szCs w:val="36"/>
+        </w:rPr>
+      </w:pPr>
+    </w:p>
+    <w:p>
+      <w:pPr>
+        <w:rPr>
+          <w:rFonts w:ascii="Arial" w:hAnsi="Arial" w:cs="Arial"/>
+          <w:b/>
+          <w:bCs/>
+          <w:sz w:val="36"/>
+          <w:szCs w:val="36"/>
+        </w:rPr>
+      </w:pPr>
+    </w:p>
+    <w:p>
+      <w:pPr>
+        <w:rPr>
+          <w:rFonts w:ascii="Arial" w:hAnsi="Arial" w:cs="Arial"/>
+          <w:b/>
+          <w:bCs/>
+          <w:sz w:val="36"/>
+          <w:szCs w:val="36"/>
+        </w:rPr>
+      </w:pPr>
+    </w:p>
+    <w:p>
+      <w:pPr>
+        <w:rPr>
+          <w:rFonts w:ascii="Arial" w:hAnsi="Arial" w:cs="Arial"/>
+          <w:b/>
+          <w:bCs/>
+          <w:sz w:val="36"/>
+          <w:szCs w:val="36"/>
+        </w:rPr>
+      </w:pPr>
+    </w:p>
+    <w:p>
+      <w:pPr>
+        <w:rPr>
+          <w:rFonts w:ascii="Arial" w:hAnsi="Arial" w:cs="Arial"/>
+          <w:b/>
+          <w:bCs/>
+          <w:sz w:val="36"/>
+          <w:szCs w:val="36"/>
+        </w:rPr>
+      </w:pPr>
+    </w:p>
+    <w:p>
+      <w:pPr>
+        <w:rPr>
+          <w:rFonts w:ascii="Arial" w:hAnsi="Arial" w:cs="Arial"/>
+          <w:b/>
+          <w:bCs/>
+          <w:sz w:val="36"/>
+          <w:szCs w:val="36"/>
+        </w:rPr>
+      </w:pPr>
+    </w:p>
+    <w:p>
+      <w:pPr>
+        <w:rPr>
+          <w:rFonts w:ascii="Arial" w:hAnsi="Arial" w:cs="Arial"/>
+          <w:b/>
+          <w:bCs/>
+          <w:sz w:val="36"/>
+          <w:szCs w:val="36"/>
+        </w:rPr>
+      </w:pPr>
+    </w:p>
+    <w:p>
+      <w:pPr>
+        <w:rPr>
+          <w:rFonts w:ascii="Arial" w:hAnsi="Arial" w:cs="Arial"/>
+          <w:sz w:val="36"/>
+          <w:szCs w:val="36"/>
+        </w:rPr>
+      </w:pPr>
+      <w:r>
+        <w:rPr>
+          <w:rFonts w:ascii="Arial" w:hAnsi="Arial" w:cs="Arial"/>
+          <w:b/>
+          <w:bCs/>
+          <w:sz w:val="36"/>
+          <w:szCs w:val="36"/>
+        </w:rPr>
+        <w:t>Student Number:</w:t>
+      </w:r>
+      <w:r>
+        <w:rPr>
+          <w:rFonts w:ascii="Arial" w:hAnsi="Arial" w:cs="Arial"/>
+          <w:sz w:val="36"/>
+          <w:szCs w:val="36"/>
+        </w:rPr>
+        <w:t xml:space="preserve"> 19024775    </w:t>
+      </w:r>
+    </w:p>
+    <w:p>
+      <w:pPr>
+        <w:rPr>
+          <w:rFonts w:ascii="Arial" w:hAnsi="Arial" w:cs="Arial"/>
+          <w:sz w:val="36"/>
+          <w:szCs w:val="36"/>
+        </w:rPr>
+      </w:pPr>
+    </w:p>
+    <w:p>
+      <w:pPr>
+        <w:rPr>
+          <w:rFonts w:ascii="Arial" w:hAnsi="Arial" w:cs="Arial"/>
+          <w:sz w:val="36"/>
+          <w:szCs w:val="36"/>
+        </w:rPr>
+      </w:pPr>
+      <w:r>
+        <w:rPr>
+          <w:rFonts w:ascii="Arial" w:hAnsi="Arial" w:cs="Arial"/>
+          <w:b/>
+          <w:bCs/>
+          <w:sz w:val="36"/>
+          <w:szCs w:val="36"/>
+        </w:rPr>
+        <w:t>Student Name:</w:t>
+      </w:r>
+      <w:r>
+        <w:rPr>
+          <w:rFonts w:ascii="Arial" w:hAnsi="Arial" w:cs="Arial"/>
+          <w:sz w:val="36"/>
+          <w:szCs w:val="36"/>
+        </w:rPr>
+        <w:t xml:space="preserve"> </w:t>
+      </w:r>
+      <w:proofErr w:type="spellStart"/>
+      <w:r>
+        <w:rPr>
+          <w:rFonts w:ascii="Arial" w:hAnsi="Arial" w:cs="Arial"/>
+          <w:sz w:val="36"/>
+          <w:szCs w:val="36"/>
+        </w:rPr>
+        <w:t>Talamarla</w:t>
+      </w:r>
+      <w:proofErr w:type="spellEnd"/>
+      <w:r>
+        <w:rPr>
+          <w:rFonts w:ascii="Arial" w:hAnsi="Arial" w:cs="Arial"/>
+          <w:sz w:val="36"/>
+          <w:szCs w:val="36"/>
+        </w:rPr>
+        <w:t xml:space="preserve"> </w:t>
+      </w:r>
+      <w:proofErr w:type="spellStart"/>
+      <w:r>
+        <w:rPr>
+          <w:rFonts w:ascii="Arial" w:hAnsi="Arial" w:cs="Arial"/>
+          <w:sz w:val="36"/>
+          <w:szCs w:val="36"/>
+        </w:rPr>
+        <w:t>Ethender</w:t>
+      </w:r>
+      <w:proofErr w:type="spellEnd"/>
+      <w:r>
+        <w:rPr>
+          <w:rFonts w:ascii="Arial" w:hAnsi="Arial" w:cs="Arial"/>
+          <w:sz w:val="36"/>
+          <w:szCs w:val="36"/>
+        </w:rPr>
+        <w:t xml:space="preserve"> Reddy</w:t>
+      </w:r>
+    </w:p>
+    <w:p>
+      <w:pPr>
+        <w:rPr>
+          <w:rFonts w:ascii="Arial" w:hAnsi="Arial" w:cs="Arial"/>
+          <w:sz w:val="36"/>
+          <w:szCs w:val="36"/>
+        </w:rPr>
+      </w:pPr>
+    </w:p>
+    <w:p>
+      <w:pPr>
+        <w:rPr>
+          <w:rFonts w:ascii="Arial" w:hAnsi="Arial" w:cs="Arial"/>
+          <w:sz w:val="36"/>
+          <w:szCs w:val="36"/>
+        </w:rPr>
+      </w:pPr>
+      <w:r>
+        <w:rPr>
+          <w:rFonts w:ascii="Arial" w:hAnsi="Arial" w:cs="Arial"/>
+          <w:b/>
+          <w:bCs/>
+          <w:sz w:val="36"/>
+          <w:szCs w:val="36"/>
+        </w:rPr>
+        <w:t>Course:</w:t>
+      </w:r>
+      <w:r>
+        <w:rPr>
+          <w:rFonts w:ascii="Arial" w:hAnsi="Arial" w:cs="Arial"/>
+          <w:sz w:val="36"/>
+          <w:szCs w:val="36"/>
+        </w:rPr>
+        <w:t xml:space="preserve"> MSc Data Science and Analytics with placement</w:t>
+      </w:r>
+    </w:p>
+    <w:p>
+      <w:pPr>
+        <w:rPr>
+          <w:rFonts w:ascii="Arial" w:hAnsi="Arial" w:cs="Arial"/>
+          <w:sz w:val="36"/>
+          <w:szCs w:val="36"/>
+        </w:rPr>
+      </w:pPr>
+    </w:p>
+    <w:p>
+      <w:pPr>
+        <w:rPr>
+          <w:rFonts w:ascii="Arial" w:hAnsi="Arial" w:cs="Arial"/>
+          <w:sz w:val="36"/>
+          <w:szCs w:val="36"/>
+        </w:rPr>
+      </w:pPr>
+      <w:r>
+        <w:rPr>
+          <w:rFonts w:ascii="Arial" w:hAnsi="Arial" w:cs="Arial"/>
+          <w:b/>
+          <w:bCs/>
+          <w:sz w:val="36"/>
+          <w:szCs w:val="36"/>
+        </w:rPr>
+        <w:t>Supervised by:</w:t>
+      </w:r>
+      <w:r>
+        <w:rPr>
+          <w:rFonts w:ascii="Arial" w:hAnsi="Arial" w:cs="Arial"/>
+          <w:sz w:val="36"/>
+          <w:szCs w:val="36"/>
+        </w:rPr>
+        <w:t xml:space="preserve"> </w:t>
+      </w:r>
+      <w:r>
+        <w:rPr>
+          <w:rFonts w:ascii="Arial" w:hAnsi="Arial" w:cs="Arial"/>
+          <w:sz w:val="36"/>
+          <w:szCs w:val="36"/>
         </w:rPr>
         <w:t>Dr Helen Xiang</w:t>
       </w:r>
@@ -45,106 +272,1363 @@
     <w:p>
       <w:pPr>
         <w:rPr>
-          <w:rFonts w:ascii="TimesNewRomanPSMT" w:hAnsi="TimesNewRomanPSMT"/>
-        </w:rPr>
-      </w:pPr>
-      <w:r>
-        <w:rPr>
-          <w:rFonts w:ascii="TimesNewRomanPSMT" w:hAnsi="TimesNewRomanPSMT"/>
-        </w:rPr>
-        <w:t xml:space="preserve">Type of Proposal: </w:t>
-      </w:r>
-      <w:r>
-        <w:rPr>
-          <w:rFonts w:ascii="TimesNewRomanPSMT" w:hAnsi="TimesNewRomanPSMT"/>
-        </w:rPr>
-        <w:t>Detailed Project Purposal</w:t>
+          <w:rFonts w:ascii="Arial" w:hAnsi="Arial" w:cs="Arial"/>
+          <w:sz w:val="36"/>
+          <w:szCs w:val="36"/>
+        </w:rPr>
+      </w:pPr>
+    </w:p>
+    <w:p>
+      <w:pPr>
+        <w:rPr>
+          <w:rFonts w:ascii="Arial" w:hAnsi="Arial" w:cs="Arial"/>
+          <w:sz w:val="36"/>
+          <w:szCs w:val="36"/>
+        </w:rPr>
+      </w:pPr>
+      <w:r>
+        <w:rPr>
+          <w:rFonts w:ascii="Arial" w:hAnsi="Arial" w:cs="Arial"/>
+          <w:b/>
+          <w:bCs/>
+          <w:sz w:val="36"/>
+          <w:szCs w:val="36"/>
+        </w:rPr>
+        <w:t>Type of Proposal:</w:t>
+      </w:r>
+      <w:r>
+        <w:rPr>
+          <w:rFonts w:ascii="Arial" w:hAnsi="Arial" w:cs="Arial"/>
+          <w:sz w:val="36"/>
+          <w:szCs w:val="36"/>
+        </w:rPr>
+        <w:t xml:space="preserve"> </w:t>
+      </w:r>
+      <w:r>
+        <w:rPr>
+          <w:rFonts w:ascii="Arial" w:hAnsi="Arial" w:cs="Arial"/>
+          <w:sz w:val="36"/>
+          <w:szCs w:val="36"/>
+        </w:rPr>
+        <w:t>Detailed Project Pr</w:t>
+      </w:r>
+      <w:r>
+        <w:rPr>
+          <w:rFonts w:ascii="Arial" w:hAnsi="Arial" w:cs="Arial"/>
+          <w:sz w:val="36"/>
+          <w:szCs w:val="36"/>
+        </w:rPr>
+        <w:t>o</w:t>
+      </w:r>
+      <w:r>
+        <w:rPr>
+          <w:rFonts w:ascii="Arial" w:hAnsi="Arial" w:cs="Arial"/>
+          <w:sz w:val="36"/>
+          <w:szCs w:val="36"/>
+        </w:rPr>
+        <w:t>posal</w:t>
+      </w:r>
+    </w:p>
+    <w:p>
+      <w:pPr>
+        <w:rPr>
+          <w:rFonts w:ascii="Arial" w:hAnsi="Arial" w:cs="Arial"/>
+        </w:rPr>
+      </w:pPr>
+    </w:p>
+    <w:p>
+      <w:pPr>
+        <w:rPr>
+          <w:rFonts w:ascii="Arial" w:hAnsi="Arial" w:cs="Arial"/>
+        </w:rPr>
+      </w:pPr>
+    </w:p>
+    <w:p>
+      <w:pPr>
+        <w:rPr>
+          <w:rFonts w:ascii="Arial" w:hAnsi="Arial" w:cs="Arial"/>
+        </w:rPr>
+      </w:pPr>
+    </w:p>
+    <w:p>
+      <w:pPr>
+        <w:rPr>
+          <w:rFonts w:ascii="Arial" w:hAnsi="Arial" w:cs="Arial"/>
+        </w:rPr>
+      </w:pPr>
+    </w:p>
+    <w:p>
+      <w:pPr>
+        <w:rPr>
+          <w:rFonts w:ascii="Arial" w:hAnsi="Arial" w:cs="Arial"/>
+        </w:rPr>
+      </w:pPr>
+    </w:p>
+    <w:p>
+      <w:pPr>
+        <w:rPr>
+          <w:rFonts w:ascii="Arial" w:hAnsi="Arial" w:cs="Arial"/>
+        </w:rPr>
+      </w:pPr>
+    </w:p>
+    <w:p>
+      <w:pPr>
+        <w:rPr>
+          <w:rFonts w:ascii="Arial" w:hAnsi="Arial" w:cs="Arial"/>
+        </w:rPr>
+      </w:pPr>
+    </w:p>
+    <w:p>
+      <w:pPr>
+        <w:rPr>
+          <w:rFonts w:ascii="Arial" w:hAnsi="Arial" w:cs="Arial"/>
+        </w:rPr>
+      </w:pPr>
+    </w:p>
+    <w:p>
+      <w:pPr>
+        <w:rPr>
+          <w:rFonts w:ascii="Arial" w:hAnsi="Arial" w:cs="Arial"/>
+        </w:rPr>
+      </w:pPr>
+    </w:p>
+    <w:p>
+      <w:pPr>
+        <w:rPr>
+          <w:rFonts w:ascii="Arial" w:hAnsi="Arial" w:cs="Arial"/>
+        </w:rPr>
+      </w:pPr>
+    </w:p>
+    <w:p>
+      <w:pPr>
+        <w:rPr>
+          <w:rFonts w:ascii="Arial" w:hAnsi="Arial" w:cs="Arial"/>
+        </w:rPr>
+      </w:pPr>
+    </w:p>
+    <w:p>
+      <w:pPr>
+        <w:rPr>
+          <w:rFonts w:ascii="Arial" w:hAnsi="Arial" w:cs="Arial"/>
+        </w:rPr>
+      </w:pPr>
+    </w:p>
+    <w:p>
+      <w:pPr>
+        <w:rPr>
+          <w:rFonts w:ascii="Arial" w:hAnsi="Arial" w:cs="Arial"/>
+        </w:rPr>
+      </w:pPr>
+    </w:p>
+    <w:p>
+      <w:pPr>
+        <w:rPr>
+          <w:rFonts w:ascii="Arial" w:hAnsi="Arial" w:cs="Arial"/>
+        </w:rPr>
+      </w:pPr>
+    </w:p>
+    <w:p>
+      <w:pPr>
+        <w:rPr>
+          <w:rFonts w:ascii="Arial" w:hAnsi="Arial" w:cs="Arial"/>
+        </w:rPr>
+      </w:pPr>
+    </w:p>
+    <w:p>
+      <w:pPr>
+        <w:rPr>
+          <w:rFonts w:ascii="Arial" w:hAnsi="Arial" w:cs="Arial"/>
+        </w:rPr>
+      </w:pPr>
+    </w:p>
+    <w:p>
+      <w:pPr>
+        <w:rPr>
+          <w:rFonts w:ascii="Arial" w:hAnsi="Arial" w:cs="Arial"/>
+        </w:rPr>
+      </w:pPr>
+    </w:p>
+    <w:p>
+      <w:pPr>
+        <w:rPr>
+          <w:rFonts w:ascii="Arial" w:hAnsi="Arial" w:cs="Arial"/>
+        </w:rPr>
+      </w:pPr>
+    </w:p>
+    <w:p>
+      <w:pPr>
+        <w:rPr>
+          <w:rFonts w:ascii="Arial" w:hAnsi="Arial" w:cs="Arial"/>
+        </w:rPr>
+      </w:pPr>
+    </w:p>
+    <w:p>
+      <w:pPr>
+        <w:rPr>
+          <w:rFonts w:ascii="Arial" w:hAnsi="Arial" w:cs="Arial"/>
+        </w:rPr>
+      </w:pPr>
+    </w:p>
+    <w:p>
+      <w:pPr>
+        <w:rPr>
+          <w:rFonts w:ascii="Arial" w:hAnsi="Arial" w:cs="Arial"/>
+        </w:rPr>
+      </w:pPr>
+    </w:p>
+    <w:p>
+      <w:pPr>
+        <w:rPr>
+          <w:rFonts w:ascii="Arial" w:hAnsi="Arial" w:cs="Arial"/>
+        </w:rPr>
+      </w:pPr>
+    </w:p>
+    <w:p>
+      <w:pPr>
+        <w:rPr>
+          <w:rFonts w:ascii="Arial" w:hAnsi="Arial" w:cs="Arial"/>
+        </w:rPr>
+      </w:pPr>
+    </w:p>
+    <w:p>
+      <w:pPr>
+        <w:rPr>
+          <w:rFonts w:ascii="Arial" w:hAnsi="Arial" w:cs="Arial"/>
+        </w:rPr>
+      </w:pPr>
+    </w:p>
+    <w:p>
+      <w:pPr>
+        <w:rPr>
+          <w:rFonts w:ascii="Arial" w:hAnsi="Arial" w:cs="Arial"/>
+        </w:rPr>
+      </w:pPr>
+    </w:p>
+    <w:p>
+      <w:pPr>
+        <w:rPr>
+          <w:rFonts w:ascii="Arial" w:hAnsi="Arial" w:cs="Arial"/>
+        </w:rPr>
+      </w:pPr>
+    </w:p>
+    <w:p>
+      <w:pPr>
+        <w:rPr>
+          <w:rFonts w:ascii="Arial" w:hAnsi="Arial" w:cs="Arial"/>
+        </w:rPr>
+      </w:pPr>
+    </w:p>
+    <w:p>
+      <w:pPr>
+        <w:rPr>
+          <w:rFonts w:ascii="Arial" w:hAnsi="Arial" w:cs="Arial"/>
+        </w:rPr>
+      </w:pPr>
+    </w:p>
+    <w:p>
+      <w:pPr>
+        <w:rPr>
+          <w:rFonts w:ascii="Arial" w:hAnsi="Arial" w:cs="Arial"/>
+        </w:rPr>
+      </w:pPr>
+    </w:p>
+    <w:p>
+      <w:pPr>
+        <w:rPr>
+          <w:rFonts w:ascii="Arial" w:hAnsi="Arial" w:cs="Arial"/>
+        </w:rPr>
+      </w:pPr>
+    </w:p>
+    <w:p>
+      <w:pPr>
+        <w:rPr>
+          <w:rFonts w:ascii="Arial" w:hAnsi="Arial" w:cs="Arial"/>
+        </w:rPr>
+      </w:pPr>
+    </w:p>
+    <w:p>
+      <w:pPr>
+        <w:rPr>
+          <w:rFonts w:ascii="Arial" w:hAnsi="Arial" w:cs="Arial"/>
+        </w:rPr>
+      </w:pPr>
+    </w:p>
+    <w:p>
+      <w:pPr>
+        <w:rPr>
+          <w:rFonts w:ascii="Arial" w:hAnsi="Arial" w:cs="Arial"/>
+        </w:rPr>
+      </w:pPr>
+    </w:p>
+    <w:p>
+      <w:pPr>
+        <w:rPr>
+          <w:rFonts w:ascii="Arial" w:hAnsi="Arial" w:cs="Arial"/>
+        </w:rPr>
+      </w:pPr>
+    </w:p>
+    <w:p>
+      <w:pPr>
+        <w:rPr>
+          <w:rFonts w:ascii="Arial" w:hAnsi="Arial" w:cs="Arial"/>
+        </w:rPr>
+      </w:pPr>
+    </w:p>
+    <w:p>
+      <w:pPr>
+        <w:rPr>
+          <w:rFonts w:ascii="Arial" w:hAnsi="Arial" w:cs="Arial"/>
+        </w:rPr>
+      </w:pPr>
+    </w:p>
+    <w:p>
+      <w:pPr>
+        <w:rPr>
+          <w:rFonts w:ascii="Arial" w:hAnsi="Arial" w:cs="Arial"/>
+        </w:rPr>
+      </w:pPr>
+    </w:p>
+    <w:p>
+      <w:pPr>
+        <w:rPr>
+          <w:rFonts w:ascii="Arial" w:hAnsi="Arial" w:cs="Arial"/>
+        </w:rPr>
+      </w:pPr>
+    </w:p>
+    <w:p>
+      <w:pPr>
+        <w:rPr>
+          <w:rFonts w:ascii="Arial" w:hAnsi="Arial" w:cs="Arial"/>
+        </w:rPr>
+      </w:pPr>
+    </w:p>
+    <w:sdt>
+      <w:sdtPr>
+        <w:rPr>
+          <w:rFonts w:ascii="Arial" w:hAnsi="Arial" w:cs="Arial"/>
+        </w:rPr>
+        <w:id w:val="164062593"/>
+        <w:docPartObj>
+          <w:docPartGallery w:val="Table of Contents"/>
+          <w:docPartUnique/>
+        </w:docPartObj>
+      </w:sdtPr>
+      <w:sdtEndPr>
+        <w:rPr>
+          <w:rFonts w:eastAsiaTheme="minorHAnsi"/>
+          <w:noProof/>
+          <w:color w:val="auto"/>
+          <w:sz w:val="24"/>
+          <w:szCs w:val="24"/>
+          <w:lang w:val="en-IN"/>
+        </w:rPr>
+      </w:sdtEndPr>
+      <w:sdtContent>
+        <w:p>
+          <w:pPr>
+            <w:pStyle w:val="TOCHeading"/>
+            <w:rPr>
+              <w:rFonts w:ascii="Arial" w:hAnsi="Arial" w:cs="Arial"/>
+              <w:sz w:val="24"/>
+              <w:szCs w:val="24"/>
+            </w:rPr>
+          </w:pPr>
+          <w:r>
+            <w:rPr>
+              <w:rFonts w:ascii="Arial" w:hAnsi="Arial" w:cs="Arial"/>
+              <w:sz w:val="24"/>
+              <w:szCs w:val="24"/>
+            </w:rPr>
+            <w:t>Table of Contents</w:t>
+          </w:r>
+        </w:p>
+        <w:p>
+          <w:pPr>
+            <w:rPr>
+              <w:rFonts w:ascii="Arial" w:hAnsi="Arial" w:cs="Arial"/>
+              <w:lang w:val="en-US"/>
+            </w:rPr>
+          </w:pPr>
+        </w:p>
+        <w:p>
+          <w:pPr>
+            <w:rPr>
+              <w:rFonts w:ascii="Arial" w:hAnsi="Arial" w:cs="Arial"/>
+              <w:lang w:val="en-US"/>
+            </w:rPr>
+          </w:pPr>
+        </w:p>
+        <w:p>
+          <w:pPr>
+            <w:pStyle w:val="TOC3"/>
+            <w:tabs>
+              <w:tab w:val="right" w:leader="dot" w:pos="9016"/>
+            </w:tabs>
+            <w:spacing w:line="360" w:lineRule="auto"/>
+            <w:rPr>
+              <w:rFonts w:ascii="Arial" w:eastAsiaTheme="minorEastAsia" w:hAnsi="Arial" w:cs="Arial"/>
+              <w:noProof/>
+              <w:sz w:val="24"/>
+              <w:szCs w:val="24"/>
+              <w:lang w:eastAsia="en-GB"/>
+            </w:rPr>
+          </w:pPr>
+          <w:r>
+            <w:rPr>
+              <w:rFonts w:ascii="Arial" w:hAnsi="Arial" w:cs="Arial"/>
+              <w:sz w:val="24"/>
+              <w:szCs w:val="24"/>
+            </w:rPr>
+            <w:fldChar w:fldCharType="begin"/>
+          </w:r>
+          <w:r>
+            <w:rPr>
+              <w:rFonts w:ascii="Arial" w:hAnsi="Arial" w:cs="Arial"/>
+              <w:sz w:val="24"/>
+              <w:szCs w:val="24"/>
+            </w:rPr>
+            <w:instrText xml:space="preserve"> TOC \o "1-3" \h \z \u </w:instrText>
+          </w:r>
+          <w:r>
+            <w:rPr>
+              <w:rFonts w:ascii="Arial" w:hAnsi="Arial" w:cs="Arial"/>
+              <w:sz w:val="24"/>
+              <w:szCs w:val="24"/>
+            </w:rPr>
+            <w:fldChar w:fldCharType="separate"/>
+          </w:r>
+          <w:hyperlink w:anchor="_Toc74327789" w:history="1">
+            <w:r>
+              <w:rPr>
+                <w:rStyle w:val="Hyperlink"/>
+                <w:rFonts w:ascii="Arial" w:eastAsia="Times New Roman" w:hAnsi="Arial" w:cs="Arial"/>
+                <w:b/>
+                <w:bCs/>
+                <w:noProof/>
+                <w:sz w:val="24"/>
+                <w:szCs w:val="24"/>
+                <w:lang w:eastAsia="en-GB"/>
+              </w:rPr>
+              <w:t>Hypothesis</w:t>
+            </w:r>
+            <w:r>
+              <w:rPr>
+                <w:rFonts w:ascii="Arial" w:hAnsi="Arial" w:cs="Arial"/>
+                <w:noProof/>
+                <w:webHidden/>
+                <w:sz w:val="24"/>
+                <w:szCs w:val="24"/>
+              </w:rPr>
+              <w:tab/>
+            </w:r>
+            <w:r>
+              <w:rPr>
+                <w:rFonts w:ascii="Arial" w:hAnsi="Arial" w:cs="Arial"/>
+                <w:noProof/>
+                <w:webHidden/>
+                <w:sz w:val="24"/>
+                <w:szCs w:val="24"/>
+              </w:rPr>
+              <w:fldChar w:fldCharType="begin"/>
+            </w:r>
+            <w:r>
+              <w:rPr>
+                <w:rFonts w:ascii="Arial" w:hAnsi="Arial" w:cs="Arial"/>
+                <w:noProof/>
+                <w:webHidden/>
+                <w:sz w:val="24"/>
+                <w:szCs w:val="24"/>
+              </w:rPr>
+              <w:instrText xml:space="preserve"> PAGEREF _Toc74327789 \h </w:instrText>
+            </w:r>
+            <w:r>
+              <w:rPr>
+                <w:rFonts w:ascii="Arial" w:hAnsi="Arial" w:cs="Arial"/>
+                <w:noProof/>
+                <w:webHidden/>
+                <w:sz w:val="24"/>
+                <w:szCs w:val="24"/>
+              </w:rPr>
+            </w:r>
+            <w:r>
+              <w:rPr>
+                <w:rFonts w:ascii="Arial" w:hAnsi="Arial" w:cs="Arial"/>
+                <w:noProof/>
+                <w:webHidden/>
+                <w:sz w:val="24"/>
+                <w:szCs w:val="24"/>
+              </w:rPr>
+              <w:fldChar w:fldCharType="separate"/>
+            </w:r>
+            <w:r>
+              <w:rPr>
+                <w:rFonts w:ascii="Arial" w:hAnsi="Arial" w:cs="Arial"/>
+                <w:noProof/>
+                <w:webHidden/>
+                <w:sz w:val="24"/>
+                <w:szCs w:val="24"/>
+              </w:rPr>
+              <w:t>3</w:t>
+            </w:r>
+            <w:r>
+              <w:rPr>
+                <w:rFonts w:ascii="Arial" w:hAnsi="Arial" w:cs="Arial"/>
+                <w:noProof/>
+                <w:webHidden/>
+                <w:sz w:val="24"/>
+                <w:szCs w:val="24"/>
+              </w:rPr>
+              <w:fldChar w:fldCharType="end"/>
+            </w:r>
+          </w:hyperlink>
+        </w:p>
+        <w:p>
+          <w:pPr>
+            <w:pStyle w:val="TOC3"/>
+            <w:tabs>
+              <w:tab w:val="right" w:leader="dot" w:pos="9016"/>
+            </w:tabs>
+            <w:spacing w:line="360" w:lineRule="auto"/>
+            <w:rPr>
+              <w:rFonts w:ascii="Arial" w:eastAsiaTheme="minorEastAsia" w:hAnsi="Arial" w:cs="Arial"/>
+              <w:noProof/>
+              <w:sz w:val="24"/>
+              <w:szCs w:val="24"/>
+              <w:lang w:eastAsia="en-GB"/>
+            </w:rPr>
+          </w:pPr>
+          <w:hyperlink w:anchor="_Toc74327790" w:history="1">
+            <w:r>
+              <w:rPr>
+                <w:rStyle w:val="Hyperlink"/>
+                <w:rFonts w:ascii="Arial" w:eastAsia="Times New Roman" w:hAnsi="Arial" w:cs="Arial"/>
+                <w:b/>
+                <w:bCs/>
+                <w:noProof/>
+                <w:sz w:val="24"/>
+                <w:szCs w:val="24"/>
+                <w:lang w:eastAsia="en-GB"/>
+              </w:rPr>
+              <w:t>The Problem / Short description of your idea</w:t>
+            </w:r>
+            <w:r>
+              <w:rPr>
+                <w:rFonts w:ascii="Arial" w:hAnsi="Arial" w:cs="Arial"/>
+                <w:noProof/>
+                <w:webHidden/>
+                <w:sz w:val="24"/>
+                <w:szCs w:val="24"/>
+              </w:rPr>
+              <w:tab/>
+            </w:r>
+            <w:r>
+              <w:rPr>
+                <w:rFonts w:ascii="Arial" w:hAnsi="Arial" w:cs="Arial"/>
+                <w:noProof/>
+                <w:webHidden/>
+                <w:sz w:val="24"/>
+                <w:szCs w:val="24"/>
+              </w:rPr>
+              <w:fldChar w:fldCharType="begin"/>
+            </w:r>
+            <w:r>
+              <w:rPr>
+                <w:rFonts w:ascii="Arial" w:hAnsi="Arial" w:cs="Arial"/>
+                <w:noProof/>
+                <w:webHidden/>
+                <w:sz w:val="24"/>
+                <w:szCs w:val="24"/>
+              </w:rPr>
+              <w:instrText xml:space="preserve"> PAGEREF _Toc74327790 \h </w:instrText>
+            </w:r>
+            <w:r>
+              <w:rPr>
+                <w:rFonts w:ascii="Arial" w:hAnsi="Arial" w:cs="Arial"/>
+                <w:noProof/>
+                <w:webHidden/>
+                <w:sz w:val="24"/>
+                <w:szCs w:val="24"/>
+              </w:rPr>
+            </w:r>
+            <w:r>
+              <w:rPr>
+                <w:rFonts w:ascii="Arial" w:hAnsi="Arial" w:cs="Arial"/>
+                <w:noProof/>
+                <w:webHidden/>
+                <w:sz w:val="24"/>
+                <w:szCs w:val="24"/>
+              </w:rPr>
+              <w:fldChar w:fldCharType="separate"/>
+            </w:r>
+            <w:r>
+              <w:rPr>
+                <w:rFonts w:ascii="Arial" w:hAnsi="Arial" w:cs="Arial"/>
+                <w:noProof/>
+                <w:webHidden/>
+                <w:sz w:val="24"/>
+                <w:szCs w:val="24"/>
+              </w:rPr>
+              <w:t>3</w:t>
+            </w:r>
+            <w:r>
+              <w:rPr>
+                <w:rFonts w:ascii="Arial" w:hAnsi="Arial" w:cs="Arial"/>
+                <w:noProof/>
+                <w:webHidden/>
+                <w:sz w:val="24"/>
+                <w:szCs w:val="24"/>
+              </w:rPr>
+              <w:fldChar w:fldCharType="end"/>
+            </w:r>
+          </w:hyperlink>
+        </w:p>
+        <w:p>
+          <w:pPr>
+            <w:pStyle w:val="TOC3"/>
+            <w:tabs>
+              <w:tab w:val="right" w:leader="dot" w:pos="9016"/>
+            </w:tabs>
+            <w:spacing w:line="360" w:lineRule="auto"/>
+            <w:rPr>
+              <w:rFonts w:ascii="Arial" w:eastAsiaTheme="minorEastAsia" w:hAnsi="Arial" w:cs="Arial"/>
+              <w:noProof/>
+              <w:sz w:val="24"/>
+              <w:szCs w:val="24"/>
+              <w:lang w:eastAsia="en-GB"/>
+            </w:rPr>
+          </w:pPr>
+          <w:hyperlink w:anchor="_Toc74327791" w:history="1">
+            <w:r>
+              <w:rPr>
+                <w:rStyle w:val="Hyperlink"/>
+                <w:rFonts w:ascii="Arial" w:eastAsia="Times New Roman" w:hAnsi="Arial" w:cs="Arial"/>
+                <w:b/>
+                <w:bCs/>
+                <w:noProof/>
+                <w:sz w:val="24"/>
+                <w:szCs w:val="24"/>
+                <w:lang w:eastAsia="en-GB"/>
+              </w:rPr>
+              <w:t>The project aim</w:t>
+            </w:r>
+            <w:r>
+              <w:rPr>
+                <w:rStyle w:val="Hyperlink"/>
+                <w:rFonts w:ascii="Arial" w:eastAsia="Times New Roman" w:hAnsi="Arial" w:cs="Arial"/>
+                <w:b/>
+                <w:bCs/>
+                <w:noProof/>
+                <w:sz w:val="24"/>
+                <w:szCs w:val="24"/>
+                <w:lang w:eastAsia="en-GB"/>
+              </w:rPr>
+              <w:t>(</w:t>
+            </w:r>
+            <w:r>
+              <w:rPr>
+                <w:rStyle w:val="Hyperlink"/>
+                <w:rFonts w:ascii="Arial" w:eastAsia="Times New Roman" w:hAnsi="Arial" w:cs="Arial"/>
+                <w:b/>
+                <w:bCs/>
+                <w:noProof/>
+                <w:sz w:val="24"/>
+                <w:szCs w:val="24"/>
+                <w:lang w:eastAsia="en-GB"/>
+              </w:rPr>
+              <w:t>s)</w:t>
+            </w:r>
+            <w:r>
+              <w:rPr>
+                <w:rFonts w:ascii="Arial" w:hAnsi="Arial" w:cs="Arial"/>
+                <w:noProof/>
+                <w:webHidden/>
+                <w:sz w:val="24"/>
+                <w:szCs w:val="24"/>
+              </w:rPr>
+              <w:tab/>
+            </w:r>
+            <w:r>
+              <w:rPr>
+                <w:rFonts w:ascii="Arial" w:hAnsi="Arial" w:cs="Arial"/>
+                <w:noProof/>
+                <w:webHidden/>
+                <w:sz w:val="24"/>
+                <w:szCs w:val="24"/>
+              </w:rPr>
+              <w:fldChar w:fldCharType="begin"/>
+            </w:r>
+            <w:r>
+              <w:rPr>
+                <w:rFonts w:ascii="Arial" w:hAnsi="Arial" w:cs="Arial"/>
+                <w:noProof/>
+                <w:webHidden/>
+                <w:sz w:val="24"/>
+                <w:szCs w:val="24"/>
+              </w:rPr>
+              <w:instrText xml:space="preserve"> PAGEREF _Toc74327791 \h </w:instrText>
+            </w:r>
+            <w:r>
+              <w:rPr>
+                <w:rFonts w:ascii="Arial" w:hAnsi="Arial" w:cs="Arial"/>
+                <w:noProof/>
+                <w:webHidden/>
+                <w:sz w:val="24"/>
+                <w:szCs w:val="24"/>
+              </w:rPr>
+            </w:r>
+            <w:r>
+              <w:rPr>
+                <w:rFonts w:ascii="Arial" w:hAnsi="Arial" w:cs="Arial"/>
+                <w:noProof/>
+                <w:webHidden/>
+                <w:sz w:val="24"/>
+                <w:szCs w:val="24"/>
+              </w:rPr>
+              <w:fldChar w:fldCharType="separate"/>
+            </w:r>
+            <w:r>
+              <w:rPr>
+                <w:rFonts w:ascii="Arial" w:hAnsi="Arial" w:cs="Arial"/>
+                <w:noProof/>
+                <w:webHidden/>
+                <w:sz w:val="24"/>
+                <w:szCs w:val="24"/>
+              </w:rPr>
+              <w:t>3</w:t>
+            </w:r>
+            <w:r>
+              <w:rPr>
+                <w:rFonts w:ascii="Arial" w:hAnsi="Arial" w:cs="Arial"/>
+                <w:noProof/>
+                <w:webHidden/>
+                <w:sz w:val="24"/>
+                <w:szCs w:val="24"/>
+              </w:rPr>
+              <w:fldChar w:fldCharType="end"/>
+            </w:r>
+          </w:hyperlink>
+        </w:p>
+        <w:p>
+          <w:pPr>
+            <w:pStyle w:val="TOC3"/>
+            <w:tabs>
+              <w:tab w:val="right" w:leader="dot" w:pos="9016"/>
+            </w:tabs>
+            <w:spacing w:line="360" w:lineRule="auto"/>
+            <w:rPr>
+              <w:rFonts w:ascii="Arial" w:eastAsiaTheme="minorEastAsia" w:hAnsi="Arial" w:cs="Arial"/>
+              <w:noProof/>
+              <w:sz w:val="24"/>
+              <w:szCs w:val="24"/>
+              <w:lang w:eastAsia="en-GB"/>
+            </w:rPr>
+          </w:pPr>
+          <w:hyperlink w:anchor="_Toc74327792" w:history="1">
+            <w:r>
+              <w:rPr>
+                <w:rStyle w:val="Hyperlink"/>
+                <w:rFonts w:ascii="Arial" w:eastAsia="Times New Roman" w:hAnsi="Arial" w:cs="Arial"/>
+                <w:b/>
+                <w:bCs/>
+                <w:noProof/>
+                <w:sz w:val="24"/>
+                <w:szCs w:val="24"/>
+                <w:lang w:eastAsia="en-GB"/>
+              </w:rPr>
+              <w:t>The project objectives</w:t>
+            </w:r>
+            <w:r>
+              <w:rPr>
+                <w:rFonts w:ascii="Arial" w:hAnsi="Arial" w:cs="Arial"/>
+                <w:noProof/>
+                <w:webHidden/>
+                <w:sz w:val="24"/>
+                <w:szCs w:val="24"/>
+              </w:rPr>
+              <w:tab/>
+            </w:r>
+            <w:r>
+              <w:rPr>
+                <w:rFonts w:ascii="Arial" w:hAnsi="Arial" w:cs="Arial"/>
+                <w:noProof/>
+                <w:webHidden/>
+                <w:sz w:val="24"/>
+                <w:szCs w:val="24"/>
+              </w:rPr>
+              <w:fldChar w:fldCharType="begin"/>
+            </w:r>
+            <w:r>
+              <w:rPr>
+                <w:rFonts w:ascii="Arial" w:hAnsi="Arial" w:cs="Arial"/>
+                <w:noProof/>
+                <w:webHidden/>
+                <w:sz w:val="24"/>
+                <w:szCs w:val="24"/>
+              </w:rPr>
+              <w:instrText xml:space="preserve"> PAGEREF _Toc74327792 \h </w:instrText>
+            </w:r>
+            <w:r>
+              <w:rPr>
+                <w:rFonts w:ascii="Arial" w:hAnsi="Arial" w:cs="Arial"/>
+                <w:noProof/>
+                <w:webHidden/>
+                <w:sz w:val="24"/>
+                <w:szCs w:val="24"/>
+              </w:rPr>
+            </w:r>
+            <w:r>
+              <w:rPr>
+                <w:rFonts w:ascii="Arial" w:hAnsi="Arial" w:cs="Arial"/>
+                <w:noProof/>
+                <w:webHidden/>
+                <w:sz w:val="24"/>
+                <w:szCs w:val="24"/>
+              </w:rPr>
+              <w:fldChar w:fldCharType="separate"/>
+            </w:r>
+            <w:r>
+              <w:rPr>
+                <w:rFonts w:ascii="Arial" w:hAnsi="Arial" w:cs="Arial"/>
+                <w:noProof/>
+                <w:webHidden/>
+                <w:sz w:val="24"/>
+                <w:szCs w:val="24"/>
+              </w:rPr>
+              <w:t>4</w:t>
+            </w:r>
+            <w:r>
+              <w:rPr>
+                <w:rFonts w:ascii="Arial" w:hAnsi="Arial" w:cs="Arial"/>
+                <w:noProof/>
+                <w:webHidden/>
+                <w:sz w:val="24"/>
+                <w:szCs w:val="24"/>
+              </w:rPr>
+              <w:fldChar w:fldCharType="end"/>
+            </w:r>
+          </w:hyperlink>
+        </w:p>
+        <w:p>
+          <w:pPr>
+            <w:pStyle w:val="TOC3"/>
+            <w:tabs>
+              <w:tab w:val="right" w:leader="dot" w:pos="9016"/>
+            </w:tabs>
+            <w:spacing w:line="360" w:lineRule="auto"/>
+            <w:rPr>
+              <w:rFonts w:ascii="Arial" w:eastAsiaTheme="minorEastAsia" w:hAnsi="Arial" w:cs="Arial"/>
+              <w:noProof/>
+              <w:sz w:val="24"/>
+              <w:szCs w:val="24"/>
+              <w:lang w:eastAsia="en-GB"/>
+            </w:rPr>
+          </w:pPr>
+          <w:hyperlink w:anchor="_Toc74327793" w:history="1">
+            <w:r>
+              <w:rPr>
+                <w:rStyle w:val="Hyperlink"/>
+                <w:rFonts w:ascii="Arial" w:eastAsia="Times New Roman" w:hAnsi="Arial" w:cs="Arial"/>
+                <w:b/>
+                <w:bCs/>
+                <w:noProof/>
+                <w:sz w:val="24"/>
+                <w:szCs w:val="24"/>
+                <w:lang w:eastAsia="en-GB"/>
+              </w:rPr>
+              <w:t>How you plan to conduct your research</w:t>
+            </w:r>
+            <w:r>
+              <w:rPr>
+                <w:rFonts w:ascii="Arial" w:hAnsi="Arial" w:cs="Arial"/>
+                <w:noProof/>
+                <w:webHidden/>
+                <w:sz w:val="24"/>
+                <w:szCs w:val="24"/>
+              </w:rPr>
+              <w:tab/>
+            </w:r>
+            <w:r>
+              <w:rPr>
+                <w:rFonts w:ascii="Arial" w:hAnsi="Arial" w:cs="Arial"/>
+                <w:noProof/>
+                <w:webHidden/>
+                <w:sz w:val="24"/>
+                <w:szCs w:val="24"/>
+              </w:rPr>
+              <w:fldChar w:fldCharType="begin"/>
+            </w:r>
+            <w:r>
+              <w:rPr>
+                <w:rFonts w:ascii="Arial" w:hAnsi="Arial" w:cs="Arial"/>
+                <w:noProof/>
+                <w:webHidden/>
+                <w:sz w:val="24"/>
+                <w:szCs w:val="24"/>
+              </w:rPr>
+              <w:instrText xml:space="preserve"> PAGEREF _Toc74327793 \h </w:instrText>
+            </w:r>
+            <w:r>
+              <w:rPr>
+                <w:rFonts w:ascii="Arial" w:hAnsi="Arial" w:cs="Arial"/>
+                <w:noProof/>
+                <w:webHidden/>
+                <w:sz w:val="24"/>
+                <w:szCs w:val="24"/>
+              </w:rPr>
+            </w:r>
+            <w:r>
+              <w:rPr>
+                <w:rFonts w:ascii="Arial" w:hAnsi="Arial" w:cs="Arial"/>
+                <w:noProof/>
+                <w:webHidden/>
+                <w:sz w:val="24"/>
+                <w:szCs w:val="24"/>
+              </w:rPr>
+              <w:fldChar w:fldCharType="separate"/>
+            </w:r>
+            <w:r>
+              <w:rPr>
+                <w:rFonts w:ascii="Arial" w:hAnsi="Arial" w:cs="Arial"/>
+                <w:noProof/>
+                <w:webHidden/>
+                <w:sz w:val="24"/>
+                <w:szCs w:val="24"/>
+              </w:rPr>
+              <w:t>4</w:t>
+            </w:r>
+            <w:r>
+              <w:rPr>
+                <w:rFonts w:ascii="Arial" w:hAnsi="Arial" w:cs="Arial"/>
+                <w:noProof/>
+                <w:webHidden/>
+                <w:sz w:val="24"/>
+                <w:szCs w:val="24"/>
+              </w:rPr>
+              <w:fldChar w:fldCharType="end"/>
+            </w:r>
+          </w:hyperlink>
+        </w:p>
+        <w:p>
+          <w:pPr>
+            <w:pStyle w:val="TOC3"/>
+            <w:tabs>
+              <w:tab w:val="right" w:leader="dot" w:pos="9016"/>
+            </w:tabs>
+            <w:spacing w:line="360" w:lineRule="auto"/>
+            <w:rPr>
+              <w:rFonts w:ascii="Arial" w:eastAsiaTheme="minorEastAsia" w:hAnsi="Arial" w:cs="Arial"/>
+              <w:noProof/>
+              <w:sz w:val="24"/>
+              <w:szCs w:val="24"/>
+              <w:lang w:eastAsia="en-GB"/>
+            </w:rPr>
+          </w:pPr>
+          <w:hyperlink w:anchor="_Toc74327794" w:history="1">
+            <w:r>
+              <w:rPr>
+                <w:rStyle w:val="Hyperlink"/>
+                <w:rFonts w:ascii="Arial" w:eastAsia="Times New Roman" w:hAnsi="Arial" w:cs="Arial"/>
+                <w:b/>
+                <w:bCs/>
+                <w:noProof/>
+                <w:sz w:val="24"/>
+                <w:szCs w:val="24"/>
+                <w:lang w:eastAsia="en-GB"/>
+              </w:rPr>
+              <w:t>Project plan</w:t>
+            </w:r>
+            <w:r>
+              <w:rPr>
+                <w:rFonts w:ascii="Arial" w:hAnsi="Arial" w:cs="Arial"/>
+                <w:noProof/>
+                <w:webHidden/>
+                <w:sz w:val="24"/>
+                <w:szCs w:val="24"/>
+              </w:rPr>
+              <w:tab/>
+            </w:r>
+            <w:r>
+              <w:rPr>
+                <w:rFonts w:ascii="Arial" w:hAnsi="Arial" w:cs="Arial"/>
+                <w:noProof/>
+                <w:webHidden/>
+                <w:sz w:val="24"/>
+                <w:szCs w:val="24"/>
+              </w:rPr>
+              <w:fldChar w:fldCharType="begin"/>
+            </w:r>
+            <w:r>
+              <w:rPr>
+                <w:rFonts w:ascii="Arial" w:hAnsi="Arial" w:cs="Arial"/>
+                <w:noProof/>
+                <w:webHidden/>
+                <w:sz w:val="24"/>
+                <w:szCs w:val="24"/>
+              </w:rPr>
+              <w:instrText xml:space="preserve"> PAGEREF _Toc74327794 \h </w:instrText>
+            </w:r>
+            <w:r>
+              <w:rPr>
+                <w:rFonts w:ascii="Arial" w:hAnsi="Arial" w:cs="Arial"/>
+                <w:noProof/>
+                <w:webHidden/>
+                <w:sz w:val="24"/>
+                <w:szCs w:val="24"/>
+              </w:rPr>
+            </w:r>
+            <w:r>
+              <w:rPr>
+                <w:rFonts w:ascii="Arial" w:hAnsi="Arial" w:cs="Arial"/>
+                <w:noProof/>
+                <w:webHidden/>
+                <w:sz w:val="24"/>
+                <w:szCs w:val="24"/>
+              </w:rPr>
+              <w:fldChar w:fldCharType="separate"/>
+            </w:r>
+            <w:r>
+              <w:rPr>
+                <w:rFonts w:ascii="Arial" w:hAnsi="Arial" w:cs="Arial"/>
+                <w:noProof/>
+                <w:webHidden/>
+                <w:sz w:val="24"/>
+                <w:szCs w:val="24"/>
+              </w:rPr>
+              <w:t>4</w:t>
+            </w:r>
+            <w:r>
+              <w:rPr>
+                <w:rFonts w:ascii="Arial" w:hAnsi="Arial" w:cs="Arial"/>
+                <w:noProof/>
+                <w:webHidden/>
+                <w:sz w:val="24"/>
+                <w:szCs w:val="24"/>
+              </w:rPr>
+              <w:fldChar w:fldCharType="end"/>
+            </w:r>
+          </w:hyperlink>
+        </w:p>
+        <w:p>
+          <w:pPr>
+            <w:pStyle w:val="TOC3"/>
+            <w:tabs>
+              <w:tab w:val="right" w:leader="dot" w:pos="9016"/>
+            </w:tabs>
+            <w:spacing w:line="360" w:lineRule="auto"/>
+            <w:rPr>
+              <w:rFonts w:ascii="Arial" w:eastAsiaTheme="minorEastAsia" w:hAnsi="Arial" w:cs="Arial"/>
+              <w:noProof/>
+              <w:sz w:val="24"/>
+              <w:szCs w:val="24"/>
+              <w:lang w:eastAsia="en-GB"/>
+            </w:rPr>
+          </w:pPr>
+          <w:hyperlink w:anchor="_Toc74327795" w:history="1">
+            <w:r>
+              <w:rPr>
+                <w:rStyle w:val="Hyperlink"/>
+                <w:rFonts w:ascii="Arial" w:eastAsia="Times New Roman" w:hAnsi="Arial" w:cs="Arial"/>
+                <w:b/>
+                <w:bCs/>
+                <w:noProof/>
+                <w:sz w:val="24"/>
+                <w:szCs w:val="24"/>
+                <w:lang w:eastAsia="en-GB"/>
+              </w:rPr>
+              <w:t>References/ Bibliography</w:t>
+            </w:r>
+            <w:r>
+              <w:rPr>
+                <w:rFonts w:ascii="Arial" w:hAnsi="Arial" w:cs="Arial"/>
+                <w:noProof/>
+                <w:webHidden/>
+                <w:sz w:val="24"/>
+                <w:szCs w:val="24"/>
+              </w:rPr>
+              <w:tab/>
+            </w:r>
+            <w:r>
+              <w:rPr>
+                <w:rFonts w:ascii="Arial" w:hAnsi="Arial" w:cs="Arial"/>
+                <w:noProof/>
+                <w:webHidden/>
+                <w:sz w:val="24"/>
+                <w:szCs w:val="24"/>
+              </w:rPr>
+              <w:fldChar w:fldCharType="begin"/>
+            </w:r>
+            <w:r>
+              <w:rPr>
+                <w:rFonts w:ascii="Arial" w:hAnsi="Arial" w:cs="Arial"/>
+                <w:noProof/>
+                <w:webHidden/>
+                <w:sz w:val="24"/>
+                <w:szCs w:val="24"/>
+              </w:rPr>
+              <w:instrText xml:space="preserve"> PAGEREF _Toc74327795 \h </w:instrText>
+            </w:r>
+            <w:r>
+              <w:rPr>
+                <w:rFonts w:ascii="Arial" w:hAnsi="Arial" w:cs="Arial"/>
+                <w:noProof/>
+                <w:webHidden/>
+                <w:sz w:val="24"/>
+                <w:szCs w:val="24"/>
+              </w:rPr>
+            </w:r>
+            <w:r>
+              <w:rPr>
+                <w:rFonts w:ascii="Arial" w:hAnsi="Arial" w:cs="Arial"/>
+                <w:noProof/>
+                <w:webHidden/>
+                <w:sz w:val="24"/>
+                <w:szCs w:val="24"/>
+              </w:rPr>
+              <w:fldChar w:fldCharType="separate"/>
+            </w:r>
+            <w:r>
+              <w:rPr>
+                <w:rFonts w:ascii="Arial" w:hAnsi="Arial" w:cs="Arial"/>
+                <w:noProof/>
+                <w:webHidden/>
+                <w:sz w:val="24"/>
+                <w:szCs w:val="24"/>
+              </w:rPr>
+              <w:t>5</w:t>
+            </w:r>
+            <w:r>
+              <w:rPr>
+                <w:rFonts w:ascii="Arial" w:hAnsi="Arial" w:cs="Arial"/>
+                <w:noProof/>
+                <w:webHidden/>
+                <w:sz w:val="24"/>
+                <w:szCs w:val="24"/>
+              </w:rPr>
+              <w:fldChar w:fldCharType="end"/>
+            </w:r>
+          </w:hyperlink>
+        </w:p>
+        <w:p>
+          <w:pPr>
+            <w:spacing w:line="360" w:lineRule="auto"/>
+            <w:rPr>
+              <w:rFonts w:ascii="Arial" w:hAnsi="Arial" w:cs="Arial"/>
+            </w:rPr>
+          </w:pPr>
+          <w:r>
+            <w:rPr>
+              <w:rFonts w:ascii="Arial" w:hAnsi="Arial" w:cs="Arial"/>
+              <w:b/>
+              <w:bCs/>
+              <w:noProof/>
+            </w:rPr>
+            <w:fldChar w:fldCharType="end"/>
+          </w:r>
+        </w:p>
+      </w:sdtContent>
+    </w:sdt>
+    <w:p>
+      <w:pPr>
+        <w:rPr>
+          <w:rFonts w:ascii="Arial" w:hAnsi="Arial" w:cs="Arial"/>
+        </w:rPr>
+      </w:pPr>
+      <w:r>
+        <w:rPr>
+          <w:rFonts w:ascii="Arial" w:hAnsi="Arial" w:cs="Arial"/>
+        </w:rPr>
+        <w:br w:type="page"/>
       </w:r>
     </w:p>
     <w:p>
       <w:pPr>
         <w:pStyle w:val="Title"/>
         <w:jc w:val="center"/>
-      </w:pPr>
-    </w:p>
-    <w:p>
-      <w:pPr>
-        <w:pStyle w:val="Title"/>
-        <w:jc w:val="center"/>
-      </w:pPr>
-      <w:r>
+        <w:rPr>
+          <w:rFonts w:ascii="Arial" w:hAnsi="Arial" w:cs="Arial"/>
+        </w:rPr>
+      </w:pPr>
+      <w:r>
+        <w:rPr>
+          <w:rFonts w:ascii="Arial" w:hAnsi="Arial" w:cs="Arial"/>
+        </w:rPr>
+        <w:lastRenderedPageBreak/>
         <w:t>Predicting House Prices Using Machine Learning</w:t>
       </w:r>
     </w:p>
-    <w:p/>
+    <w:p>
+      <w:pPr>
+        <w:rPr>
+          <w:rFonts w:ascii="Arial" w:hAnsi="Arial" w:cs="Arial"/>
+        </w:rPr>
+      </w:pPr>
+    </w:p>
+    <w:p>
+      <w:pPr>
+        <w:rPr>
+          <w:rFonts w:ascii="Arial" w:hAnsi="Arial" w:cs="Arial"/>
+        </w:rPr>
+      </w:pPr>
+    </w:p>
     <w:p>
       <w:pPr>
         <w:pStyle w:val="Heading3"/>
         <w:rPr>
-          <w:rFonts w:eastAsia="Times New Roman"/>
-          <w:lang w:eastAsia="en-GB"/>
-        </w:rPr>
-      </w:pPr>
-      <w:r>
-        <w:rPr>
-          <w:rFonts w:eastAsia="Times New Roman"/>
-          <w:lang w:eastAsia="en-GB"/>
-        </w:rPr>
-        <w:t xml:space="preserve">Hypothesis </w:t>
-      </w:r>
-    </w:p>
-    <w:p>
-      <w:r>
+          <w:rFonts w:ascii="Arial" w:eastAsiaTheme="minorHAnsi" w:hAnsi="Arial" w:cs="Arial"/>
+          <w:b/>
+          <w:bCs/>
+          <w:sz w:val="36"/>
+          <w:szCs w:val="36"/>
+          <w:u w:val="single"/>
+        </w:rPr>
+      </w:pPr>
+      <w:bookmarkStart w:id="0" w:name="_Hypothesis"/>
+      <w:bookmarkStart w:id="1" w:name="_Toc74327789"/>
+      <w:bookmarkEnd w:id="0"/>
+      <w:r>
+        <w:rPr>
+          <w:rFonts w:ascii="Arial" w:eastAsia="Times New Roman" w:hAnsi="Arial" w:cs="Arial"/>
+          <w:b/>
+          <w:bCs/>
+          <w:sz w:val="36"/>
+          <w:szCs w:val="36"/>
+          <w:u w:val="single"/>
+          <w:lang w:eastAsia="en-GB"/>
+        </w:rPr>
+        <w:t>Hypothesis</w:t>
+      </w:r>
+      <w:bookmarkEnd w:id="1"/>
+      <w:r>
+        <w:rPr>
+          <w:rFonts w:ascii="Arial" w:eastAsia="Times New Roman" w:hAnsi="Arial" w:cs="Arial"/>
+          <w:b/>
+          <w:bCs/>
+          <w:sz w:val="36"/>
+          <w:szCs w:val="36"/>
+          <w:u w:val="single"/>
+          <w:lang w:eastAsia="en-GB"/>
+        </w:rPr>
+        <w:t xml:space="preserve"> </w:t>
+      </w:r>
+    </w:p>
+    <w:p>
+      <w:pPr>
+        <w:rPr>
+          <w:rFonts w:ascii="Arial" w:hAnsi="Arial" w:cs="Arial"/>
+        </w:rPr>
+      </w:pPr>
+      <w:r>
+        <w:rPr>
+          <w:rFonts w:ascii="Arial" w:hAnsi="Arial" w:cs="Arial"/>
+        </w:rPr>
         <w:tab/>
       </w:r>
       <w:r>
+        <w:rPr>
+          <w:rFonts w:ascii="Arial" w:hAnsi="Arial" w:cs="Arial"/>
+        </w:rPr>
         <w:tab/>
       </w:r>
     </w:p>
     <w:p>
-      <w:r>
+      <w:pPr>
+        <w:rPr>
+          <w:rFonts w:ascii="Arial" w:hAnsi="Arial" w:cs="Arial"/>
+        </w:rPr>
+      </w:pPr>
+      <w:r>
+        <w:rPr>
+          <w:rFonts w:ascii="Arial" w:hAnsi="Arial" w:cs="Arial"/>
+        </w:rPr>
         <w:tab/>
       </w:r>
       <w:r>
+        <w:rPr>
+          <w:rFonts w:ascii="Arial" w:hAnsi="Arial" w:cs="Arial"/>
+        </w:rPr>
         <w:tab/>
       </w:r>
       <w:r>
+        <w:rPr>
+          <w:rFonts w:ascii="Arial" w:hAnsi="Arial" w:cs="Arial"/>
+        </w:rPr>
         <w:t>The project aimed to foretell the housing predictions was using data science and analytics. Here project was about using advanced regression techniques and even implement them on neural networks to forecast the prices of changes.</w:t>
       </w:r>
     </w:p>
-    <w:p/>
-    <w:p/>
+    <w:p>
+      <w:pPr>
+        <w:rPr>
+          <w:rFonts w:ascii="Arial" w:hAnsi="Arial" w:cs="Arial"/>
+        </w:rPr>
+      </w:pPr>
+    </w:p>
+    <w:p>
+      <w:pPr>
+        <w:rPr>
+          <w:rFonts w:ascii="Arial" w:hAnsi="Arial" w:cs="Arial"/>
+        </w:rPr>
+      </w:pPr>
+    </w:p>
     <w:p>
       <w:pPr>
         <w:pStyle w:val="Heading3"/>
         <w:rPr>
-          <w:rFonts w:eastAsia="Times New Roman"/>
-          <w:lang w:eastAsia="en-GB"/>
-        </w:rPr>
-      </w:pPr>
-      <w:r>
-        <w:rPr>
-          <w:rFonts w:eastAsia="Times New Roman"/>
-          <w:lang w:eastAsia="en-GB"/>
-        </w:rPr>
-        <w:t xml:space="preserve">The Problem / Short description of your idea </w:t>
+          <w:rFonts w:ascii="Arial" w:eastAsia="Times New Roman" w:hAnsi="Arial" w:cs="Arial"/>
+          <w:b/>
+          <w:bCs/>
+          <w:sz w:val="36"/>
+          <w:szCs w:val="36"/>
+          <w:u w:val="single"/>
+          <w:lang w:eastAsia="en-GB"/>
+        </w:rPr>
+      </w:pPr>
+      <w:bookmarkStart w:id="2" w:name="_Toc74325665"/>
+      <w:bookmarkStart w:id="3" w:name="_Toc74327790"/>
+      <w:r>
+        <w:rPr>
+          <w:rFonts w:ascii="Arial" w:eastAsia="Times New Roman" w:hAnsi="Arial" w:cs="Arial"/>
+          <w:b/>
+          <w:bCs/>
+          <w:sz w:val="36"/>
+          <w:szCs w:val="36"/>
+          <w:u w:val="single"/>
+          <w:lang w:eastAsia="en-GB"/>
+        </w:rPr>
+        <w:t>The Problem / Short description of your idea</w:t>
+      </w:r>
+      <w:bookmarkEnd w:id="2"/>
+      <w:bookmarkEnd w:id="3"/>
+      <w:r>
+        <w:rPr>
+          <w:rFonts w:ascii="Arial" w:eastAsia="Times New Roman" w:hAnsi="Arial" w:cs="Arial"/>
+          <w:b/>
+          <w:bCs/>
+          <w:sz w:val="36"/>
+          <w:szCs w:val="36"/>
+          <w:u w:val="single"/>
+          <w:lang w:eastAsia="en-GB"/>
+        </w:rPr>
+        <w:t xml:space="preserve"> </w:t>
       </w:r>
     </w:p>
     <w:p>
       <w:pPr>
         <w:pStyle w:val="Heading2"/>
         <w:rPr>
+          <w:rFonts w:ascii="Arial" w:hAnsi="Arial" w:cs="Arial"/>
           <w:lang w:val="en-US"/>
         </w:rPr>
       </w:pPr>
       <w:r>
         <w:rPr>
+          <w:rFonts w:ascii="Arial" w:hAnsi="Arial" w:cs="Arial"/>
           <w:lang w:val="en-US"/>
         </w:rPr>
         <w:tab/>
       </w:r>
       <w:r>
         <w:rPr>
+          <w:rFonts w:ascii="Arial" w:hAnsi="Arial" w:cs="Arial"/>
           <w:lang w:val="en-US"/>
         </w:rPr>
         <w:tab/>
@@ -153,43 +1637,44 @@
     <w:p>
       <w:pPr>
         <w:rPr>
+          <w:rFonts w:ascii="Arial" w:hAnsi="Arial" w:cs="Arial"/>
           <w:lang w:val="en-US"/>
         </w:rPr>
       </w:pPr>
       <w:r>
         <w:rPr>
+          <w:rFonts w:ascii="Arial" w:hAnsi="Arial" w:cs="Arial"/>
           <w:lang w:val="en-US"/>
         </w:rPr>
         <w:tab/>
       </w:r>
       <w:r>
         <w:rPr>
+          <w:rFonts w:ascii="Arial" w:hAnsi="Arial" w:cs="Arial"/>
           <w:lang w:val="en-US"/>
         </w:rPr>
         <w:tab/>
-      </w:r>
-      <w:r>
-        <w:rPr>
+        <w:t xml:space="preserve">I always wonder why house prices always skyrocket even it not much worth it. I have researched over the other areas or even other countries as well this situation was everywhere. </w:t>
+      </w:r>
+    </w:p>
+    <w:p>
+      <w:pPr>
+        <w:rPr>
+          <w:rFonts w:ascii="Arial" w:hAnsi="Arial" w:cs="Arial"/>
           <w:lang w:val="en-US"/>
         </w:rPr>
-        <w:t xml:space="preserve">I always wonder why house prices always skyrocket even it not much worth it. I have researched over the other areas or even other countries as well this situation was everywhere. </w:t>
-      </w:r>
-    </w:p>
-    <w:p>
-      <w:pPr>
-        <w:rPr>
+      </w:pPr>
+    </w:p>
+    <w:p>
+      <w:pPr>
+        <w:rPr>
+          <w:rFonts w:ascii="Arial" w:hAnsi="Arial" w:cs="Arial"/>
           <w:lang w:val="en-US"/>
         </w:rPr>
       </w:pPr>
-    </w:p>
-    <w:p>
-      <w:pPr>
-        <w:rPr>
-          <w:lang w:val="en-US"/>
-        </w:rPr>
-      </w:pPr>
-      <w:r>
-        <w:rPr>
+      <w:r>
+        <w:rPr>
+          <w:rFonts w:ascii="Arial" w:hAnsi="Arial" w:cs="Arial"/>
           <w:lang w:val="en-US"/>
         </w:rPr>
         <w:tab/>
@@ -199,6 +1684,7 @@
     <w:p>
       <w:pPr>
         <w:rPr>
+          <w:rFonts w:ascii="Arial" w:hAnsi="Arial" w:cs="Arial"/>
           <w:lang w:val="en-US"/>
         </w:rPr>
       </w:pPr>
@@ -206,11 +1692,13 @@
     <w:p>
       <w:pPr>
         <w:rPr>
+          <w:rFonts w:ascii="Arial" w:hAnsi="Arial" w:cs="Arial"/>
           <w:lang w:val="en-US"/>
         </w:rPr>
       </w:pPr>
       <w:r>
         <w:rPr>
+          <w:rFonts w:ascii="Arial" w:hAnsi="Arial" w:cs="Arial"/>
           <w:lang w:val="en-US"/>
         </w:rPr>
         <w:tab/>
@@ -220,11 +1708,13 @@
     <w:p>
       <w:pPr>
         <w:rPr>
+          <w:rFonts w:ascii="Arial" w:hAnsi="Arial" w:cs="Arial"/>
           <w:lang w:val="en-US"/>
         </w:rPr>
       </w:pPr>
       <w:r>
         <w:rPr>
+          <w:rFonts w:ascii="Arial" w:hAnsi="Arial" w:cs="Arial"/>
           <w:lang w:val="en-US"/>
         </w:rPr>
         <w:tab/>
@@ -233,6 +1723,7 @@
     <w:p>
       <w:pPr>
         <w:rPr>
+          <w:rFonts w:ascii="Arial" w:hAnsi="Arial" w:cs="Arial"/>
           <w:lang w:val="en-US"/>
         </w:rPr>
       </w:pPr>
@@ -240,43 +1731,104 @@
     <w:p>
       <w:pPr>
         <w:pStyle w:val="Heading3"/>
-      </w:pPr>
-      <w:r>
-        <w:t xml:space="preserve">The project aim(s) </w:t>
-      </w:r>
-    </w:p>
-    <w:p/>
-    <w:p>
-      <w:r>
+        <w:rPr>
+          <w:rFonts w:ascii="Arial" w:eastAsia="Times New Roman" w:hAnsi="Arial" w:cs="Arial"/>
+          <w:b/>
+          <w:bCs/>
+          <w:sz w:val="36"/>
+          <w:szCs w:val="36"/>
+          <w:u w:val="single"/>
+          <w:lang w:eastAsia="en-GB"/>
+        </w:rPr>
+      </w:pPr>
+      <w:bookmarkStart w:id="4" w:name="_Toc74325666"/>
+      <w:bookmarkStart w:id="5" w:name="_Toc74327791"/>
+      <w:r>
+        <w:rPr>
+          <w:rFonts w:ascii="Arial" w:eastAsia="Times New Roman" w:hAnsi="Arial" w:cs="Arial"/>
+          <w:b/>
+          <w:bCs/>
+          <w:sz w:val="36"/>
+          <w:szCs w:val="36"/>
+          <w:u w:val="single"/>
+          <w:lang w:eastAsia="en-GB"/>
+        </w:rPr>
+        <w:t>The project aim</w:t>
+      </w:r>
+      <w:bookmarkEnd w:id="4"/>
+      <w:bookmarkEnd w:id="5"/>
+    </w:p>
+    <w:p>
+      <w:pPr>
+        <w:rPr>
+          <w:rFonts w:ascii="Arial" w:hAnsi="Arial" w:cs="Arial"/>
+        </w:rPr>
+      </w:pPr>
+    </w:p>
+    <w:p>
+      <w:pPr>
+        <w:rPr>
+          <w:rFonts w:ascii="Arial" w:hAnsi="Arial" w:cs="Arial"/>
+        </w:rPr>
+      </w:pPr>
+      <w:r>
+        <w:rPr>
+          <w:rFonts w:ascii="Arial" w:hAnsi="Arial" w:cs="Arial"/>
+        </w:rPr>
         <w:tab/>
       </w:r>
       <w:r>
+        <w:rPr>
+          <w:rFonts w:ascii="Arial" w:hAnsi="Arial" w:cs="Arial"/>
+        </w:rPr>
         <w:tab/>
       </w:r>
     </w:p>
     <w:p>
-      <w:r>
+      <w:pPr>
+        <w:rPr>
+          <w:rFonts w:ascii="Arial" w:hAnsi="Arial" w:cs="Arial"/>
+        </w:rPr>
+      </w:pPr>
+      <w:r>
+        <w:rPr>
+          <w:rFonts w:ascii="Arial" w:hAnsi="Arial" w:cs="Arial"/>
+        </w:rPr>
         <w:tab/>
       </w:r>
       <w:r>
+        <w:rPr>
+          <w:rFonts w:ascii="Arial" w:hAnsi="Arial" w:cs="Arial"/>
+        </w:rPr>
         <w:tab/>
         <w:t xml:space="preserve">The project's overall aim was to predict the house price based on previous sold prices and changes in the overall years. </w:t>
       </w:r>
     </w:p>
-    <w:p/>
+    <w:p>
+      <w:pPr>
+        <w:rPr>
+          <w:rFonts w:ascii="Arial" w:hAnsi="Arial" w:cs="Arial"/>
+        </w:rPr>
+      </w:pPr>
+    </w:p>
     <w:p>
       <w:pPr>
         <w:pStyle w:val="NormalWeb"/>
         <w:spacing w:before="0" w:beforeAutospacing="0" w:after="0" w:afterAutospacing="0"/>
         <w:rPr>
+          <w:rFonts w:ascii="Arial" w:hAnsi="Arial" w:cs="Arial"/>
           <w:color w:val="0E101A"/>
         </w:rPr>
       </w:pPr>
       <w:r>
+        <w:rPr>
+          <w:rFonts w:ascii="Arial" w:hAnsi="Arial" w:cs="Arial"/>
+        </w:rPr>
         <w:tab/>
       </w:r>
       <w:r>
         <w:rPr>
+          <w:rFonts w:ascii="Arial" w:hAnsi="Arial" w:cs="Arial"/>
           <w:color w:val="0E101A"/>
         </w:rPr>
         <w:t>For successfully handling this project, I will use these concepts it.</w:t>
@@ -285,7 +1837,7 @@
     <w:p>
       <w:pPr>
         <w:rPr>
-          <w:rFonts w:ascii="Times New Roman" w:eastAsia="Times New Roman" w:hAnsi="Times New Roman" w:cs="Times New Roman"/>
+          <w:rFonts w:ascii="Arial" w:eastAsia="Times New Roman" w:hAnsi="Arial" w:cs="Arial"/>
           <w:color w:val="0E101A"/>
           <w:lang w:eastAsia="en-GB"/>
         </w:rPr>
@@ -298,14 +1850,14 @@
           <w:numId w:val="5"/>
         </w:numPr>
         <w:rPr>
-          <w:rFonts w:ascii="Times New Roman" w:eastAsia="Times New Roman" w:hAnsi="Times New Roman" w:cs="Times New Roman"/>
+          <w:rFonts w:ascii="Arial" w:eastAsia="Times New Roman" w:hAnsi="Arial" w:cs="Arial"/>
           <w:color w:val="0E101A"/>
           <w:lang w:eastAsia="en-GB"/>
         </w:rPr>
       </w:pPr>
       <w:r>
         <w:rPr>
-          <w:rFonts w:ascii="Times New Roman" w:eastAsia="Times New Roman" w:hAnsi="Times New Roman" w:cs="Times New Roman"/>
+          <w:rFonts w:ascii="Arial" w:eastAsia="Times New Roman" w:hAnsi="Arial" w:cs="Arial"/>
           <w:color w:val="0E101A"/>
           <w:lang w:eastAsia="en-GB"/>
         </w:rPr>
@@ -319,14 +1871,14 @@
           <w:numId w:val="5"/>
         </w:numPr>
         <w:rPr>
-          <w:rFonts w:ascii="Times New Roman" w:eastAsia="Times New Roman" w:hAnsi="Times New Roman" w:cs="Times New Roman"/>
+          <w:rFonts w:ascii="Arial" w:eastAsia="Times New Roman" w:hAnsi="Arial" w:cs="Arial"/>
           <w:color w:val="0E101A"/>
           <w:lang w:eastAsia="en-GB"/>
         </w:rPr>
       </w:pPr>
       <w:r>
         <w:rPr>
-          <w:rFonts w:ascii="Times New Roman" w:eastAsia="Times New Roman" w:hAnsi="Times New Roman" w:cs="Times New Roman"/>
+          <w:rFonts w:ascii="Arial" w:eastAsia="Times New Roman" w:hAnsi="Arial" w:cs="Arial"/>
           <w:color w:val="0E101A"/>
           <w:lang w:eastAsia="en-GB"/>
         </w:rPr>
@@ -340,14 +1892,14 @@
           <w:numId w:val="5"/>
         </w:numPr>
         <w:rPr>
-          <w:rFonts w:ascii="Times New Roman" w:eastAsia="Times New Roman" w:hAnsi="Times New Roman" w:cs="Times New Roman"/>
+          <w:rFonts w:ascii="Arial" w:eastAsia="Times New Roman" w:hAnsi="Arial" w:cs="Arial"/>
           <w:color w:val="0E101A"/>
           <w:lang w:eastAsia="en-GB"/>
         </w:rPr>
       </w:pPr>
       <w:r>
         <w:rPr>
-          <w:rFonts w:ascii="Times New Roman" w:eastAsia="Times New Roman" w:hAnsi="Times New Roman" w:cs="Times New Roman"/>
+          <w:rFonts w:ascii="Arial" w:eastAsia="Times New Roman" w:hAnsi="Arial" w:cs="Arial"/>
           <w:color w:val="0E101A"/>
           <w:lang w:eastAsia="en-GB"/>
         </w:rPr>
@@ -358,7 +1910,7 @@
       <w:pPr>
         <w:ind w:left="1440"/>
         <w:rPr>
-          <w:rFonts w:ascii="Times New Roman" w:eastAsia="Times New Roman" w:hAnsi="Times New Roman" w:cs="Times New Roman"/>
+          <w:rFonts w:ascii="Arial" w:eastAsia="Times New Roman" w:hAnsi="Arial" w:cs="Arial"/>
           <w:color w:val="0E101A"/>
           <w:lang w:eastAsia="en-GB"/>
         </w:rPr>
@@ -371,18 +1923,17 @@
           <w:numId w:val="6"/>
         </w:numPr>
         <w:rPr>
-          <w:rFonts w:ascii="Times New Roman" w:eastAsia="Times New Roman" w:hAnsi="Times New Roman" w:cs="Times New Roman"/>
+          <w:rFonts w:ascii="Arial" w:eastAsia="Times New Roman" w:hAnsi="Arial" w:cs="Arial"/>
           <w:color w:val="0E101A"/>
           <w:lang w:eastAsia="en-GB"/>
         </w:rPr>
       </w:pPr>
       <w:r>
         <w:rPr>
-          <w:rFonts w:ascii="Times New Roman" w:eastAsia="Times New Roman" w:hAnsi="Times New Roman" w:cs="Times New Roman"/>
+          <w:rFonts w:ascii="Arial" w:eastAsia="Times New Roman" w:hAnsi="Arial" w:cs="Arial"/>
           <w:color w:val="0E101A"/>
           <w:lang w:eastAsia="en-GB"/>
         </w:rPr>
-        <w:lastRenderedPageBreak/>
         <w:t>Machine Learning Techniques</w:t>
       </w:r>
     </w:p>
@@ -393,14 +1944,14 @@
           <w:numId w:val="6"/>
         </w:numPr>
         <w:rPr>
-          <w:rFonts w:ascii="Times New Roman" w:eastAsia="Times New Roman" w:hAnsi="Times New Roman" w:cs="Times New Roman"/>
+          <w:rFonts w:ascii="Arial" w:eastAsia="Times New Roman" w:hAnsi="Arial" w:cs="Arial"/>
           <w:color w:val="0E101A"/>
           <w:lang w:eastAsia="en-GB"/>
         </w:rPr>
       </w:pPr>
       <w:r>
         <w:rPr>
-          <w:rFonts w:ascii="Times New Roman" w:eastAsia="Times New Roman" w:hAnsi="Times New Roman" w:cs="Times New Roman"/>
+          <w:rFonts w:ascii="Arial" w:eastAsia="Times New Roman" w:hAnsi="Arial" w:cs="Arial"/>
           <w:color w:val="0E101A"/>
           <w:lang w:eastAsia="en-GB"/>
         </w:rPr>
@@ -414,14 +1965,14 @@
           <w:numId w:val="6"/>
         </w:numPr>
         <w:rPr>
-          <w:rFonts w:ascii="Times New Roman" w:eastAsia="Times New Roman" w:hAnsi="Times New Roman" w:cs="Times New Roman"/>
+          <w:rFonts w:ascii="Arial" w:eastAsia="Times New Roman" w:hAnsi="Arial" w:cs="Arial"/>
           <w:color w:val="0E101A"/>
           <w:lang w:eastAsia="en-GB"/>
         </w:rPr>
       </w:pPr>
       <w:r>
         <w:rPr>
-          <w:rFonts w:ascii="Times New Roman" w:eastAsia="Times New Roman" w:hAnsi="Times New Roman" w:cs="Times New Roman"/>
+          <w:rFonts w:ascii="Arial" w:eastAsia="Times New Roman" w:hAnsi="Arial" w:cs="Arial"/>
           <w:color w:val="0E101A"/>
           <w:lang w:eastAsia="en-GB"/>
         </w:rPr>
@@ -435,14 +1986,14 @@
           <w:numId w:val="6"/>
         </w:numPr>
         <w:rPr>
-          <w:rFonts w:ascii="Times New Roman" w:eastAsia="Times New Roman" w:hAnsi="Times New Roman" w:cs="Times New Roman"/>
+          <w:rFonts w:ascii="Arial" w:eastAsia="Times New Roman" w:hAnsi="Arial" w:cs="Arial"/>
           <w:color w:val="0E101A"/>
           <w:lang w:eastAsia="en-GB"/>
         </w:rPr>
       </w:pPr>
       <w:r>
         <w:rPr>
-          <w:rFonts w:ascii="Times New Roman" w:eastAsia="Times New Roman" w:hAnsi="Times New Roman" w:cs="Times New Roman"/>
+          <w:rFonts w:ascii="Arial" w:eastAsia="Times New Roman" w:hAnsi="Arial" w:cs="Arial"/>
           <w:color w:val="0E101A"/>
           <w:lang w:eastAsia="en-GB"/>
         </w:rPr>
@@ -456,14 +2007,14 @@
           <w:numId w:val="7"/>
         </w:numPr>
         <w:rPr>
-          <w:rFonts w:ascii="Times New Roman" w:eastAsia="Times New Roman" w:hAnsi="Times New Roman" w:cs="Times New Roman"/>
+          <w:rFonts w:ascii="Arial" w:eastAsia="Times New Roman" w:hAnsi="Arial" w:cs="Arial"/>
           <w:color w:val="0E101A"/>
           <w:lang w:eastAsia="en-GB"/>
         </w:rPr>
       </w:pPr>
       <w:r>
         <w:rPr>
-          <w:rFonts w:ascii="Times New Roman" w:eastAsia="Times New Roman" w:hAnsi="Times New Roman" w:cs="Times New Roman"/>
+          <w:rFonts w:ascii="Arial" w:eastAsia="Times New Roman" w:hAnsi="Arial" w:cs="Arial"/>
           <w:color w:val="0E101A"/>
           <w:lang w:eastAsia="en-GB"/>
         </w:rPr>
@@ -477,59 +2028,86 @@
           <w:numId w:val="7"/>
         </w:numPr>
         <w:rPr>
-          <w:rFonts w:ascii="Times New Roman" w:eastAsia="Times New Roman" w:hAnsi="Times New Roman" w:cs="Times New Roman"/>
+          <w:rFonts w:ascii="Arial" w:eastAsia="Times New Roman" w:hAnsi="Arial" w:cs="Arial"/>
           <w:color w:val="0E101A"/>
           <w:lang w:eastAsia="en-GB"/>
         </w:rPr>
       </w:pPr>
       <w:r>
         <w:rPr>
-          <w:rFonts w:ascii="Times New Roman" w:eastAsia="Times New Roman" w:hAnsi="Times New Roman" w:cs="Times New Roman"/>
+          <w:rFonts w:ascii="Arial" w:eastAsia="Times New Roman" w:hAnsi="Arial" w:cs="Arial"/>
           <w:color w:val="0E101A"/>
           <w:lang w:eastAsia="en-GB"/>
         </w:rPr>
         <w:t>Publishing and visualising final reports.</w:t>
       </w:r>
     </w:p>
-    <w:p/>
+    <w:p>
+      <w:pPr>
+        <w:rPr>
+          <w:rFonts w:ascii="Arial" w:hAnsi="Arial" w:cs="Arial"/>
+        </w:rPr>
+      </w:pPr>
+    </w:p>
     <w:p>
       <w:pPr>
         <w:pStyle w:val="Heading3"/>
         <w:rPr>
+          <w:rFonts w:ascii="Arial" w:eastAsia="Times New Roman" w:hAnsi="Arial" w:cs="Arial"/>
+          <w:b/>
+          <w:bCs/>
+          <w:sz w:val="36"/>
+          <w:szCs w:val="36"/>
+          <w:u w:val="single"/>
+          <w:lang w:eastAsia="en-GB"/>
+        </w:rPr>
+      </w:pPr>
+      <w:bookmarkStart w:id="6" w:name="_Toc74325667"/>
+      <w:bookmarkStart w:id="7" w:name="_Toc74327792"/>
+      <w:r>
+        <w:rPr>
+          <w:rFonts w:ascii="Arial" w:eastAsia="Times New Roman" w:hAnsi="Arial" w:cs="Arial"/>
+          <w:b/>
+          <w:bCs/>
+          <w:sz w:val="36"/>
+          <w:szCs w:val="36"/>
+          <w:u w:val="single"/>
+          <w:lang w:eastAsia="en-GB"/>
+        </w:rPr>
+        <w:t>The project objectives</w:t>
+      </w:r>
+      <w:bookmarkEnd w:id="6"/>
+      <w:bookmarkEnd w:id="7"/>
+      <w:r>
+        <w:rPr>
+          <w:rFonts w:ascii="Arial" w:eastAsia="Times New Roman" w:hAnsi="Arial" w:cs="Arial"/>
+          <w:b/>
+          <w:bCs/>
+          <w:sz w:val="36"/>
+          <w:szCs w:val="36"/>
+          <w:u w:val="single"/>
+          <w:lang w:eastAsia="en-GB"/>
+        </w:rPr>
+        <w:t xml:space="preserve"> </w:t>
+      </w:r>
+    </w:p>
+    <w:p>
+      <w:pPr>
+        <w:rPr>
+          <w:rFonts w:ascii="Arial" w:hAnsi="Arial" w:cs="Arial"/>
           <w:lang w:val="en-US"/>
         </w:rPr>
       </w:pPr>
-    </w:p>
-    <w:p>
-      <w:pPr>
-        <w:pStyle w:val="Heading3"/>
-      </w:pPr>
-      <w:r>
-        <w:t xml:space="preserve">The project objectives </w:t>
-      </w:r>
-    </w:p>
-    <w:p>
-      <w:pPr>
-        <w:pStyle w:val="Heading3"/>
-        <w:rPr>
+      <w:r>
+        <w:rPr>
+          <w:rFonts w:ascii="Arial" w:hAnsi="Arial" w:cs="Arial"/>
           <w:lang w:val="en-US"/>
         </w:rPr>
-      </w:pPr>
-    </w:p>
-    <w:p>
-      <w:pPr>
-        <w:rPr>
-          <w:lang w:val="en-US"/>
-        </w:rPr>
-      </w:pPr>
-      <w:r>
-        <w:rPr>
-          <w:lang w:val="en-US"/>
-        </w:rPr>
         <w:tab/>
       </w:r>
       <w:r>
         <w:rPr>
+          <w:rFonts w:ascii="Arial" w:hAnsi="Arial" w:cs="Arial"/>
           <w:lang w:val="en-US"/>
         </w:rPr>
         <w:tab/>
@@ -542,14 +2120,14 @@
           <w:numId w:val="8"/>
         </w:numPr>
         <w:rPr>
-          <w:rFonts w:ascii="Times New Roman" w:eastAsia="Times New Roman" w:hAnsi="Times New Roman" w:cs="Times New Roman"/>
+          <w:rFonts w:ascii="Arial" w:eastAsia="Times New Roman" w:hAnsi="Arial" w:cs="Arial"/>
           <w:color w:val="0E101A"/>
           <w:lang w:eastAsia="en-GB"/>
         </w:rPr>
       </w:pPr>
       <w:r>
         <w:rPr>
-          <w:rFonts w:ascii="Times New Roman" w:eastAsia="Times New Roman" w:hAnsi="Times New Roman" w:cs="Times New Roman"/>
+          <w:rFonts w:ascii="Arial" w:eastAsia="Times New Roman" w:hAnsi="Arial" w:cs="Arial"/>
           <w:color w:val="0E101A"/>
           <w:lang w:eastAsia="en-GB"/>
         </w:rPr>
@@ -563,14 +2141,14 @@
           <w:numId w:val="8"/>
         </w:numPr>
         <w:rPr>
-          <w:rFonts w:ascii="Times New Roman" w:eastAsia="Times New Roman" w:hAnsi="Times New Roman" w:cs="Times New Roman"/>
+          <w:rFonts w:ascii="Arial" w:eastAsia="Times New Roman" w:hAnsi="Arial" w:cs="Arial"/>
           <w:color w:val="0E101A"/>
           <w:lang w:eastAsia="en-GB"/>
         </w:rPr>
       </w:pPr>
       <w:r>
         <w:rPr>
-          <w:rFonts w:ascii="Times New Roman" w:eastAsia="Times New Roman" w:hAnsi="Times New Roman" w:cs="Times New Roman"/>
+          <w:rFonts w:ascii="Arial" w:eastAsia="Times New Roman" w:hAnsi="Arial" w:cs="Arial"/>
           <w:color w:val="0E101A"/>
           <w:lang w:eastAsia="en-GB"/>
         </w:rPr>
@@ -584,14 +2162,14 @@
           <w:numId w:val="8"/>
         </w:numPr>
         <w:rPr>
-          <w:rFonts w:ascii="Times New Roman" w:eastAsia="Times New Roman" w:hAnsi="Times New Roman" w:cs="Times New Roman"/>
+          <w:rFonts w:ascii="Arial" w:eastAsia="Times New Roman" w:hAnsi="Arial" w:cs="Arial"/>
           <w:color w:val="0E101A"/>
           <w:lang w:eastAsia="en-GB"/>
         </w:rPr>
       </w:pPr>
       <w:r>
         <w:rPr>
-          <w:rFonts w:ascii="Times New Roman" w:eastAsia="Times New Roman" w:hAnsi="Times New Roman" w:cs="Times New Roman"/>
+          <w:rFonts w:ascii="Arial" w:eastAsia="Times New Roman" w:hAnsi="Arial" w:cs="Arial"/>
           <w:color w:val="0E101A"/>
           <w:lang w:eastAsia="en-GB"/>
         </w:rPr>
@@ -601,7 +2179,7 @@
     <w:p>
       <w:pPr>
         <w:rPr>
-          <w:rFonts w:ascii="Times New Roman" w:eastAsia="Times New Roman" w:hAnsi="Times New Roman" w:cs="Times New Roman"/>
+          <w:rFonts w:ascii="Arial" w:eastAsia="Times New Roman" w:hAnsi="Arial" w:cs="Arial"/>
           <w:color w:val="0E101A"/>
           <w:lang w:eastAsia="en-GB"/>
         </w:rPr>
@@ -610,7 +2188,7 @@
     <w:p>
       <w:pPr>
         <w:rPr>
-          <w:rFonts w:ascii="Times New Roman" w:eastAsia="Times New Roman" w:hAnsi="Times New Roman" w:cs="Times New Roman"/>
+          <w:rFonts w:ascii="Arial" w:eastAsia="Times New Roman" w:hAnsi="Arial" w:cs="Arial"/>
           <w:color w:val="0E101A"/>
           <w:lang w:eastAsia="en-GB"/>
         </w:rPr>
@@ -619,15 +2197,50 @@
     <w:p>
       <w:pPr>
         <w:pStyle w:val="Heading3"/>
-      </w:pPr>
-      <w:r>
-        <w:t xml:space="preserve">How you plan to conduct your research </w:t>
+        <w:rPr>
+          <w:rFonts w:ascii="Arial" w:eastAsia="Times New Roman" w:hAnsi="Arial" w:cs="Arial"/>
+          <w:b/>
+          <w:bCs/>
+          <w:sz w:val="36"/>
+          <w:szCs w:val="36"/>
+          <w:u w:val="single"/>
+          <w:lang w:eastAsia="en-GB"/>
+        </w:rPr>
+      </w:pPr>
+      <w:bookmarkStart w:id="8" w:name="_Toc74325668"/>
+      <w:bookmarkStart w:id="9" w:name="_Toc74327793"/>
+      <w:r>
+        <w:rPr>
+          <w:rFonts w:ascii="Arial" w:eastAsia="Times New Roman" w:hAnsi="Arial" w:cs="Arial"/>
+          <w:b/>
+          <w:bCs/>
+          <w:sz w:val="36"/>
+          <w:szCs w:val="36"/>
+          <w:u w:val="single"/>
+          <w:lang w:eastAsia="en-GB"/>
+        </w:rPr>
+        <w:t>How you plan to conduct your research</w:t>
+      </w:r>
+      <w:bookmarkEnd w:id="8"/>
+      <w:bookmarkEnd w:id="9"/>
+      <w:r>
+        <w:rPr>
+          <w:rFonts w:ascii="Arial" w:eastAsia="Times New Roman" w:hAnsi="Arial" w:cs="Arial"/>
+          <w:b/>
+          <w:bCs/>
+          <w:sz w:val="36"/>
+          <w:szCs w:val="36"/>
+          <w:u w:val="single"/>
+          <w:lang w:eastAsia="en-GB"/>
+        </w:rPr>
+        <w:t xml:space="preserve"> </w:t>
       </w:r>
     </w:p>
     <w:p>
       <w:pPr>
         <w:pStyle w:val="Heading3"/>
         <w:rPr>
+          <w:rFonts w:ascii="Arial" w:hAnsi="Arial" w:cs="Arial"/>
           <w:lang w:val="en-US"/>
         </w:rPr>
       </w:pPr>
@@ -635,11 +2248,13 @@
     <w:p>
       <w:pPr>
         <w:rPr>
+          <w:rFonts w:ascii="Arial" w:hAnsi="Arial" w:cs="Arial"/>
           <w:lang w:val="en-US"/>
         </w:rPr>
       </w:pPr>
       <w:r>
         <w:rPr>
+          <w:rFonts w:ascii="Arial" w:hAnsi="Arial" w:cs="Arial"/>
           <w:lang w:val="en-US"/>
         </w:rPr>
         <w:tab/>
@@ -651,17 +2266,20 @@
         <w:spacing w:before="0" w:beforeAutospacing="0" w:after="0" w:afterAutospacing="0"/>
         <w:ind w:firstLine="360"/>
         <w:rPr>
+          <w:rFonts w:ascii="Arial" w:hAnsi="Arial" w:cs="Arial"/>
           <w:color w:val="0E101A"/>
         </w:rPr>
       </w:pPr>
       <w:r>
         <w:rPr>
+          <w:rFonts w:ascii="Arial" w:hAnsi="Arial" w:cs="Arial"/>
           <w:lang w:val="en-US"/>
         </w:rPr>
         <w:t>T</w:t>
       </w:r>
       <w:r>
         <w:rPr>
+          <w:rFonts w:ascii="Arial" w:hAnsi="Arial" w:cs="Arial"/>
           <w:color w:val="0E101A"/>
         </w:rPr>
         <w:t>his project divided into four tasks </w:t>
@@ -670,7 +2288,7 @@
     <w:p>
       <w:pPr>
         <w:rPr>
-          <w:rFonts w:ascii="Times New Roman" w:eastAsia="Times New Roman" w:hAnsi="Times New Roman" w:cs="Times New Roman"/>
+          <w:rFonts w:ascii="Arial" w:eastAsia="Times New Roman" w:hAnsi="Arial" w:cs="Arial"/>
           <w:color w:val="0E101A"/>
           <w:lang w:eastAsia="en-GB"/>
         </w:rPr>
@@ -683,14 +2301,14 @@
           <w:numId w:val="14"/>
         </w:numPr>
         <w:rPr>
-          <w:rFonts w:ascii="Times New Roman" w:eastAsia="Times New Roman" w:hAnsi="Times New Roman" w:cs="Times New Roman"/>
+          <w:rFonts w:ascii="Arial" w:eastAsia="Times New Roman" w:hAnsi="Arial" w:cs="Arial"/>
           <w:color w:val="0E101A"/>
           <w:lang w:eastAsia="en-GB"/>
         </w:rPr>
       </w:pPr>
       <w:r>
         <w:rPr>
-          <w:rFonts w:ascii="Times New Roman" w:eastAsia="Times New Roman" w:hAnsi="Times New Roman" w:cs="Times New Roman"/>
+          <w:rFonts w:ascii="Arial" w:eastAsia="Times New Roman" w:hAnsi="Arial" w:cs="Arial"/>
           <w:color w:val="0E101A"/>
           <w:lang w:eastAsia="en-GB"/>
         </w:rPr>
@@ -701,7 +2319,7 @@
       <w:pPr>
         <w:ind w:left="720"/>
         <w:rPr>
-          <w:rFonts w:ascii="Times New Roman" w:eastAsia="Times New Roman" w:hAnsi="Times New Roman" w:cs="Times New Roman"/>
+          <w:rFonts w:ascii="Arial" w:eastAsia="Times New Roman" w:hAnsi="Arial" w:cs="Arial"/>
           <w:color w:val="0E101A"/>
           <w:lang w:eastAsia="en-GB"/>
         </w:rPr>
@@ -711,14 +2329,14 @@
       <w:pPr>
         <w:ind w:left="360" w:firstLine="720"/>
         <w:rPr>
-          <w:rFonts w:ascii="Times New Roman" w:eastAsia="Times New Roman" w:hAnsi="Times New Roman" w:cs="Times New Roman"/>
+          <w:rFonts w:ascii="Arial" w:eastAsia="Times New Roman" w:hAnsi="Arial" w:cs="Arial"/>
           <w:color w:val="0E101A"/>
           <w:lang w:eastAsia="en-GB"/>
         </w:rPr>
       </w:pPr>
       <w:r>
         <w:rPr>
-          <w:rFonts w:ascii="Times New Roman" w:eastAsia="Times New Roman" w:hAnsi="Times New Roman" w:cs="Times New Roman"/>
+          <w:rFonts w:ascii="Arial" w:eastAsia="Times New Roman" w:hAnsi="Arial" w:cs="Arial"/>
           <w:color w:val="0E101A"/>
           <w:lang w:eastAsia="en-GB"/>
         </w:rPr>
@@ -732,14 +2350,14 @@
           <w:numId w:val="11"/>
         </w:numPr>
         <w:rPr>
-          <w:rFonts w:ascii="Times New Roman" w:eastAsia="Times New Roman" w:hAnsi="Times New Roman" w:cs="Times New Roman"/>
+          <w:rFonts w:ascii="Arial" w:eastAsia="Times New Roman" w:hAnsi="Arial" w:cs="Arial"/>
           <w:color w:val="0E101A"/>
           <w:lang w:eastAsia="en-GB"/>
         </w:rPr>
       </w:pPr>
       <w:r>
         <w:rPr>
-          <w:rFonts w:ascii="Times New Roman" w:eastAsia="Times New Roman" w:hAnsi="Times New Roman" w:cs="Times New Roman"/>
+          <w:rFonts w:ascii="Arial" w:eastAsia="Times New Roman" w:hAnsi="Arial" w:cs="Arial"/>
           <w:color w:val="0E101A"/>
           <w:lang w:eastAsia="en-GB"/>
         </w:rPr>
@@ -750,7 +2368,7 @@
       <w:pPr>
         <w:ind w:left="360" w:firstLine="720"/>
         <w:rPr>
-          <w:rFonts w:ascii="Times New Roman" w:eastAsia="Times New Roman" w:hAnsi="Times New Roman" w:cs="Times New Roman"/>
+          <w:rFonts w:ascii="Arial" w:eastAsia="Times New Roman" w:hAnsi="Arial" w:cs="Arial"/>
           <w:color w:val="0E101A"/>
           <w:lang w:eastAsia="en-GB"/>
         </w:rPr>
@@ -760,14 +2378,14 @@
       <w:pPr>
         <w:ind w:left="360" w:firstLine="720"/>
         <w:rPr>
-          <w:rFonts w:ascii="Times New Roman" w:eastAsia="Times New Roman" w:hAnsi="Times New Roman" w:cs="Times New Roman"/>
+          <w:rFonts w:ascii="Arial" w:eastAsia="Times New Roman" w:hAnsi="Arial" w:cs="Arial"/>
           <w:color w:val="0E101A"/>
           <w:lang w:eastAsia="en-GB"/>
         </w:rPr>
       </w:pPr>
       <w:r>
         <w:rPr>
-          <w:rFonts w:ascii="Times New Roman" w:eastAsia="Times New Roman" w:hAnsi="Times New Roman" w:cs="Times New Roman"/>
+          <w:rFonts w:ascii="Arial" w:eastAsia="Times New Roman" w:hAnsi="Arial" w:cs="Arial"/>
           <w:color w:val="0E101A"/>
           <w:lang w:eastAsia="en-GB"/>
         </w:rPr>
@@ -781,14 +2399,14 @@
           <w:numId w:val="12"/>
         </w:numPr>
         <w:rPr>
-          <w:rFonts w:ascii="Times New Roman" w:eastAsia="Times New Roman" w:hAnsi="Times New Roman" w:cs="Times New Roman"/>
+          <w:rFonts w:ascii="Arial" w:eastAsia="Times New Roman" w:hAnsi="Arial" w:cs="Arial"/>
           <w:color w:val="0E101A"/>
           <w:lang w:eastAsia="en-GB"/>
         </w:rPr>
       </w:pPr>
       <w:r>
         <w:rPr>
-          <w:rFonts w:ascii="Times New Roman" w:eastAsia="Times New Roman" w:hAnsi="Times New Roman" w:cs="Times New Roman"/>
+          <w:rFonts w:ascii="Arial" w:eastAsia="Times New Roman" w:hAnsi="Arial" w:cs="Arial"/>
           <w:color w:val="0E101A"/>
           <w:lang w:eastAsia="en-GB"/>
         </w:rPr>
@@ -796,7 +2414,7 @@
       </w:r>
       <w:r>
         <w:rPr>
-          <w:rFonts w:ascii="Times New Roman" w:eastAsia="Times New Roman" w:hAnsi="Times New Roman" w:cs="Times New Roman"/>
+          <w:rFonts w:ascii="Arial" w:eastAsia="Times New Roman" w:hAnsi="Arial" w:cs="Arial"/>
           <w:color w:val="0E101A"/>
           <w:lang w:eastAsia="en-GB"/>
         </w:rPr>
@@ -807,7 +2425,7 @@
       <w:pPr>
         <w:ind w:left="360" w:firstLine="720"/>
         <w:rPr>
-          <w:rFonts w:ascii="Times New Roman" w:eastAsia="Times New Roman" w:hAnsi="Times New Roman" w:cs="Times New Roman"/>
+          <w:rFonts w:ascii="Arial" w:eastAsia="Times New Roman" w:hAnsi="Arial" w:cs="Arial"/>
           <w:color w:val="0E101A"/>
           <w:lang w:eastAsia="en-GB"/>
         </w:rPr>
@@ -817,14 +2435,14 @@
       <w:pPr>
         <w:ind w:left="360" w:firstLine="720"/>
         <w:rPr>
-          <w:rFonts w:ascii="Times New Roman" w:eastAsia="Times New Roman" w:hAnsi="Times New Roman" w:cs="Times New Roman"/>
+          <w:rFonts w:ascii="Arial" w:eastAsia="Times New Roman" w:hAnsi="Arial" w:cs="Arial"/>
           <w:color w:val="0E101A"/>
           <w:lang w:eastAsia="en-GB"/>
         </w:rPr>
       </w:pPr>
       <w:r>
         <w:rPr>
-          <w:rFonts w:ascii="Times New Roman" w:eastAsia="Times New Roman" w:hAnsi="Times New Roman" w:cs="Times New Roman"/>
+          <w:rFonts w:ascii="Arial" w:eastAsia="Times New Roman" w:hAnsi="Arial" w:cs="Arial"/>
           <w:color w:val="0E101A"/>
           <w:lang w:eastAsia="en-GB"/>
         </w:rPr>
@@ -838,14 +2456,14 @@
           <w:numId w:val="13"/>
         </w:numPr>
         <w:rPr>
-          <w:rFonts w:ascii="Times New Roman" w:eastAsia="Times New Roman" w:hAnsi="Times New Roman" w:cs="Times New Roman"/>
+          <w:rFonts w:ascii="Arial" w:eastAsia="Times New Roman" w:hAnsi="Arial" w:cs="Arial"/>
           <w:color w:val="0E101A"/>
           <w:lang w:eastAsia="en-GB"/>
         </w:rPr>
       </w:pPr>
       <w:r>
         <w:rPr>
-          <w:rFonts w:ascii="Times New Roman" w:eastAsia="Times New Roman" w:hAnsi="Times New Roman" w:cs="Times New Roman"/>
+          <w:rFonts w:ascii="Arial" w:eastAsia="Times New Roman" w:hAnsi="Arial" w:cs="Arial"/>
           <w:color w:val="0E101A"/>
           <w:lang w:eastAsia="en-GB"/>
         </w:rPr>
@@ -855,7 +2473,7 @@
     <w:p>
       <w:pPr>
         <w:rPr>
-          <w:rFonts w:ascii="Times New Roman" w:eastAsia="Times New Roman" w:hAnsi="Times New Roman" w:cs="Times New Roman"/>
+          <w:rFonts w:ascii="Arial" w:eastAsia="Times New Roman" w:hAnsi="Arial" w:cs="Arial"/>
           <w:color w:val="0E101A"/>
           <w:lang w:eastAsia="en-GB"/>
         </w:rPr>
@@ -865,14 +2483,14 @@
       <w:pPr>
         <w:ind w:left="360" w:firstLine="720"/>
         <w:rPr>
-          <w:rFonts w:ascii="Times New Roman" w:eastAsia="Times New Roman" w:hAnsi="Times New Roman" w:cs="Times New Roman"/>
+          <w:rFonts w:ascii="Arial" w:eastAsia="Times New Roman" w:hAnsi="Arial" w:cs="Arial"/>
           <w:color w:val="0E101A"/>
           <w:lang w:eastAsia="en-GB"/>
         </w:rPr>
       </w:pPr>
       <w:r>
         <w:rPr>
-          <w:rFonts w:ascii="Times New Roman" w:eastAsia="Times New Roman" w:hAnsi="Times New Roman" w:cs="Times New Roman"/>
+          <w:rFonts w:ascii="Arial" w:eastAsia="Times New Roman" w:hAnsi="Arial" w:cs="Arial"/>
           <w:color w:val="0E101A"/>
           <w:lang w:eastAsia="en-GB"/>
         </w:rPr>
@@ -882,6 +2500,7 @@
     <w:p>
       <w:pPr>
         <w:rPr>
+          <w:rFonts w:ascii="Arial" w:hAnsi="Arial" w:cs="Arial"/>
           <w:lang w:val="en-US"/>
         </w:rPr>
       </w:pPr>
@@ -889,6 +2508,7 @@
     <w:p>
       <w:pPr>
         <w:rPr>
+          <w:rFonts w:ascii="Arial" w:hAnsi="Arial" w:cs="Arial"/>
           <w:lang w:val="en-US"/>
         </w:rPr>
       </w:pPr>
@@ -896,90 +2516,72 @@
     <w:p>
       <w:pPr>
         <w:rPr>
+          <w:rFonts w:ascii="Arial" w:hAnsi="Arial" w:cs="Arial"/>
           <w:lang w:val="en-US"/>
         </w:rPr>
       </w:pPr>
     </w:p>
     <w:p>
       <w:pPr>
-        <w:rPr>
-          <w:lang w:val="en-US"/>
-        </w:rPr>
-      </w:pPr>
-    </w:p>
-    <w:p>
-      <w:pPr>
-        <w:rPr>
-          <w:lang w:val="en-US"/>
-        </w:rPr>
-      </w:pPr>
-    </w:p>
-    <w:p>
-      <w:pPr>
-        <w:rPr>
-          <w:lang w:val="en-US"/>
-        </w:rPr>
-      </w:pPr>
-    </w:p>
-    <w:p>
-      <w:pPr>
-        <w:rPr>
-          <w:lang w:val="en-US"/>
-        </w:rPr>
-      </w:pPr>
-    </w:p>
-    <w:p>
-      <w:pPr>
-        <w:rPr>
-          <w:lang w:val="en-US"/>
-        </w:rPr>
-      </w:pPr>
-    </w:p>
-    <w:p>
-      <w:pPr>
-        <w:rPr>
-          <w:lang w:val="en-US"/>
-        </w:rPr>
-      </w:pPr>
-    </w:p>
-    <w:p>
-      <w:pPr>
         <w:pStyle w:val="Heading3"/>
         <w:rPr>
-          <w:rFonts w:eastAsia="Times New Roman"/>
-          <w:lang w:eastAsia="en-GB"/>
-        </w:rPr>
-      </w:pPr>
-      <w:r>
-        <w:rPr>
-          <w:rFonts w:eastAsia="Times New Roman"/>
-          <w:lang w:eastAsia="en-GB"/>
-        </w:rPr>
-        <w:lastRenderedPageBreak/>
-        <w:t xml:space="preserve">Project plan </w:t>
-      </w:r>
-    </w:p>
-    <w:p>
-      <w:pPr>
-        <w:rPr>
-          <w:lang w:eastAsia="en-GB"/>
-        </w:rPr>
-      </w:pPr>
-    </w:p>
-    <w:p>
-      <w:pPr>
-        <w:rPr>
-          <w:lang w:eastAsia="en-GB"/>
-        </w:rPr>
-      </w:pPr>
-      <w:r>
-        <w:rPr>
+          <w:rFonts w:ascii="Arial" w:eastAsia="Times New Roman" w:hAnsi="Arial" w:cs="Arial"/>
+          <w:b/>
+          <w:bCs/>
+          <w:color w:val="2F5496" w:themeColor="accent1" w:themeShade="BF"/>
+          <w:lang w:eastAsia="en-GB"/>
+        </w:rPr>
+      </w:pPr>
+      <w:bookmarkStart w:id="10" w:name="_Toc74325669"/>
+      <w:bookmarkStart w:id="11" w:name="_Toc74327794"/>
+      <w:r>
+        <w:rPr>
+          <w:rFonts w:ascii="Arial" w:eastAsia="Times New Roman" w:hAnsi="Arial" w:cs="Arial"/>
+          <w:b/>
+          <w:bCs/>
+          <w:color w:val="2F5496" w:themeColor="accent1" w:themeShade="BF"/>
+          <w:lang w:eastAsia="en-GB"/>
+        </w:rPr>
+        <w:t>Project plan</w:t>
+      </w:r>
+      <w:bookmarkEnd w:id="10"/>
+      <w:bookmarkEnd w:id="11"/>
+      <w:r>
+        <w:rPr>
+          <w:rFonts w:ascii="Arial" w:eastAsia="Times New Roman" w:hAnsi="Arial" w:cs="Arial"/>
+          <w:b/>
+          <w:bCs/>
+          <w:color w:val="2F5496" w:themeColor="accent1" w:themeShade="BF"/>
+          <w:lang w:eastAsia="en-GB"/>
+        </w:rPr>
+        <w:t xml:space="preserve"> </w:t>
+      </w:r>
+    </w:p>
+    <w:p>
+      <w:pPr>
+        <w:rPr>
+          <w:rFonts w:ascii="Arial" w:hAnsi="Arial" w:cs="Arial"/>
+          <w:lang w:eastAsia="en-GB"/>
+        </w:rPr>
+      </w:pPr>
+    </w:p>
+    <w:p>
+      <w:pPr>
+        <w:rPr>
+          <w:rFonts w:ascii="Arial" w:hAnsi="Arial" w:cs="Arial"/>
+          <w:lang w:eastAsia="en-GB"/>
+        </w:rPr>
+      </w:pPr>
+      <w:r>
+        <w:rPr>
+          <w:rFonts w:ascii="Arial" w:hAnsi="Arial" w:cs="Arial"/>
           <w:lang w:eastAsia="en-GB"/>
         </w:rPr>
         <w:tab/>
       </w:r>
       <w:r>
         <w:rPr>
+          <w:rFonts w:ascii="Arial" w:hAnsi="Arial" w:cs="Arial"/>
           <w:lang w:eastAsia="en-GB"/>
         </w:rPr>
         <w:tab/>
@@ -989,11 +2591,13 @@
       <w:pPr>
         <w:ind w:firstLine="720"/>
         <w:rPr>
-          <w:lang w:eastAsia="en-GB"/>
-        </w:rPr>
-      </w:pPr>
-      <w:r>
-        <w:rPr>
+          <w:rFonts w:ascii="Arial" w:hAnsi="Arial" w:cs="Arial"/>
+          <w:lang w:eastAsia="en-GB"/>
+        </w:rPr>
+      </w:pPr>
+      <w:r>
+        <w:rPr>
+          <w:rFonts w:ascii="Arial" w:hAnsi="Arial" w:cs="Arial"/>
           <w:lang w:eastAsia="en-GB"/>
         </w:rPr>
         <w:t>This project semester has 14 weeks to complete this project.</w:t>
@@ -1002,6 +2606,7 @@
     <w:p>
       <w:pPr>
         <w:rPr>
+          <w:rFonts w:ascii="Arial" w:hAnsi="Arial" w:cs="Arial"/>
           <w:lang w:eastAsia="en-GB"/>
         </w:rPr>
       </w:pPr>
@@ -1041,7 +2646,7 @@
           <w:p>
             <w:pPr>
               <w:rPr>
-                <w:rFonts w:eastAsia="Times New Roman"/>
+                <w:rFonts w:ascii="Arial" w:eastAsia="Times New Roman" w:hAnsi="Arial" w:cs="Arial"/>
                 <w:b/>
                 <w:bCs/>
                 <w:color w:val="000000"/>
@@ -1051,7 +2656,7 @@
             </w:pPr>
             <w:r>
               <w:rPr>
-                <w:rFonts w:eastAsia="Times New Roman"/>
+                <w:rFonts w:ascii="Arial" w:eastAsia="Times New Roman" w:hAnsi="Arial" w:cs="Arial"/>
                 <w:b/>
                 <w:bCs/>
                 <w:color w:val="000000"/>
@@ -1079,7 +2684,7 @@
             <w:pPr>
               <w:jc w:val="center"/>
               <w:rPr>
-                <w:rFonts w:eastAsia="Times New Roman"/>
+                <w:rFonts w:ascii="Arial" w:eastAsia="Times New Roman" w:hAnsi="Arial" w:cs="Arial"/>
                 <w:b/>
                 <w:bCs/>
                 <w:color w:val="000000"/>
@@ -1089,7 +2694,7 @@
             </w:pPr>
             <w:r>
               <w:rPr>
-                <w:rFonts w:eastAsia="Times New Roman"/>
+                <w:rFonts w:ascii="Arial" w:eastAsia="Times New Roman" w:hAnsi="Arial" w:cs="Arial"/>
                 <w:b/>
                 <w:bCs/>
                 <w:color w:val="000000"/>
@@ -1117,7 +2722,7 @@
             <w:pPr>
               <w:jc w:val="center"/>
               <w:rPr>
-                <w:rFonts w:eastAsia="Times New Roman"/>
+                <w:rFonts w:ascii="Arial" w:eastAsia="Times New Roman" w:hAnsi="Arial" w:cs="Arial"/>
                 <w:b/>
                 <w:bCs/>
                 <w:color w:val="000000"/>
@@ -1127,7 +2732,7 @@
             </w:pPr>
             <w:r>
               <w:rPr>
-                <w:rFonts w:eastAsia="Times New Roman"/>
+                <w:rFonts w:ascii="Arial" w:eastAsia="Times New Roman" w:hAnsi="Arial" w:cs="Arial"/>
                 <w:b/>
                 <w:bCs/>
                 <w:color w:val="000000"/>
@@ -1155,7 +2760,7 @@
             <w:pPr>
               <w:jc w:val="center"/>
               <w:rPr>
-                <w:rFonts w:eastAsia="Times New Roman"/>
+                <w:rFonts w:ascii="Arial" w:eastAsia="Times New Roman" w:hAnsi="Arial" w:cs="Arial"/>
                 <w:b/>
                 <w:bCs/>
                 <w:color w:val="000000"/>
@@ -1165,7 +2770,7 @@
             </w:pPr>
             <w:r>
               <w:rPr>
-                <w:rFonts w:eastAsia="Times New Roman"/>
+                <w:rFonts w:ascii="Arial" w:eastAsia="Times New Roman" w:hAnsi="Arial" w:cs="Arial"/>
                 <w:b/>
                 <w:bCs/>
                 <w:color w:val="000000"/>
@@ -1193,7 +2798,7 @@
             <w:pPr>
               <w:jc w:val="center"/>
               <w:rPr>
-                <w:rFonts w:eastAsia="Times New Roman"/>
+                <w:rFonts w:ascii="Arial" w:eastAsia="Times New Roman" w:hAnsi="Arial" w:cs="Arial"/>
                 <w:b/>
                 <w:bCs/>
                 <w:color w:val="000000"/>
@@ -1203,7 +2808,7 @@
             </w:pPr>
             <w:r>
               <w:rPr>
-                <w:rFonts w:eastAsia="Times New Roman"/>
+                <w:rFonts w:ascii="Arial" w:eastAsia="Times New Roman" w:hAnsi="Arial" w:cs="Arial"/>
                 <w:b/>
                 <w:bCs/>
                 <w:color w:val="000000"/>
@@ -1231,7 +2836,7 @@
             <w:pPr>
               <w:jc w:val="center"/>
               <w:rPr>
-                <w:rFonts w:eastAsia="Times New Roman"/>
+                <w:rFonts w:ascii="Arial" w:eastAsia="Times New Roman" w:hAnsi="Arial" w:cs="Arial"/>
                 <w:b/>
                 <w:bCs/>
                 <w:color w:val="000000"/>
@@ -1241,7 +2846,7 @@
             </w:pPr>
             <w:r>
               <w:rPr>
-                <w:rFonts w:eastAsia="Times New Roman"/>
+                <w:rFonts w:ascii="Arial" w:eastAsia="Times New Roman" w:hAnsi="Arial" w:cs="Arial"/>
                 <w:b/>
                 <w:bCs/>
                 <w:color w:val="000000"/>
@@ -1269,7 +2874,7 @@
             <w:pPr>
               <w:jc w:val="center"/>
               <w:rPr>
-                <w:rFonts w:eastAsia="Times New Roman"/>
+                <w:rFonts w:ascii="Arial" w:eastAsia="Times New Roman" w:hAnsi="Arial" w:cs="Arial"/>
                 <w:b/>
                 <w:bCs/>
                 <w:color w:val="000000"/>
@@ -1279,7 +2884,7 @@
             </w:pPr>
             <w:r>
               <w:rPr>
-                <w:rFonts w:eastAsia="Times New Roman"/>
+                <w:rFonts w:ascii="Arial" w:eastAsia="Times New Roman" w:hAnsi="Arial" w:cs="Arial"/>
                 <w:b/>
                 <w:bCs/>
                 <w:color w:val="000000"/>
@@ -1307,7 +2912,7 @@
             <w:pPr>
               <w:jc w:val="center"/>
               <w:rPr>
-                <w:rFonts w:eastAsia="Times New Roman"/>
+                <w:rFonts w:ascii="Arial" w:eastAsia="Times New Roman" w:hAnsi="Arial" w:cs="Arial"/>
                 <w:b/>
                 <w:bCs/>
                 <w:color w:val="000000"/>
@@ -1317,7 +2922,7 @@
             </w:pPr>
             <w:r>
               <w:rPr>
-                <w:rFonts w:eastAsia="Times New Roman"/>
+                <w:rFonts w:ascii="Arial" w:eastAsia="Times New Roman" w:hAnsi="Arial" w:cs="Arial"/>
                 <w:b/>
                 <w:bCs/>
                 <w:color w:val="000000"/>
@@ -1350,7 +2955,7 @@
             <w:pPr>
               <w:jc w:val="center"/>
               <w:rPr>
-                <w:rFonts w:eastAsia="Times New Roman"/>
+                <w:rFonts w:ascii="Arial" w:eastAsia="Times New Roman" w:hAnsi="Arial" w:cs="Arial"/>
                 <w:color w:val="000000"/>
                 <w:sz w:val="20"/>
                 <w:szCs w:val="20"/>
@@ -1358,7 +2963,7 @@
             </w:pPr>
             <w:r>
               <w:rPr>
-                <w:rFonts w:cs="Arial Unicode MS"/>
+                <w:rFonts w:ascii="Arial" w:hAnsi="Arial" w:cs="Arial"/>
                 <w:color w:val="000000"/>
                 <w:sz w:val="20"/>
                 <w:szCs w:val="20"/>
@@ -1383,13 +2988,13 @@
           <w:p>
             <w:pPr>
               <w:rPr>
-                <w:rFonts w:eastAsia="Times New Roman"/>
+                <w:rFonts w:ascii="Arial" w:eastAsia="Times New Roman" w:hAnsi="Arial" w:cs="Arial"/>
                 <w:color w:val="000000"/>
               </w:rPr>
             </w:pPr>
             <w:r>
               <w:rPr>
-                <w:rFonts w:eastAsia="Times New Roman"/>
+                <w:rFonts w:ascii="Arial" w:eastAsia="Times New Roman" w:hAnsi="Arial" w:cs="Arial"/>
                 <w:color w:val="000000"/>
               </w:rPr>
               <w:t> </w:t>
@@ -1412,13 +3017,13 @@
           <w:p>
             <w:pPr>
               <w:rPr>
-                <w:rFonts w:eastAsia="Times New Roman"/>
+                <w:rFonts w:ascii="Arial" w:eastAsia="Times New Roman" w:hAnsi="Arial" w:cs="Arial"/>
                 <w:color w:val="FFFFFF"/>
               </w:rPr>
             </w:pPr>
             <w:r>
               <w:rPr>
-                <w:rFonts w:eastAsia="Times New Roman"/>
+                <w:rFonts w:ascii="Arial" w:eastAsia="Times New Roman" w:hAnsi="Arial" w:cs="Arial"/>
                 <w:color w:val="FFFFFF"/>
               </w:rPr>
               <w:t> </w:t>
@@ -1441,13 +3046,13 @@
           <w:p>
             <w:pPr>
               <w:rPr>
-                <w:rFonts w:eastAsia="Times New Roman"/>
+                <w:rFonts w:ascii="Arial" w:eastAsia="Times New Roman" w:hAnsi="Arial" w:cs="Arial"/>
                 <w:color w:val="000000"/>
               </w:rPr>
             </w:pPr>
             <w:r>
               <w:rPr>
-                <w:rFonts w:eastAsia="Times New Roman"/>
+                <w:rFonts w:ascii="Arial" w:eastAsia="Times New Roman" w:hAnsi="Arial" w:cs="Arial"/>
                 <w:color w:val="000000"/>
               </w:rPr>
               <w:t> </w:t>
@@ -1470,13 +3075,13 @@
           <w:p>
             <w:pPr>
               <w:rPr>
-                <w:rFonts w:eastAsia="Times New Roman"/>
+                <w:rFonts w:ascii="Arial" w:eastAsia="Times New Roman" w:hAnsi="Arial" w:cs="Arial"/>
                 <w:color w:val="000000"/>
               </w:rPr>
             </w:pPr>
             <w:r>
               <w:rPr>
-                <w:rFonts w:eastAsia="Times New Roman"/>
+                <w:rFonts w:ascii="Arial" w:eastAsia="Times New Roman" w:hAnsi="Arial" w:cs="Arial"/>
                 <w:color w:val="000000"/>
               </w:rPr>
               <w:t> </w:t>
@@ -1499,13 +3104,13 @@
           <w:p>
             <w:pPr>
               <w:rPr>
-                <w:rFonts w:eastAsia="Times New Roman"/>
+                <w:rFonts w:ascii="Arial" w:eastAsia="Times New Roman" w:hAnsi="Arial" w:cs="Arial"/>
                 <w:color w:val="000000"/>
               </w:rPr>
             </w:pPr>
             <w:r>
               <w:rPr>
-                <w:rFonts w:eastAsia="Times New Roman"/>
+                <w:rFonts w:ascii="Arial" w:eastAsia="Times New Roman" w:hAnsi="Arial" w:cs="Arial"/>
                 <w:color w:val="000000"/>
               </w:rPr>
               <w:t> </w:t>
@@ -1528,13 +3133,13 @@
           <w:p>
             <w:pPr>
               <w:rPr>
-                <w:rFonts w:eastAsia="Times New Roman"/>
+                <w:rFonts w:ascii="Arial" w:eastAsia="Times New Roman" w:hAnsi="Arial" w:cs="Arial"/>
                 <w:color w:val="000000"/>
               </w:rPr>
             </w:pPr>
             <w:r>
               <w:rPr>
-                <w:rFonts w:eastAsia="Times New Roman"/>
+                <w:rFonts w:ascii="Arial" w:eastAsia="Times New Roman" w:hAnsi="Arial" w:cs="Arial"/>
                 <w:color w:val="000000"/>
               </w:rPr>
               <w:t> </w:t>
@@ -1557,13 +3162,13 @@
           <w:p>
             <w:pPr>
               <w:rPr>
-                <w:rFonts w:eastAsia="Times New Roman"/>
+                <w:rFonts w:ascii="Arial" w:eastAsia="Times New Roman" w:hAnsi="Arial" w:cs="Arial"/>
                 <w:color w:val="000000"/>
               </w:rPr>
             </w:pPr>
             <w:r>
               <w:rPr>
-                <w:rFonts w:eastAsia="Times New Roman"/>
+                <w:rFonts w:ascii="Arial" w:eastAsia="Times New Roman" w:hAnsi="Arial" w:cs="Arial"/>
                 <w:color w:val="000000"/>
               </w:rPr>
               <w:t> </w:t>
@@ -1592,7 +3197,7 @@
             <w:pPr>
               <w:jc w:val="center"/>
               <w:rPr>
-                <w:rFonts w:eastAsia="Times New Roman"/>
+                <w:rFonts w:ascii="Arial" w:eastAsia="Times New Roman" w:hAnsi="Arial" w:cs="Arial"/>
                 <w:color w:val="000000"/>
                 <w:sz w:val="20"/>
                 <w:szCs w:val="20"/>
@@ -1600,7 +3205,7 @@
             </w:pPr>
             <w:r>
               <w:rPr>
-                <w:rFonts w:cs="Arial Unicode MS"/>
+                <w:rFonts w:ascii="Arial" w:hAnsi="Arial" w:cs="Arial"/>
                 <w:color w:val="000000"/>
                 <w:sz w:val="20"/>
                 <w:szCs w:val="20"/>
@@ -1625,13 +3230,13 @@
           <w:p>
             <w:pPr>
               <w:rPr>
-                <w:rFonts w:eastAsia="Times New Roman"/>
+                <w:rFonts w:ascii="Arial" w:eastAsia="Times New Roman" w:hAnsi="Arial" w:cs="Arial"/>
                 <w:color w:val="000000"/>
               </w:rPr>
             </w:pPr>
             <w:r>
               <w:rPr>
-                <w:rFonts w:eastAsia="Times New Roman"/>
+                <w:rFonts w:ascii="Arial" w:eastAsia="Times New Roman" w:hAnsi="Arial" w:cs="Arial"/>
                 <w:color w:val="000000"/>
               </w:rPr>
               <w:t> </w:t>
@@ -1654,13 +3259,13 @@
           <w:p>
             <w:pPr>
               <w:rPr>
-                <w:rFonts w:eastAsia="Times New Roman"/>
+                <w:rFonts w:ascii="Arial" w:eastAsia="Times New Roman" w:hAnsi="Arial" w:cs="Arial"/>
                 <w:color w:val="000000"/>
               </w:rPr>
             </w:pPr>
             <w:r>
               <w:rPr>
-                <w:rFonts w:eastAsia="Times New Roman"/>
+                <w:rFonts w:ascii="Arial" w:eastAsia="Times New Roman" w:hAnsi="Arial" w:cs="Arial"/>
                 <w:color w:val="000000"/>
               </w:rPr>
               <w:t> </w:t>
@@ -1683,13 +3288,13 @@
           <w:p>
             <w:pPr>
               <w:rPr>
-                <w:rFonts w:eastAsia="Times New Roman"/>
+                <w:rFonts w:ascii="Arial" w:eastAsia="Times New Roman" w:hAnsi="Arial" w:cs="Arial"/>
                 <w:color w:val="000000"/>
               </w:rPr>
             </w:pPr>
             <w:r>
               <w:rPr>
-                <w:rFonts w:eastAsia="Times New Roman"/>
+                <w:rFonts w:ascii="Arial" w:eastAsia="Times New Roman" w:hAnsi="Arial" w:cs="Arial"/>
                 <w:color w:val="000000"/>
               </w:rPr>
               <w:t> </w:t>
@@ -1712,13 +3317,13 @@
           <w:p>
             <w:pPr>
               <w:rPr>
-                <w:rFonts w:eastAsia="Times New Roman"/>
+                <w:rFonts w:ascii="Arial" w:eastAsia="Times New Roman" w:hAnsi="Arial" w:cs="Arial"/>
                 <w:color w:val="000000"/>
               </w:rPr>
             </w:pPr>
             <w:r>
               <w:rPr>
-                <w:rFonts w:eastAsia="Times New Roman"/>
+                <w:rFonts w:ascii="Arial" w:eastAsia="Times New Roman" w:hAnsi="Arial" w:cs="Arial"/>
                 <w:color w:val="000000"/>
               </w:rPr>
               <w:t> </w:t>
@@ -1741,13 +3346,13 @@
           <w:p>
             <w:pPr>
               <w:rPr>
-                <w:rFonts w:eastAsia="Times New Roman"/>
+                <w:rFonts w:ascii="Arial" w:eastAsia="Times New Roman" w:hAnsi="Arial" w:cs="Arial"/>
                 <w:color w:val="000000"/>
               </w:rPr>
             </w:pPr>
             <w:r>
               <w:rPr>
-                <w:rFonts w:eastAsia="Times New Roman"/>
+                <w:rFonts w:ascii="Arial" w:eastAsia="Times New Roman" w:hAnsi="Arial" w:cs="Arial"/>
                 <w:color w:val="000000"/>
               </w:rPr>
               <w:t> </w:t>
@@ -1770,13 +3375,13 @@
           <w:p>
             <w:pPr>
               <w:rPr>
-                <w:rFonts w:eastAsia="Times New Roman"/>
+                <w:rFonts w:ascii="Arial" w:eastAsia="Times New Roman" w:hAnsi="Arial" w:cs="Arial"/>
                 <w:color w:val="000000"/>
               </w:rPr>
             </w:pPr>
             <w:r>
               <w:rPr>
-                <w:rFonts w:eastAsia="Times New Roman"/>
+                <w:rFonts w:ascii="Arial" w:eastAsia="Times New Roman" w:hAnsi="Arial" w:cs="Arial"/>
                 <w:color w:val="000000"/>
               </w:rPr>
               <w:t> </w:t>
@@ -1799,13 +3404,13 @@
           <w:p>
             <w:pPr>
               <w:rPr>
-                <w:rFonts w:eastAsia="Times New Roman"/>
+                <w:rFonts w:ascii="Arial" w:eastAsia="Times New Roman" w:hAnsi="Arial" w:cs="Arial"/>
                 <w:color w:val="000000"/>
               </w:rPr>
             </w:pPr>
             <w:r>
               <w:rPr>
-                <w:rFonts w:eastAsia="Times New Roman"/>
+                <w:rFonts w:ascii="Arial" w:eastAsia="Times New Roman" w:hAnsi="Arial" w:cs="Arial"/>
                 <w:color w:val="000000"/>
               </w:rPr>
               <w:t> </w:t>
@@ -1834,7 +3439,7 @@
             <w:pPr>
               <w:jc w:val="center"/>
               <w:rPr>
-                <w:rFonts w:eastAsia="Times New Roman"/>
+                <w:rFonts w:ascii="Arial" w:eastAsia="Times New Roman" w:hAnsi="Arial" w:cs="Arial"/>
                 <w:color w:val="000000"/>
                 <w:sz w:val="20"/>
                 <w:szCs w:val="20"/>
@@ -1842,7 +3447,7 @@
             </w:pPr>
             <w:r>
               <w:rPr>
-                <w:rFonts w:cs="Arial Unicode MS"/>
+                <w:rFonts w:ascii="Arial" w:hAnsi="Arial" w:cs="Arial"/>
                 <w:color w:val="000000"/>
                 <w:sz w:val="20"/>
                 <w:szCs w:val="20"/>
@@ -1867,13 +3472,13 @@
           <w:p>
             <w:pPr>
               <w:rPr>
-                <w:rFonts w:eastAsia="Times New Roman"/>
+                <w:rFonts w:ascii="Arial" w:eastAsia="Times New Roman" w:hAnsi="Arial" w:cs="Arial"/>
                 <w:color w:val="000000"/>
               </w:rPr>
             </w:pPr>
             <w:r>
               <w:rPr>
-                <w:rFonts w:eastAsia="Times New Roman"/>
+                <w:rFonts w:ascii="Arial" w:eastAsia="Times New Roman" w:hAnsi="Arial" w:cs="Arial"/>
                 <w:color w:val="000000"/>
               </w:rPr>
               <w:t> </w:t>
@@ -1896,13 +3501,13 @@
           <w:p>
             <w:pPr>
               <w:rPr>
-                <w:rFonts w:eastAsia="Times New Roman"/>
+                <w:rFonts w:ascii="Arial" w:eastAsia="Times New Roman" w:hAnsi="Arial" w:cs="Arial"/>
                 <w:color w:val="000000"/>
               </w:rPr>
             </w:pPr>
             <w:r>
               <w:rPr>
-                <w:rFonts w:eastAsia="Times New Roman"/>
+                <w:rFonts w:ascii="Arial" w:eastAsia="Times New Roman" w:hAnsi="Arial" w:cs="Arial"/>
                 <w:color w:val="000000"/>
               </w:rPr>
               <w:t> </w:t>
@@ -1925,13 +3530,13 @@
           <w:p>
             <w:pPr>
               <w:rPr>
-                <w:rFonts w:eastAsia="Times New Roman"/>
+                <w:rFonts w:ascii="Arial" w:eastAsia="Times New Roman" w:hAnsi="Arial" w:cs="Arial"/>
                 <w:color w:val="000000"/>
               </w:rPr>
             </w:pPr>
             <w:r>
               <w:rPr>
-                <w:rFonts w:eastAsia="Times New Roman"/>
+                <w:rFonts w:ascii="Arial" w:eastAsia="Times New Roman" w:hAnsi="Arial" w:cs="Arial"/>
                 <w:color w:val="000000"/>
               </w:rPr>
               <w:t> </w:t>
@@ -1954,13 +3559,13 @@
           <w:p>
             <w:pPr>
               <w:rPr>
-                <w:rFonts w:eastAsia="Times New Roman"/>
+                <w:rFonts w:ascii="Arial" w:eastAsia="Times New Roman" w:hAnsi="Arial" w:cs="Arial"/>
                 <w:color w:val="000000"/>
               </w:rPr>
             </w:pPr>
             <w:r>
               <w:rPr>
-                <w:rFonts w:eastAsia="Times New Roman"/>
+                <w:rFonts w:ascii="Arial" w:eastAsia="Times New Roman" w:hAnsi="Arial" w:cs="Arial"/>
                 <w:color w:val="000000"/>
               </w:rPr>
               <w:t> </w:t>
@@ -1983,13 +3588,13 @@
           <w:p>
             <w:pPr>
               <w:rPr>
-                <w:rFonts w:eastAsia="Times New Roman"/>
+                <w:rFonts w:ascii="Arial" w:eastAsia="Times New Roman" w:hAnsi="Arial" w:cs="Arial"/>
                 <w:color w:val="000000"/>
               </w:rPr>
             </w:pPr>
             <w:r>
               <w:rPr>
-                <w:rFonts w:eastAsia="Times New Roman"/>
+                <w:rFonts w:ascii="Arial" w:eastAsia="Times New Roman" w:hAnsi="Arial" w:cs="Arial"/>
                 <w:color w:val="000000"/>
               </w:rPr>
               <w:t> </w:t>
@@ -2012,13 +3617,13 @@
           <w:p>
             <w:pPr>
               <w:rPr>
-                <w:rFonts w:eastAsia="Times New Roman"/>
+                <w:rFonts w:ascii="Arial" w:eastAsia="Times New Roman" w:hAnsi="Arial" w:cs="Arial"/>
                 <w:color w:val="000000"/>
               </w:rPr>
             </w:pPr>
             <w:r>
               <w:rPr>
-                <w:rFonts w:eastAsia="Times New Roman"/>
+                <w:rFonts w:ascii="Arial" w:eastAsia="Times New Roman" w:hAnsi="Arial" w:cs="Arial"/>
                 <w:color w:val="000000"/>
               </w:rPr>
               <w:t> </w:t>
@@ -2041,13 +3646,13 @@
           <w:p>
             <w:pPr>
               <w:rPr>
-                <w:rFonts w:eastAsia="Times New Roman"/>
+                <w:rFonts w:ascii="Arial" w:eastAsia="Times New Roman" w:hAnsi="Arial" w:cs="Arial"/>
                 <w:color w:val="000000"/>
               </w:rPr>
             </w:pPr>
             <w:r>
               <w:rPr>
-                <w:rFonts w:eastAsia="Times New Roman"/>
+                <w:rFonts w:ascii="Arial" w:eastAsia="Times New Roman" w:hAnsi="Arial" w:cs="Arial"/>
                 <w:color w:val="000000"/>
               </w:rPr>
               <w:t> </w:t>
@@ -2076,7 +3681,7 @@
             <w:pPr>
               <w:jc w:val="center"/>
               <w:rPr>
-                <w:rFonts w:eastAsia="Times New Roman"/>
+                <w:rFonts w:ascii="Arial" w:eastAsia="Times New Roman" w:hAnsi="Arial" w:cs="Arial"/>
                 <w:color w:val="000000"/>
                 <w:sz w:val="20"/>
                 <w:szCs w:val="20"/>
@@ -2084,7 +3689,7 @@
             </w:pPr>
             <w:r>
               <w:rPr>
-                <w:rFonts w:cs="Arial Unicode MS"/>
+                <w:rFonts w:ascii="Arial" w:hAnsi="Arial" w:cs="Arial"/>
                 <w:color w:val="000000"/>
                 <w:sz w:val="20"/>
                 <w:szCs w:val="20"/>
@@ -2109,13 +3714,13 @@
           <w:p>
             <w:pPr>
               <w:rPr>
-                <w:rFonts w:eastAsia="Times New Roman"/>
+                <w:rFonts w:ascii="Arial" w:eastAsia="Times New Roman" w:hAnsi="Arial" w:cs="Arial"/>
                 <w:color w:val="000000"/>
               </w:rPr>
             </w:pPr>
             <w:r>
               <w:rPr>
-                <w:rFonts w:eastAsia="Times New Roman"/>
+                <w:rFonts w:ascii="Arial" w:eastAsia="Times New Roman" w:hAnsi="Arial" w:cs="Arial"/>
                 <w:color w:val="000000"/>
               </w:rPr>
               <w:t> </w:t>
@@ -2138,13 +3743,13 @@
           <w:p>
             <w:pPr>
               <w:rPr>
-                <w:rFonts w:eastAsia="Times New Roman"/>
+                <w:rFonts w:ascii="Arial" w:eastAsia="Times New Roman" w:hAnsi="Arial" w:cs="Arial"/>
                 <w:color w:val="000000"/>
               </w:rPr>
             </w:pPr>
             <w:r>
               <w:rPr>
-                <w:rFonts w:eastAsia="Times New Roman"/>
+                <w:rFonts w:ascii="Arial" w:eastAsia="Times New Roman" w:hAnsi="Arial" w:cs="Arial"/>
                 <w:color w:val="000000"/>
               </w:rPr>
               <w:t> </w:t>
@@ -2167,13 +3772,13 @@
           <w:p>
             <w:pPr>
               <w:rPr>
-                <w:rFonts w:eastAsia="Times New Roman"/>
+                <w:rFonts w:ascii="Arial" w:eastAsia="Times New Roman" w:hAnsi="Arial" w:cs="Arial"/>
                 <w:color w:val="000000"/>
               </w:rPr>
             </w:pPr>
             <w:r>
               <w:rPr>
-                <w:rFonts w:eastAsia="Times New Roman"/>
+                <w:rFonts w:ascii="Arial" w:eastAsia="Times New Roman" w:hAnsi="Arial" w:cs="Arial"/>
                 <w:color w:val="000000"/>
               </w:rPr>
               <w:t> </w:t>
@@ -2196,13 +3801,13 @@
           <w:p>
             <w:pPr>
               <w:rPr>
-                <w:rFonts w:eastAsia="Times New Roman"/>
+                <w:rFonts w:ascii="Arial" w:eastAsia="Times New Roman" w:hAnsi="Arial" w:cs="Arial"/>
                 <w:color w:val="000000"/>
               </w:rPr>
             </w:pPr>
             <w:r>
               <w:rPr>
-                <w:rFonts w:eastAsia="Times New Roman"/>
+                <w:rFonts w:ascii="Arial" w:eastAsia="Times New Roman" w:hAnsi="Arial" w:cs="Arial"/>
                 <w:color w:val="000000"/>
               </w:rPr>
               <w:t> </w:t>
@@ -2225,13 +3830,13 @@
           <w:p>
             <w:pPr>
               <w:rPr>
-                <w:rFonts w:eastAsia="Times New Roman"/>
+                <w:rFonts w:ascii="Arial" w:eastAsia="Times New Roman" w:hAnsi="Arial" w:cs="Arial"/>
                 <w:color w:val="000000"/>
               </w:rPr>
             </w:pPr>
             <w:r>
               <w:rPr>
-                <w:rFonts w:eastAsia="Times New Roman"/>
+                <w:rFonts w:ascii="Arial" w:eastAsia="Times New Roman" w:hAnsi="Arial" w:cs="Arial"/>
                 <w:color w:val="000000"/>
               </w:rPr>
               <w:t> </w:t>
@@ -2254,13 +3859,13 @@
           <w:p>
             <w:pPr>
               <w:rPr>
-                <w:rFonts w:eastAsia="Times New Roman"/>
+                <w:rFonts w:ascii="Arial" w:eastAsia="Times New Roman" w:hAnsi="Arial" w:cs="Arial"/>
                 <w:color w:val="000000"/>
               </w:rPr>
             </w:pPr>
             <w:r>
               <w:rPr>
-                <w:rFonts w:eastAsia="Times New Roman"/>
+                <w:rFonts w:ascii="Arial" w:eastAsia="Times New Roman" w:hAnsi="Arial" w:cs="Arial"/>
                 <w:color w:val="000000"/>
               </w:rPr>
               <w:t> </w:t>
@@ -2283,13 +3888,13 @@
           <w:p>
             <w:pPr>
               <w:rPr>
-                <w:rFonts w:eastAsia="Times New Roman"/>
+                <w:rFonts w:ascii="Arial" w:eastAsia="Times New Roman" w:hAnsi="Arial" w:cs="Arial"/>
                 <w:color w:val="000000"/>
               </w:rPr>
             </w:pPr>
             <w:r>
               <w:rPr>
-                <w:rFonts w:eastAsia="Times New Roman"/>
+                <w:rFonts w:ascii="Arial" w:eastAsia="Times New Roman" w:hAnsi="Arial" w:cs="Arial"/>
                 <w:color w:val="000000"/>
               </w:rPr>
               <w:t> </w:t>
@@ -2318,7 +3923,7 @@
             <w:pPr>
               <w:jc w:val="center"/>
               <w:rPr>
-                <w:rFonts w:eastAsia="Times New Roman"/>
+                <w:rFonts w:ascii="Arial" w:eastAsia="Times New Roman" w:hAnsi="Arial" w:cs="Arial"/>
                 <w:color w:val="000000"/>
                 <w:sz w:val="20"/>
                 <w:szCs w:val="20"/>
@@ -2326,7 +3931,7 @@
             </w:pPr>
             <w:r>
               <w:rPr>
-                <w:rFonts w:cs="Arial Unicode MS"/>
+                <w:rFonts w:ascii="Arial" w:hAnsi="Arial" w:cs="Arial"/>
                 <w:color w:val="000000"/>
                 <w:sz w:val="20"/>
                 <w:szCs w:val="20"/>
@@ -2351,13 +3956,13 @@
           <w:p>
             <w:pPr>
               <w:rPr>
-                <w:rFonts w:eastAsia="Times New Roman"/>
+                <w:rFonts w:ascii="Arial" w:eastAsia="Times New Roman" w:hAnsi="Arial" w:cs="Arial"/>
                 <w:color w:val="000000"/>
               </w:rPr>
             </w:pPr>
             <w:r>
               <w:rPr>
-                <w:rFonts w:eastAsia="Times New Roman"/>
+                <w:rFonts w:ascii="Arial" w:eastAsia="Times New Roman" w:hAnsi="Arial" w:cs="Arial"/>
                 <w:color w:val="000000"/>
               </w:rPr>
               <w:t> </w:t>
@@ -2380,13 +3985,13 @@
           <w:p>
             <w:pPr>
               <w:rPr>
-                <w:rFonts w:eastAsia="Times New Roman"/>
+                <w:rFonts w:ascii="Arial" w:eastAsia="Times New Roman" w:hAnsi="Arial" w:cs="Arial"/>
                 <w:color w:val="000000"/>
               </w:rPr>
             </w:pPr>
             <w:r>
               <w:rPr>
-                <w:rFonts w:eastAsia="Times New Roman"/>
+                <w:rFonts w:ascii="Arial" w:eastAsia="Times New Roman" w:hAnsi="Arial" w:cs="Arial"/>
                 <w:color w:val="000000"/>
               </w:rPr>
               <w:t> </w:t>
@@ -2409,13 +4014,13 @@
           <w:p>
             <w:pPr>
               <w:rPr>
-                <w:rFonts w:eastAsia="Times New Roman"/>
+                <w:rFonts w:ascii="Arial" w:eastAsia="Times New Roman" w:hAnsi="Arial" w:cs="Arial"/>
                 <w:color w:val="000000"/>
               </w:rPr>
             </w:pPr>
             <w:r>
               <w:rPr>
-                <w:rFonts w:eastAsia="Times New Roman"/>
+                <w:rFonts w:ascii="Arial" w:eastAsia="Times New Roman" w:hAnsi="Arial" w:cs="Arial"/>
                 <w:color w:val="000000"/>
               </w:rPr>
               <w:t> </w:t>
@@ -2438,13 +4043,13 @@
           <w:p>
             <w:pPr>
               <w:rPr>
-                <w:rFonts w:eastAsia="Times New Roman"/>
+                <w:rFonts w:ascii="Arial" w:eastAsia="Times New Roman" w:hAnsi="Arial" w:cs="Arial"/>
                 <w:color w:val="000000"/>
               </w:rPr>
             </w:pPr>
             <w:r>
               <w:rPr>
-                <w:rFonts w:eastAsia="Times New Roman"/>
+                <w:rFonts w:ascii="Arial" w:eastAsia="Times New Roman" w:hAnsi="Arial" w:cs="Arial"/>
                 <w:color w:val="000000"/>
               </w:rPr>
               <w:t> </w:t>
@@ -2467,13 +4072,13 @@
           <w:p>
             <w:pPr>
               <w:rPr>
-                <w:rFonts w:eastAsia="Times New Roman"/>
+                <w:rFonts w:ascii="Arial" w:eastAsia="Times New Roman" w:hAnsi="Arial" w:cs="Arial"/>
                 <w:color w:val="000000"/>
               </w:rPr>
             </w:pPr>
             <w:r>
               <w:rPr>
-                <w:rFonts w:eastAsia="Times New Roman"/>
+                <w:rFonts w:ascii="Arial" w:eastAsia="Times New Roman" w:hAnsi="Arial" w:cs="Arial"/>
                 <w:color w:val="000000"/>
               </w:rPr>
               <w:t> </w:t>
@@ -2496,13 +4101,13 @@
           <w:p>
             <w:pPr>
               <w:rPr>
-                <w:rFonts w:eastAsia="Times New Roman"/>
+                <w:rFonts w:ascii="Arial" w:eastAsia="Times New Roman" w:hAnsi="Arial" w:cs="Arial"/>
                 <w:color w:val="000000"/>
               </w:rPr>
             </w:pPr>
             <w:r>
               <w:rPr>
-                <w:rFonts w:eastAsia="Times New Roman"/>
+                <w:rFonts w:ascii="Arial" w:eastAsia="Times New Roman" w:hAnsi="Arial" w:cs="Arial"/>
                 <w:color w:val="000000"/>
               </w:rPr>
               <w:t> </w:t>
@@ -2525,13 +4130,13 @@
           <w:p>
             <w:pPr>
               <w:rPr>
-                <w:rFonts w:eastAsia="Times New Roman"/>
+                <w:rFonts w:ascii="Arial" w:eastAsia="Times New Roman" w:hAnsi="Arial" w:cs="Arial"/>
                 <w:color w:val="000000"/>
               </w:rPr>
             </w:pPr>
             <w:r>
               <w:rPr>
-                <w:rFonts w:eastAsia="Times New Roman"/>
+                <w:rFonts w:ascii="Arial" w:eastAsia="Times New Roman" w:hAnsi="Arial" w:cs="Arial"/>
                 <w:color w:val="000000"/>
               </w:rPr>
               <w:t> </w:t>
@@ -2544,7 +4149,7 @@
       <w:pPr>
         <w:spacing w:before="100" w:beforeAutospacing="1" w:after="100" w:afterAutospacing="1"/>
         <w:rPr>
-          <w:rFonts w:ascii="Calibri" w:eastAsia="Times New Roman" w:hAnsi="Calibri" w:cs="Calibri"/>
+          <w:rFonts w:ascii="Arial" w:eastAsia="Times New Roman" w:hAnsi="Arial" w:cs="Arial"/>
           <w:lang w:eastAsia="en-GB"/>
         </w:rPr>
       </w:pPr>
@@ -2553,7 +4158,7 @@
       <w:pPr>
         <w:spacing w:before="100" w:beforeAutospacing="1" w:after="100" w:afterAutospacing="1"/>
         <w:rPr>
-          <w:rFonts w:ascii="Calibri" w:eastAsia="Times New Roman" w:hAnsi="Calibri" w:cs="Calibri"/>
+          <w:rFonts w:ascii="Arial" w:eastAsia="Times New Roman" w:hAnsi="Arial" w:cs="Arial"/>
           <w:lang w:eastAsia="en-GB"/>
         </w:rPr>
       </w:pPr>
@@ -2562,22 +4167,49 @@
       <w:pPr>
         <w:pStyle w:val="Heading3"/>
         <w:rPr>
-          <w:rFonts w:eastAsia="Times New Roman"/>
-          <w:lang w:eastAsia="en-GB"/>
-        </w:rPr>
-      </w:pPr>
-      <w:r>
-        <w:rPr>
-          <w:rFonts w:eastAsia="Times New Roman"/>
-          <w:lang w:eastAsia="en-GB"/>
-        </w:rPr>
-        <w:t xml:space="preserve">References/ Bibliography </w:t>
+          <w:rFonts w:ascii="Arial" w:eastAsia="Times New Roman" w:hAnsi="Arial" w:cs="Arial"/>
+          <w:b/>
+          <w:bCs/>
+          <w:sz w:val="36"/>
+          <w:szCs w:val="36"/>
+          <w:u w:val="single"/>
+          <w:lang w:eastAsia="en-GB"/>
+        </w:rPr>
+      </w:pPr>
+      <w:bookmarkStart w:id="12" w:name="_Toc74325670"/>
+      <w:bookmarkStart w:id="13" w:name="_Toc74327795"/>
+      <w:r>
+        <w:rPr>
+          <w:rFonts w:ascii="Arial" w:eastAsia="Times New Roman" w:hAnsi="Arial" w:cs="Arial"/>
+          <w:b/>
+          <w:bCs/>
+          <w:sz w:val="36"/>
+          <w:szCs w:val="36"/>
+          <w:u w:val="single"/>
+          <w:lang w:eastAsia="en-GB"/>
+        </w:rPr>
+        <w:t>References/ Bibliography</w:t>
+      </w:r>
+      <w:bookmarkEnd w:id="12"/>
+      <w:bookmarkEnd w:id="13"/>
+      <w:r>
+        <w:rPr>
+          <w:rFonts w:ascii="Arial" w:eastAsia="Times New Roman" w:hAnsi="Arial" w:cs="Arial"/>
+          <w:b/>
+          <w:bCs/>
+          <w:sz w:val="36"/>
+          <w:szCs w:val="36"/>
+          <w:u w:val="single"/>
+          <w:lang w:eastAsia="en-GB"/>
+        </w:rPr>
+        <w:t xml:space="preserve"> </w:t>
       </w:r>
     </w:p>
     <w:p>
       <w:pPr>
         <w:pStyle w:val="Heading2"/>
         <w:rPr>
+          <w:rFonts w:ascii="Arial" w:hAnsi="Arial" w:cs="Arial"/>
           <w:lang w:val="en-US"/>
         </w:rPr>
       </w:pPr>
@@ -2585,11 +4217,13 @@
     <w:p>
       <w:pPr>
         <w:rPr>
+          <w:rFonts w:ascii="Arial" w:hAnsi="Arial" w:cs="Arial"/>
           <w:lang w:val="en-US"/>
         </w:rPr>
       </w:pPr>
       <w:r>
         <w:rPr>
+          <w:rFonts w:ascii="Arial" w:hAnsi="Arial" w:cs="Arial"/>
           <w:lang w:val="en-US"/>
         </w:rPr>
         <w:tab/>
@@ -2599,6 +4233,7 @@
     <w:p>
       <w:pPr>
         <w:rPr>
+          <w:rFonts w:ascii="Arial" w:hAnsi="Arial" w:cs="Arial"/>
           <w:lang w:val="en-US"/>
         </w:rPr>
       </w:pPr>
@@ -2606,6 +4241,7 @@
     <w:p>
       <w:pPr>
         <w:rPr>
+          <w:rFonts w:ascii="Arial" w:hAnsi="Arial" w:cs="Arial"/>
           <w:lang w:val="en-US"/>
         </w:rPr>
       </w:pPr>
@@ -2618,13 +4254,13 @@
           <w:numId w:val="14"/>
         </w:numPr>
         <w:rPr>
-          <w:rFonts w:ascii="Times New Roman" w:eastAsia="Times New Roman" w:hAnsi="Times New Roman" w:cs="Times New Roman"/>
-          <w:lang w:eastAsia="en-GB"/>
-        </w:rPr>
-      </w:pPr>
-      <w:r>
-        <w:rPr>
-          <w:rFonts w:ascii="Open Sans" w:eastAsia="Times New Roman" w:hAnsi="Open Sans" w:cs="Open Sans"/>
+          <w:rFonts w:ascii="Arial" w:eastAsia="Times New Roman" w:hAnsi="Arial" w:cs="Arial"/>
+          <w:lang w:eastAsia="en-GB"/>
+        </w:rPr>
+      </w:pPr>
+      <w:r>
+        <w:rPr>
+          <w:rFonts w:ascii="Arial" w:eastAsia="Times New Roman" w:hAnsi="Arial" w:cs="Arial"/>
           <w:color w:val="000000"/>
           <w:sz w:val="20"/>
           <w:szCs w:val="20"/>
@@ -2635,7 +4271,7 @@
       </w:r>
       <w:r>
         <w:rPr>
-          <w:rFonts w:ascii="Open Sans" w:eastAsia="Times New Roman" w:hAnsi="Open Sans" w:cs="Open Sans"/>
+          <w:rFonts w:ascii="Arial" w:eastAsia="Times New Roman" w:hAnsi="Arial" w:cs="Arial"/>
           <w:i/>
           <w:iCs/>
           <w:color w:val="000000"/>
@@ -2648,7 +4284,7 @@
       </w:r>
       <w:r>
         <w:rPr>
-          <w:rFonts w:ascii="Open Sans" w:eastAsia="Times New Roman" w:hAnsi="Open Sans" w:cs="Open Sans"/>
+          <w:rFonts w:ascii="Arial" w:eastAsia="Times New Roman" w:hAnsi="Arial" w:cs="Arial"/>
           <w:color w:val="000000"/>
           <w:sz w:val="20"/>
           <w:szCs w:val="20"/>
@@ -2657,6 +4293,16 @@
         </w:rPr>
         <w:t>. 9th ed. [Place of publication not identified]: Pearson Education Limited.</w:t>
       </w:r>
+    </w:p>
+    <w:p>
+      <w:pPr>
+        <w:pStyle w:val="ListParagraph"/>
+        <w:ind w:left="1440"/>
+        <w:rPr>
+          <w:rFonts w:ascii="Arial" w:eastAsia="Times New Roman" w:hAnsi="Arial" w:cs="Arial"/>
+          <w:lang w:eastAsia="en-GB"/>
+        </w:rPr>
+      </w:pPr>
     </w:p>
     <w:p>
       <w:pPr>
@@ -2666,14 +4312,14 @@
           <w:numId w:val="14"/>
         </w:numPr>
         <w:rPr>
-          <w:rFonts w:ascii="Times New Roman" w:eastAsia="Times New Roman" w:hAnsi="Times New Roman" w:cs="Times New Roman"/>
+          <w:rFonts w:ascii="Arial" w:eastAsia="Times New Roman" w:hAnsi="Arial" w:cs="Arial"/>
           <w:lang w:eastAsia="en-GB"/>
         </w:rPr>
       </w:pPr>
       <w:proofErr w:type="spellStart"/>
       <w:r>
         <w:rPr>
-          <w:rFonts w:ascii="Open Sans" w:eastAsia="Times New Roman" w:hAnsi="Open Sans" w:cs="Open Sans"/>
+          <w:rFonts w:ascii="Arial" w:eastAsia="Times New Roman" w:hAnsi="Arial" w:cs="Arial"/>
           <w:color w:val="000000"/>
           <w:sz w:val="20"/>
           <w:szCs w:val="20"/>
@@ -2685,7 +4331,7 @@
       <w:proofErr w:type="spellEnd"/>
       <w:r>
         <w:rPr>
-          <w:rFonts w:ascii="Open Sans" w:eastAsia="Times New Roman" w:hAnsi="Open Sans" w:cs="Open Sans"/>
+          <w:rFonts w:ascii="Arial" w:eastAsia="Times New Roman" w:hAnsi="Arial" w:cs="Arial"/>
           <w:color w:val="000000"/>
           <w:sz w:val="20"/>
           <w:szCs w:val="20"/>
@@ -2696,7 +4342,7 @@
       </w:r>
       <w:r>
         <w:rPr>
-          <w:rFonts w:ascii="Open Sans" w:eastAsia="Times New Roman" w:hAnsi="Open Sans" w:cs="Open Sans"/>
+          <w:rFonts w:ascii="Arial" w:eastAsia="Times New Roman" w:hAnsi="Arial" w:cs="Arial"/>
           <w:i/>
           <w:iCs/>
           <w:color w:val="000000"/>
@@ -2709,7 +4355,7 @@
       </w:r>
       <w:r>
         <w:rPr>
-          <w:rFonts w:ascii="Open Sans" w:eastAsia="Times New Roman" w:hAnsi="Open Sans" w:cs="Open Sans"/>
+          <w:rFonts w:ascii="Arial" w:eastAsia="Times New Roman" w:hAnsi="Arial" w:cs="Arial"/>
           <w:color w:val="000000"/>
           <w:sz w:val="20"/>
           <w:szCs w:val="20"/>
@@ -2721,7 +4367,7 @@
       <w:proofErr w:type="spellStart"/>
       <w:r>
         <w:rPr>
-          <w:rFonts w:ascii="Open Sans" w:eastAsia="Times New Roman" w:hAnsi="Open Sans" w:cs="Open Sans"/>
+          <w:rFonts w:ascii="Arial" w:eastAsia="Times New Roman" w:hAnsi="Arial" w:cs="Arial"/>
           <w:color w:val="000000"/>
           <w:sz w:val="20"/>
           <w:szCs w:val="20"/>
@@ -2733,7 +4379,7 @@
       <w:proofErr w:type="spellEnd"/>
       <w:r>
         <w:rPr>
-          <w:rFonts w:ascii="Open Sans" w:eastAsia="Times New Roman" w:hAnsi="Open Sans" w:cs="Open Sans"/>
+          <w:rFonts w:ascii="Arial" w:eastAsia="Times New Roman" w:hAnsi="Arial" w:cs="Arial"/>
           <w:color w:val="000000"/>
           <w:sz w:val="20"/>
           <w:szCs w:val="20"/>
@@ -2748,21 +4394,22 @@
         <w:pStyle w:val="ListParagraph"/>
         <w:ind w:left="1440"/>
         <w:rPr>
-          <w:rFonts w:ascii="Times New Roman" w:eastAsia="Times New Roman" w:hAnsi="Times New Roman" w:cs="Times New Roman"/>
-          <w:lang w:eastAsia="en-GB"/>
-        </w:rPr>
-      </w:pPr>
-    </w:p>
-    <w:p>
-      <w:pPr>
-        <w:rPr>
+          <w:rFonts w:ascii="Arial" w:eastAsia="Times New Roman" w:hAnsi="Arial" w:cs="Arial"/>
+          <w:lang w:eastAsia="en-GB"/>
+        </w:rPr>
+      </w:pPr>
+    </w:p>
+    <w:p>
+      <w:pPr>
+        <w:rPr>
+          <w:rFonts w:ascii="Arial" w:hAnsi="Arial" w:cs="Arial"/>
           <w:lang w:val="en-US"/>
         </w:rPr>
       </w:pPr>
     </w:p>
     <w:sectPr>
-      <w:footerReference w:type="even" r:id="rId7"/>
-      <w:footerReference w:type="default" r:id="rId8"/>
+      <w:footerReference w:type="even" r:id="rId8"/>
+      <w:footerReference w:type="default" r:id="rId9"/>
       <w:pgSz w:w="11906" w:h="16838"/>
       <w:pgMar w:top="1440" w:right="1440" w:bottom="1440" w:left="1440" w:header="708" w:footer="708" w:gutter="0"/>
       <w:cols w:space="708"/>
@@ -2804,6 +4451,11 @@
         <w:docPartUnique/>
       </w:docPartObj>
     </w:sdtPr>
+    <w:sdtEndPr>
+      <w:rPr>
+        <w:rStyle w:val="PageNumber"/>
+      </w:rPr>
+    </w:sdtEndPr>
     <w:sdtContent>
       <w:p>
         <w:pPr>
@@ -2856,6 +4508,11 @@
         <w:docPartUnique/>
       </w:docPartObj>
     </w:sdtPr>
+    <w:sdtEndPr>
+      <w:rPr>
+        <w:rStyle w:val="PageNumber"/>
+      </w:rPr>
+    </w:sdtEndPr>
     <w:sdtContent>
       <w:p>
         <w:pPr>
@@ -2904,6 +4561,9 @@
       <w:pStyle w:val="Footer"/>
       <w:ind w:right="360"/>
     </w:pPr>
+    <w:r>
+      <w:t>Detail Project Proposal</w:t>
+    </w:r>
   </w:p>
 </w:ftr>
 </file>
@@ -5048,23 +6708,9 @@
   </w:num>
   <w:num w:numId="6">
     <w:abstractNumId w:val="16"/>
-    <w:lvlOverride w:ilvl="1">
-      <w:lvl w:ilvl="1">
-        <w:numFmt w:val="lowerLetter"/>
-        <w:lvlText w:val="%2."/>
-        <w:lvlJc w:val="left"/>
-      </w:lvl>
-    </w:lvlOverride>
   </w:num>
   <w:num w:numId="7">
     <w:abstractNumId w:val="16"/>
-    <w:lvlOverride w:ilvl="1">
-      <w:lvl w:ilvl="1">
-        <w:numFmt w:val="lowerLetter"/>
-        <w:lvlText w:val="%2."/>
-        <w:lvlJc w:val="left"/>
-      </w:lvl>
-    </w:lvlOverride>
   </w:num>
   <w:num w:numId="8">
     <w:abstractNumId w:val="8"/>
@@ -5503,6 +7149,27 @@
     <w:name w:val="Normal"/>
     <w:qFormat/>
   </w:style>
+  <w:style w:type="paragraph" w:styleId="Heading1">
+    <w:name w:val="heading 1"/>
+    <w:basedOn w:val="Normal"/>
+    <w:next w:val="Normal"/>
+    <w:link w:val="Heading1Char"/>
+    <w:uiPriority w:val="9"/>
+    <w:qFormat/>
+    <w:rsid w:val="005A0511"/>
+    <w:pPr>
+      <w:keepNext/>
+      <w:keepLines/>
+      <w:spacing w:before="240"/>
+      <w:outlineLvl w:val="0"/>
+    </w:pPr>
+    <w:rPr>
+      <w:rFonts w:asciiTheme="majorHAnsi" w:eastAsiaTheme="majorEastAsia" w:hAnsiTheme="majorHAnsi" w:cstheme="majorBidi"/>
+      <w:color w:val="2F5496" w:themeColor="accent1" w:themeShade="BF"/>
+      <w:sz w:val="32"/>
+      <w:szCs w:val="32"/>
+    </w:rPr>
+  </w:style>
   <w:style w:type="paragraph" w:styleId="Heading2">
     <w:name w:val="heading 2"/>
     <w:basedOn w:val="Normal"/>
@@ -5751,6 +7418,240 @@
       <w:ind w:left="720"/>
       <w:contextualSpacing/>
     </w:pPr>
+  </w:style>
+  <w:style w:type="character" w:customStyle="1" w:styleId="Heading1Char">
+    <w:name w:val="Heading 1 Char"/>
+    <w:basedOn w:val="DefaultParagraphFont"/>
+    <w:link w:val="Heading1"/>
+    <w:uiPriority w:val="9"/>
+    <w:rsid w:val="005A0511"/>
+    <w:rPr>
+      <w:rFonts w:asciiTheme="majorHAnsi" w:eastAsiaTheme="majorEastAsia" w:hAnsiTheme="majorHAnsi" w:cstheme="majorBidi"/>
+      <w:color w:val="2F5496" w:themeColor="accent1" w:themeShade="BF"/>
+      <w:sz w:val="32"/>
+      <w:szCs w:val="32"/>
+    </w:rPr>
+  </w:style>
+  <w:style w:type="paragraph" w:styleId="TOCHeading">
+    <w:name w:val="TOC Heading"/>
+    <w:basedOn w:val="Heading1"/>
+    <w:next w:val="Normal"/>
+    <w:uiPriority w:val="39"/>
+    <w:unhideWhenUsed/>
+    <w:qFormat/>
+    <w:rsid w:val="005A0511"/>
+    <w:pPr>
+      <w:spacing w:before="480" w:line="276" w:lineRule="auto"/>
+      <w:outlineLvl w:val="9"/>
+    </w:pPr>
+    <w:rPr>
+      <w:b/>
+      <w:bCs/>
+      <w:sz w:val="28"/>
+      <w:szCs w:val="28"/>
+      <w:lang w:val="en-US"/>
+    </w:rPr>
+  </w:style>
+  <w:style w:type="paragraph" w:styleId="TOC3">
+    <w:name w:val="toc 3"/>
+    <w:basedOn w:val="Normal"/>
+    <w:next w:val="Normal"/>
+    <w:autoRedefine/>
+    <w:uiPriority w:val="39"/>
+    <w:unhideWhenUsed/>
+    <w:rsid w:val="005A0511"/>
+    <w:pPr>
+      <w:ind w:left="480"/>
+    </w:pPr>
+    <w:rPr>
+      <w:rFonts w:cstheme="minorHAnsi"/>
+      <w:sz w:val="20"/>
+      <w:szCs w:val="20"/>
+    </w:rPr>
+  </w:style>
+  <w:style w:type="character" w:styleId="Hyperlink">
+    <w:name w:val="Hyperlink"/>
+    <w:basedOn w:val="DefaultParagraphFont"/>
+    <w:uiPriority w:val="99"/>
+    <w:unhideWhenUsed/>
+    <w:rsid w:val="005A0511"/>
+    <w:rPr>
+      <w:color w:val="0563C1" w:themeColor="hyperlink"/>
+      <w:u w:val="single"/>
+    </w:rPr>
+  </w:style>
+  <w:style w:type="paragraph" w:styleId="TOC1">
+    <w:name w:val="toc 1"/>
+    <w:basedOn w:val="Normal"/>
+    <w:next w:val="Normal"/>
+    <w:autoRedefine/>
+    <w:uiPriority w:val="39"/>
+    <w:semiHidden/>
+    <w:unhideWhenUsed/>
+    <w:rsid w:val="005A0511"/>
+    <w:pPr>
+      <w:spacing w:before="120"/>
+    </w:pPr>
+    <w:rPr>
+      <w:rFonts w:cstheme="minorHAnsi"/>
+      <w:b/>
+      <w:bCs/>
+      <w:i/>
+      <w:iCs/>
+    </w:rPr>
+  </w:style>
+  <w:style w:type="paragraph" w:styleId="TOC2">
+    <w:name w:val="toc 2"/>
+    <w:basedOn w:val="Normal"/>
+    <w:next w:val="Normal"/>
+    <w:autoRedefine/>
+    <w:uiPriority w:val="39"/>
+    <w:semiHidden/>
+    <w:unhideWhenUsed/>
+    <w:rsid w:val="005A0511"/>
+    <w:pPr>
+      <w:spacing w:before="120"/>
+      <w:ind w:left="240"/>
+    </w:pPr>
+    <w:rPr>
+      <w:rFonts w:cstheme="minorHAnsi"/>
+      <w:b/>
+      <w:bCs/>
+      <w:sz w:val="22"/>
+      <w:szCs w:val="22"/>
+    </w:rPr>
+  </w:style>
+  <w:style w:type="paragraph" w:styleId="TOC4">
+    <w:name w:val="toc 4"/>
+    <w:basedOn w:val="Normal"/>
+    <w:next w:val="Normal"/>
+    <w:autoRedefine/>
+    <w:uiPriority w:val="39"/>
+    <w:semiHidden/>
+    <w:unhideWhenUsed/>
+    <w:rsid w:val="005A0511"/>
+    <w:pPr>
+      <w:ind w:left="720"/>
+    </w:pPr>
+    <w:rPr>
+      <w:rFonts w:cstheme="minorHAnsi"/>
+      <w:sz w:val="20"/>
+      <w:szCs w:val="20"/>
+    </w:rPr>
+  </w:style>
+  <w:style w:type="paragraph" w:styleId="TOC5">
+    <w:name w:val="toc 5"/>
+    <w:basedOn w:val="Normal"/>
+    <w:next w:val="Normal"/>
+    <w:autoRedefine/>
+    <w:uiPriority w:val="39"/>
+    <w:semiHidden/>
+    <w:unhideWhenUsed/>
+    <w:rsid w:val="005A0511"/>
+    <w:pPr>
+      <w:ind w:left="960"/>
+    </w:pPr>
+    <w:rPr>
+      <w:rFonts w:cstheme="minorHAnsi"/>
+      <w:sz w:val="20"/>
+      <w:szCs w:val="20"/>
+    </w:rPr>
+  </w:style>
+  <w:style w:type="paragraph" w:styleId="TOC6">
+    <w:name w:val="toc 6"/>
+    <w:basedOn w:val="Normal"/>
+    <w:next w:val="Normal"/>
+    <w:autoRedefine/>
+    <w:uiPriority w:val="39"/>
+    <w:semiHidden/>
+    <w:unhideWhenUsed/>
+    <w:rsid w:val="005A0511"/>
+    <w:pPr>
+      <w:ind w:left="1200"/>
+    </w:pPr>
+    <w:rPr>
+      <w:rFonts w:cstheme="minorHAnsi"/>
+      <w:sz w:val="20"/>
+      <w:szCs w:val="20"/>
+    </w:rPr>
+  </w:style>
+  <w:style w:type="paragraph" w:styleId="TOC7">
+    <w:name w:val="toc 7"/>
+    <w:basedOn w:val="Normal"/>
+    <w:next w:val="Normal"/>
+    <w:autoRedefine/>
+    <w:uiPriority w:val="39"/>
+    <w:semiHidden/>
+    <w:unhideWhenUsed/>
+    <w:rsid w:val="005A0511"/>
+    <w:pPr>
+      <w:ind w:left="1440"/>
+    </w:pPr>
+    <w:rPr>
+      <w:rFonts w:cstheme="minorHAnsi"/>
+      <w:sz w:val="20"/>
+      <w:szCs w:val="20"/>
+    </w:rPr>
+  </w:style>
+  <w:style w:type="paragraph" w:styleId="TOC8">
+    <w:name w:val="toc 8"/>
+    <w:basedOn w:val="Normal"/>
+    <w:next w:val="Normal"/>
+    <w:autoRedefine/>
+    <w:uiPriority w:val="39"/>
+    <w:semiHidden/>
+    <w:unhideWhenUsed/>
+    <w:rsid w:val="005A0511"/>
+    <w:pPr>
+      <w:ind w:left="1680"/>
+    </w:pPr>
+    <w:rPr>
+      <w:rFonts w:cstheme="minorHAnsi"/>
+      <w:sz w:val="20"/>
+      <w:szCs w:val="20"/>
+    </w:rPr>
+  </w:style>
+  <w:style w:type="paragraph" w:styleId="TOC9">
+    <w:name w:val="toc 9"/>
+    <w:basedOn w:val="Normal"/>
+    <w:next w:val="Normal"/>
+    <w:autoRedefine/>
+    <w:uiPriority w:val="39"/>
+    <w:semiHidden/>
+    <w:unhideWhenUsed/>
+    <w:rsid w:val="005A0511"/>
+    <w:pPr>
+      <w:ind w:left="1920"/>
+    </w:pPr>
+    <w:rPr>
+      <w:rFonts w:cstheme="minorHAnsi"/>
+      <w:sz w:val="20"/>
+      <w:szCs w:val="20"/>
+    </w:rPr>
+  </w:style>
+  <w:style w:type="character" w:styleId="FollowedHyperlink">
+    <w:name w:val="FollowedHyperlink"/>
+    <w:basedOn w:val="DefaultParagraphFont"/>
+    <w:uiPriority w:val="99"/>
+    <w:semiHidden/>
+    <w:unhideWhenUsed/>
+    <w:rsid w:val="005A0511"/>
+    <w:rPr>
+      <w:color w:val="954F72" w:themeColor="followedHyperlink"/>
+      <w:u w:val="single"/>
+    </w:rPr>
+  </w:style>
+  <w:style w:type="character" w:styleId="UnresolvedMention">
+    <w:name w:val="Unresolved Mention"/>
+    <w:basedOn w:val="DefaultParagraphFont"/>
+    <w:uiPriority w:val="99"/>
+    <w:semiHidden/>
+    <w:unhideWhenUsed/>
+    <w:rsid w:val="005A0511"/>
+    <w:rPr>
+      <w:color w:val="605E5C"/>
+      <w:shd w:val="clear" w:color="auto" w:fill="E1DFDD"/>
+    </w:rPr>
   </w:style>
 </w:styles>
 </file>
@@ -6048,4 +7949,16 @@
     </a:ext>
   </a:extLst>
 </a:theme>
+</file>
+
+<file path=customXml/item1.xml><?xml version="1.0" encoding="utf-8"?>
+<b:Sources xmlns:b="http://schemas.openxmlformats.org/officeDocument/2006/bibliography" xmlns="http://schemas.openxmlformats.org/officeDocument/2006/bibliography" SelectedStyle="/APASixthEditionOfficeOnline.xsl" StyleName="APA" Version="6"/>
+</file>
+
+<file path=customXml/itemProps1.xml><?xml version="1.0" encoding="utf-8"?>
+<ds:datastoreItem xmlns:ds="http://schemas.openxmlformats.org/officeDocument/2006/customXml" ds:itemID="{38F7F748-5D95-8140-9322-8B223D5E343B}">
+  <ds:schemaRefs>
+    <ds:schemaRef ds:uri="http://schemas.openxmlformats.org/officeDocument/2006/bibliography"/>
+  </ds:schemaRefs>
+</ds:datastoreItem>
 </file>
</xml_diff>